<commit_message>
-Aggiornata DOC -Altre piccole modifiche
</commit_message>
<xml_diff>
--- a/Documentazione/RelazioneProgetto3_Sicurezza_Gruppo2.docx
+++ b/Documentazione/RelazioneProgetto3_Sicurezza_Gruppo2.docx
@@ -1,6 +1,6 @@
 
 <file path=word/document.xml><?xml version="1.0" encoding="utf-8"?>
-<w:document xmlns:wpc="http://schemas.microsoft.com/office/word/2010/wordprocessingCanvas" xmlns:mo="http://schemas.microsoft.com/office/mac/office/2008/main" xmlns:mc="http://schemas.openxmlformats.org/markup-compatibility/2006" xmlns:mv="urn:schemas-microsoft-com:mac:vml" xmlns:o="urn:schemas-microsoft-com:office:office" xmlns:r="http://schemas.openxmlformats.org/officeDocument/2006/relationships" xmlns:m="http://schemas.openxmlformats.org/officeDocument/2006/math" xmlns:v="urn:schemas-microsoft-com:vml" xmlns:wp14="http://schemas.microsoft.com/office/word/2010/wordprocessingDrawing" xmlns:wp="http://schemas.openxmlformats.org/drawingml/2006/wordprocessingDrawing" xmlns:w10="urn:schemas-microsoft-com:office:word" xmlns:w="http://schemas.openxmlformats.org/wordprocessingml/2006/main" xmlns:w14="http://schemas.microsoft.com/office/word/2010/wordml" xmlns:w15="http://schemas.microsoft.com/office/word/2012/wordml" xmlns:wpg="http://schemas.microsoft.com/office/word/2010/wordprocessingGroup" xmlns:wpi="http://schemas.microsoft.com/office/word/2010/wordprocessingInk" xmlns:wne="http://schemas.microsoft.com/office/word/2006/wordml" xmlns:wps="http://schemas.microsoft.com/office/word/2010/wordprocessingShape" mc:Ignorable="w14 w15 wp14">
+<w:document xmlns:wpc="http://schemas.microsoft.com/office/word/2010/wordprocessingCanvas" xmlns:cx="http://schemas.microsoft.com/office/drawing/2014/chartex" xmlns:cx1="http://schemas.microsoft.com/office/drawing/2015/9/8/chartex" xmlns:cx2="http://schemas.microsoft.com/office/drawing/2015/10/21/chartex" xmlns:cx3="http://schemas.microsoft.com/office/drawing/2016/5/9/chartex" xmlns:cx4="http://schemas.microsoft.com/office/drawing/2016/5/10/chartex" xmlns:cx5="http://schemas.microsoft.com/office/drawing/2016/5/11/chartex" xmlns:cx6="http://schemas.microsoft.com/office/drawing/2016/5/12/chartex" xmlns:cx7="http://schemas.microsoft.com/office/drawing/2016/5/13/chartex" xmlns:cx8="http://schemas.microsoft.com/office/drawing/2016/5/14/chartex" xmlns:mc="http://schemas.openxmlformats.org/markup-compatibility/2006" xmlns:aink="http://schemas.microsoft.com/office/drawing/2016/ink" xmlns:am3d="http://schemas.microsoft.com/office/drawing/2017/model3d" xmlns:o="urn:schemas-microsoft-com:office:office" xmlns:r="http://schemas.openxmlformats.org/officeDocument/2006/relationships" xmlns:m="http://schemas.openxmlformats.org/officeDocument/2006/math" xmlns:v="urn:schemas-microsoft-com:vml" xmlns:wp14="http://schemas.microsoft.com/office/word/2010/wordprocessingDrawing" xmlns:wp="http://schemas.openxmlformats.org/drawingml/2006/wordprocessingDrawing" xmlns:w10="urn:schemas-microsoft-com:office:word" xmlns:w="http://schemas.openxmlformats.org/wordprocessingml/2006/main" xmlns:w14="http://schemas.microsoft.com/office/word/2010/wordml" xmlns:w15="http://schemas.microsoft.com/office/word/2012/wordml" xmlns:w16cid="http://schemas.microsoft.com/office/word/2016/wordml/cid" xmlns:w16se="http://schemas.microsoft.com/office/word/2015/wordml/symex" xmlns:wpg="http://schemas.microsoft.com/office/word/2010/wordprocessingGroup" xmlns:wpi="http://schemas.microsoft.com/office/word/2010/wordprocessingInk" xmlns:wne="http://schemas.microsoft.com/office/word/2006/wordml" xmlns:wps="http://schemas.microsoft.com/office/word/2010/wordprocessingShape" mc:Ignorable="w14 w15 w16se w16cid wp14">
   <w:body>
     <w:p>
       <w:pPr>
@@ -192,24 +192,24 @@
           <w:lang w:val="it-IT"/>
         </w:rPr>
       </w:pPr>
+      <w:proofErr w:type="spellStart"/>
       <w:r>
         <w:rPr>
           <w:sz w:val="32"/>
           <w:szCs w:val="32"/>
           <w:lang w:val="it-IT"/>
         </w:rPr>
-        <w:t>Pironti Christopher</w:t>
-      </w:r>
-    </w:p>
-    <w:p>
-      <w:pPr>
-        <w:jc w:val="center"/>
+        <w:t>Pironti</w:t>
+      </w:r>
+      <w:proofErr w:type="spellEnd"/>
+      <w:r>
         <w:rPr>
           <w:sz w:val="32"/>
           <w:szCs w:val="32"/>
           <w:lang w:val="it-IT"/>
         </w:rPr>
-      </w:pPr>
+        <w:t xml:space="preserve"> Christopher</w:t>
+      </w:r>
     </w:p>
     <w:p>
       <w:pPr>
@@ -220,24 +220,24 @@
           <w:lang w:val="it-IT"/>
         </w:rPr>
       </w:pPr>
-      <w:r>
+    </w:p>
+    <w:p>
+      <w:pPr>
+        <w:jc w:val="center"/>
         <w:rPr>
           <w:sz w:val="32"/>
           <w:szCs w:val="32"/>
           <w:lang w:val="it-IT"/>
         </w:rPr>
-        <w:t>Sicurezza Informatica 2017/2018</w:t>
-      </w:r>
-    </w:p>
-    <w:p>
-      <w:pPr>
-        <w:jc w:val="center"/>
+      </w:pPr>
+      <w:r>
         <w:rPr>
           <w:sz w:val="32"/>
           <w:szCs w:val="32"/>
           <w:lang w:val="it-IT"/>
         </w:rPr>
-      </w:pPr>
+        <w:t>Sicurezza Informatica 2017/2018</w:t>
+      </w:r>
     </w:p>
     <w:p>
       <w:pPr>
@@ -248,12 +248,22 @@
           <w:lang w:val="it-IT"/>
         </w:rPr>
       </w:pPr>
-      <w:r>
+    </w:p>
+    <w:p>
+      <w:pPr>
+        <w:jc w:val="center"/>
         <w:rPr>
           <w:sz w:val="32"/>
           <w:szCs w:val="32"/>
           <w:lang w:val="it-IT"/>
         </w:rPr>
+      </w:pPr>
+      <w:r>
+        <w:rPr>
+          <w:sz w:val="32"/>
+          <w:szCs w:val="32"/>
+          <w:lang w:val="it-IT"/>
+        </w:rPr>
         <w:t>Corso di Laurea Magistrale in Ingegneria Informatica</w:t>
       </w:r>
       <w:bookmarkStart w:id="1" w:name="_bxckg96wuvoc" w:colFirst="0" w:colLast="0"/>
@@ -300,16 +310,97 @@
           <w:u w:val="single"/>
         </w:rPr>
       </w:pPr>
+      <w:proofErr w:type="gramStart"/>
       <w:r>
         <w:rPr>
           <w:lang w:val="it-IT"/>
         </w:rPr>
         <w:lastRenderedPageBreak/>
-        <w:t xml:space="preserve">Il task principale del progetto 3 è quello di implementare un servizio di timestamping. L’applicazione prevede un TimeStampingAuthority Server che riceve delle richieste da diversi utenti e genera le corrispondenti marche temporali. </w:t>
-      </w:r>
-      <w:r>
-        <w:t>La seguente immagine illustra uno schema generale dell’applicazione</w:t>
-      </w:r>
+        <w:t>Il task</w:t>
+      </w:r>
+      <w:proofErr w:type="gramEnd"/>
+      <w:r>
+        <w:rPr>
+          <w:lang w:val="it-IT"/>
+        </w:rPr>
+        <w:t xml:space="preserve"> principale del progetto 3 è quello di implementare un servizio di </w:t>
+      </w:r>
+      <w:proofErr w:type="spellStart"/>
+      <w:r>
+        <w:rPr>
+          <w:lang w:val="it-IT"/>
+        </w:rPr>
+        <w:t>timestamping</w:t>
+      </w:r>
+      <w:proofErr w:type="spellEnd"/>
+      <w:r>
+        <w:rPr>
+          <w:lang w:val="it-IT"/>
+        </w:rPr>
+        <w:t xml:space="preserve">. L’applicazione prevede un </w:t>
+      </w:r>
+      <w:proofErr w:type="spellStart"/>
+      <w:r>
+        <w:rPr>
+          <w:lang w:val="it-IT"/>
+        </w:rPr>
+        <w:t>TimeStampingAuthority</w:t>
+      </w:r>
+      <w:proofErr w:type="spellEnd"/>
+      <w:r>
+        <w:rPr>
+          <w:lang w:val="it-IT"/>
+        </w:rPr>
+        <w:t xml:space="preserve"> Server che riceve delle richieste da diversi utenti e genera le corrispondenti marche temporali. </w:t>
+      </w:r>
+      <w:r>
+        <w:t xml:space="preserve">La </w:t>
+      </w:r>
+      <w:proofErr w:type="spellStart"/>
+      <w:r>
+        <w:t>seguente</w:t>
+      </w:r>
+      <w:proofErr w:type="spellEnd"/>
+      <w:r>
+        <w:t xml:space="preserve"> </w:t>
+      </w:r>
+      <w:proofErr w:type="spellStart"/>
+      <w:r>
+        <w:t>immagine</w:t>
+      </w:r>
+      <w:proofErr w:type="spellEnd"/>
+      <w:r>
+        <w:t xml:space="preserve"> </w:t>
+      </w:r>
+      <w:proofErr w:type="spellStart"/>
+      <w:r>
+        <w:t>illustra</w:t>
+      </w:r>
+      <w:proofErr w:type="spellEnd"/>
+      <w:r>
+        <w:t xml:space="preserve"> </w:t>
+      </w:r>
+      <w:proofErr w:type="spellStart"/>
+      <w:r>
+        <w:t>uno</w:t>
+      </w:r>
+      <w:proofErr w:type="spellEnd"/>
+      <w:r>
+        <w:t xml:space="preserve"> schema </w:t>
+      </w:r>
+      <w:proofErr w:type="spellStart"/>
+      <w:r>
+        <w:t>generale</w:t>
+      </w:r>
+      <w:proofErr w:type="spellEnd"/>
+      <w:r>
+        <w:t xml:space="preserve"> </w:t>
+      </w:r>
+      <w:proofErr w:type="spellStart"/>
+      <w:r>
+        <w:t>dell’applicazione</w:t>
+      </w:r>
+      <w:proofErr w:type="spellEnd"/>
       <w:r>
         <w:t>:</w:t>
       </w:r>
@@ -320,8 +411,13 @@
         <w:pStyle w:val="Titolo2"/>
       </w:pPr>
       <w:r>
-        <w:t>Schema Generale</w:t>
-      </w:r>
+        <w:t xml:space="preserve">Schema </w:t>
+      </w:r>
+      <w:proofErr w:type="spellStart"/>
+      <w:r>
+        <w:t>Generale</w:t>
+      </w:r>
+      <w:proofErr w:type="spellEnd"/>
     </w:p>
     <w:p/>
     <w:p>
@@ -388,31 +484,81 @@
           <w:lang w:val="it-IT"/>
         </w:rPr>
       </w:pPr>
-      <w:r>
-        <w:rPr>
-          <w:lang w:val="it-IT"/>
-        </w:rPr>
-        <w:t>Timestamp Manager</w:t>
-      </w:r>
-    </w:p>
-    <w:p>
-      <w:pPr>
-        <w:rPr>
-          <w:lang w:val="it-IT"/>
-        </w:rPr>
-      </w:pPr>
-    </w:p>
-    <w:p>
-      <w:pPr>
-        <w:rPr>
-          <w:lang w:val="it-IT"/>
-        </w:rPr>
-      </w:pPr>
-      <w:r>
-        <w:rPr>
-          <w:lang w:val="it-IT"/>
-        </w:rPr>
-        <w:t>La classe TimestampManager svolge il ruolo di interfaccia tra l’user e il TSA Server. Essa ha come attributi principali un ArrayList di richieste da inviare alla TSA e un ArrayList di risposte da ricevere dalla TSA e da processare (i.e. salvare su file, verificare offline e online).</w:t>
+      <w:proofErr w:type="spellStart"/>
+      <w:r>
+        <w:rPr>
+          <w:lang w:val="it-IT"/>
+        </w:rPr>
+        <w:t>Timestamp</w:t>
+      </w:r>
+      <w:proofErr w:type="spellEnd"/>
+      <w:r>
+        <w:rPr>
+          <w:lang w:val="it-IT"/>
+        </w:rPr>
+        <w:t xml:space="preserve"> Manager</w:t>
+      </w:r>
+    </w:p>
+    <w:p>
+      <w:pPr>
+        <w:rPr>
+          <w:lang w:val="it-IT"/>
+        </w:rPr>
+      </w:pPr>
+    </w:p>
+    <w:p>
+      <w:pPr>
+        <w:rPr>
+          <w:lang w:val="it-IT"/>
+        </w:rPr>
+      </w:pPr>
+      <w:r>
+        <w:rPr>
+          <w:lang w:val="it-IT"/>
+        </w:rPr>
+        <w:t xml:space="preserve">La classe </w:t>
+      </w:r>
+      <w:proofErr w:type="spellStart"/>
+      <w:r>
+        <w:rPr>
+          <w:lang w:val="it-IT"/>
+        </w:rPr>
+        <w:t>TimestampManager</w:t>
+      </w:r>
+      <w:proofErr w:type="spellEnd"/>
+      <w:r>
+        <w:rPr>
+          <w:lang w:val="it-IT"/>
+        </w:rPr>
+        <w:t xml:space="preserve"> svolge il ruolo di interfaccia tra l’user e il TSA Server. Essa ha come attributi principali un </w:t>
+      </w:r>
+      <w:proofErr w:type="spellStart"/>
+      <w:r>
+        <w:rPr>
+          <w:lang w:val="it-IT"/>
+        </w:rPr>
+        <w:t>ArrayList</w:t>
+      </w:r>
+      <w:proofErr w:type="spellEnd"/>
+      <w:r>
+        <w:rPr>
+          <w:lang w:val="it-IT"/>
+        </w:rPr>
+        <w:t xml:space="preserve"> di richieste da inviare alla TSA e un </w:t>
+      </w:r>
+      <w:proofErr w:type="spellStart"/>
+      <w:r>
+        <w:rPr>
+          <w:lang w:val="it-IT"/>
+        </w:rPr>
+        <w:t>ArrayList</w:t>
+      </w:r>
+      <w:proofErr w:type="spellEnd"/>
+      <w:r>
+        <w:rPr>
+          <w:lang w:val="it-IT"/>
+        </w:rPr>
+        <w:t xml:space="preserve"> di risposte da ricevere dalla TSA e da processare (i.e. salvare su file, verificare offline e online).</w:t>
       </w:r>
     </w:p>
     <w:p>
@@ -429,18 +575,69 @@
         </w:rPr>
         <w:t xml:space="preserve">Il metodo </w:t>
       </w:r>
-      <w:r>
-        <w:rPr>
-          <w:i/>
-          <w:lang w:val="it-IT"/>
-        </w:rPr>
-        <w:t xml:space="preserve">generateRequest </w:t>
-      </w:r>
-      <w:r>
-        <w:rPr>
-          <w:lang w:val="it-IT"/>
-        </w:rPr>
-        <w:t xml:space="preserve">si occupa principalmente della creazione della richiesta e della chiamata al metodo che permette di inviare automaticamente le richieste al TSAServer una volta che il numero di richieste ha raggiunto il limite massimo del timeframe (8). Il metodo prende in input l’ID del mittente, il suo file KeyRing, la sua </w:t>
+      <w:proofErr w:type="spellStart"/>
+      <w:r>
+        <w:rPr>
+          <w:i/>
+          <w:lang w:val="it-IT"/>
+        </w:rPr>
+        <w:t>generateRequest</w:t>
+      </w:r>
+      <w:proofErr w:type="spellEnd"/>
+      <w:r>
+        <w:rPr>
+          <w:i/>
+          <w:lang w:val="it-IT"/>
+        </w:rPr>
+        <w:t xml:space="preserve"> </w:t>
+      </w:r>
+      <w:r>
+        <w:rPr>
+          <w:lang w:val="it-IT"/>
+        </w:rPr>
+        <w:t xml:space="preserve">si occupa principalmente della creazione della richiesta e della chiamata al metodo che permette di inviare automaticamente le richieste al </w:t>
+      </w:r>
+      <w:proofErr w:type="spellStart"/>
+      <w:r>
+        <w:rPr>
+          <w:lang w:val="it-IT"/>
+        </w:rPr>
+        <w:t>TSAServer</w:t>
+      </w:r>
+      <w:proofErr w:type="spellEnd"/>
+      <w:r>
+        <w:rPr>
+          <w:lang w:val="it-IT"/>
+        </w:rPr>
+        <w:t xml:space="preserve"> una volta che il numero di richieste ha raggiunto il limite massimo del </w:t>
+      </w:r>
+      <w:proofErr w:type="spellStart"/>
+      <w:r>
+        <w:rPr>
+          <w:lang w:val="it-IT"/>
+        </w:rPr>
+        <w:t>timeframe</w:t>
+      </w:r>
+      <w:proofErr w:type="spellEnd"/>
+      <w:r>
+        <w:rPr>
+          <w:lang w:val="it-IT"/>
+        </w:rPr>
+        <w:t xml:space="preserve"> (8). Il metodo prende in input l’ID del mittente, il suo file </w:t>
+      </w:r>
+      <w:proofErr w:type="spellStart"/>
+      <w:r>
+        <w:rPr>
+          <w:lang w:val="it-IT"/>
+        </w:rPr>
+        <w:t>KeyRing</w:t>
+      </w:r>
+      <w:proofErr w:type="spellEnd"/>
+      <w:r>
+        <w:rPr>
+          <w:lang w:val="it-IT"/>
+        </w:rPr>
+        <w:t xml:space="preserve">, la sua </w:t>
       </w:r>
       <w:r>
         <w:rPr>
@@ -455,8 +652,37 @@
         </w:rPr>
         <w:br/>
       </w:r>
-      <w:r>
-        <w:t>Nel metodo inizialmente vengono recuperate:</w:t>
+      <w:proofErr w:type="spellStart"/>
+      <w:r>
+        <w:t>Nel</w:t>
+      </w:r>
+      <w:proofErr w:type="spellEnd"/>
+      <w:r>
+        <w:t xml:space="preserve"> </w:t>
+      </w:r>
+      <w:proofErr w:type="spellStart"/>
+      <w:r>
+        <w:t>metodo</w:t>
+      </w:r>
+      <w:proofErr w:type="spellEnd"/>
+      <w:r>
+        <w:t xml:space="preserve"> </w:t>
+      </w:r>
+      <w:proofErr w:type="spellStart"/>
+      <w:r>
+        <w:t>inizialmente</w:t>
+      </w:r>
+      <w:proofErr w:type="spellEnd"/>
+      <w:r>
+        <w:t xml:space="preserve"> </w:t>
+      </w:r>
+      <w:proofErr w:type="spellStart"/>
+      <w:r>
+        <w:t>vengono</w:t>
+      </w:r>
+      <w:proofErr w:type="spellEnd"/>
+      <w:r>
+        <w:t xml:space="preserve"> recuperate:</w:t>
       </w:r>
     </w:p>
     <w:p>
@@ -474,7 +700,21 @@
         <w:rPr>
           <w:lang w:val="it-IT"/>
         </w:rPr>
-        <w:t>La chiave privata DSA del mittente dal suo KeyRing.</w:t>
+        <w:t xml:space="preserve">La chiave privata DSA del mittente dal suo </w:t>
+      </w:r>
+      <w:proofErr w:type="spellStart"/>
+      <w:r>
+        <w:rPr>
+          <w:lang w:val="it-IT"/>
+        </w:rPr>
+        <w:t>KeyRing</w:t>
+      </w:r>
+      <w:proofErr w:type="spellEnd"/>
+      <w:r>
+        <w:rPr>
+          <w:lang w:val="it-IT"/>
+        </w:rPr>
+        <w:t>.</w:t>
       </w:r>
     </w:p>
     <w:p>
@@ -506,7 +746,35 @@
         <w:rPr>
           <w:lang w:val="it-IT"/>
         </w:rPr>
-        <w:t>Viene calcolato il digest del documento il quale viene inserito in un JSONObject insieme all’ID dell’user.</w:t>
+        <w:t xml:space="preserve">Viene calcolato il </w:t>
+      </w:r>
+      <w:proofErr w:type="spellStart"/>
+      <w:r>
+        <w:rPr>
+          <w:lang w:val="it-IT"/>
+        </w:rPr>
+        <w:t>digest</w:t>
+      </w:r>
+      <w:proofErr w:type="spellEnd"/>
+      <w:r>
+        <w:rPr>
+          <w:lang w:val="it-IT"/>
+        </w:rPr>
+        <w:t xml:space="preserve"> del documento il quale viene inserito in un </w:t>
+      </w:r>
+      <w:proofErr w:type="spellStart"/>
+      <w:r>
+        <w:rPr>
+          <w:lang w:val="it-IT"/>
+        </w:rPr>
+        <w:t>JSONObject</w:t>
+      </w:r>
+      <w:proofErr w:type="spellEnd"/>
+      <w:r>
+        <w:rPr>
+          <w:lang w:val="it-IT"/>
+        </w:rPr>
+        <w:t xml:space="preserve"> insieme all’ID dell’user.</w:t>
       </w:r>
     </w:p>
     <w:p>
@@ -520,8 +788,65 @@
         <w:rPr>
           <w:lang w:val="it-IT"/>
         </w:rPr>
-        <w:t xml:space="preserve">Viene istanziato l’oggetto TSAMessage passandogli in input le chiavi recuperate e il JSONObject costruito. A questo punto il TSAMessage viene inserito nell’ArrayList di richieste e nel caso in cui il numero di richieste è arrivato a 8 viene chiamato il metodo </w:t>
-      </w:r>
+        <w:t xml:space="preserve">Viene istanziato l’oggetto </w:t>
+      </w:r>
+      <w:proofErr w:type="spellStart"/>
+      <w:r>
+        <w:rPr>
+          <w:lang w:val="it-IT"/>
+        </w:rPr>
+        <w:t>TSAMessage</w:t>
+      </w:r>
+      <w:proofErr w:type="spellEnd"/>
+      <w:r>
+        <w:rPr>
+          <w:lang w:val="it-IT"/>
+        </w:rPr>
+        <w:t xml:space="preserve"> passandogli in input le chiavi recuperate e il </w:t>
+      </w:r>
+      <w:proofErr w:type="spellStart"/>
+      <w:r>
+        <w:rPr>
+          <w:lang w:val="it-IT"/>
+        </w:rPr>
+        <w:t>JSONObject</w:t>
+      </w:r>
+      <w:proofErr w:type="spellEnd"/>
+      <w:r>
+        <w:rPr>
+          <w:lang w:val="it-IT"/>
+        </w:rPr>
+        <w:t xml:space="preserve"> costruito. A questo punto il </w:t>
+      </w:r>
+      <w:proofErr w:type="spellStart"/>
+      <w:r>
+        <w:rPr>
+          <w:lang w:val="it-IT"/>
+        </w:rPr>
+        <w:t>TSAMessage</w:t>
+      </w:r>
+      <w:proofErr w:type="spellEnd"/>
+      <w:r>
+        <w:rPr>
+          <w:lang w:val="it-IT"/>
+        </w:rPr>
+        <w:t xml:space="preserve"> viene inserito nell’</w:t>
+      </w:r>
+      <w:proofErr w:type="spellStart"/>
+      <w:r>
+        <w:rPr>
+          <w:lang w:val="it-IT"/>
+        </w:rPr>
+        <w:t>ArrayList</w:t>
+      </w:r>
+      <w:proofErr w:type="spellEnd"/>
+      <w:r>
+        <w:rPr>
+          <w:lang w:val="it-IT"/>
+        </w:rPr>
+        <w:t xml:space="preserve"> di richieste e nel caso in cui il numero di richieste è arrivato a 8 viene chiamato il metodo </w:t>
+      </w:r>
+      <w:proofErr w:type="spellStart"/>
       <w:r>
         <w:rPr>
           <w:i/>
@@ -529,11 +854,26 @@
         </w:rPr>
         <w:t>processRequests</w:t>
       </w:r>
-      <w:r>
-        <w:rPr>
-          <w:lang w:val="it-IT"/>
-        </w:rPr>
-        <w:t xml:space="preserve"> responsabile di inviare l’insieme di richieste al TSAServer, di ricevere le corrispondenti risposte e chiamare il metodo che permette di iniziare le successive operazioni su quest’ultime.</w:t>
+      <w:proofErr w:type="spellEnd"/>
+      <w:r>
+        <w:rPr>
+          <w:lang w:val="it-IT"/>
+        </w:rPr>
+        <w:t xml:space="preserve"> responsabile di inviare l’insieme di richieste al </w:t>
+      </w:r>
+      <w:proofErr w:type="spellStart"/>
+      <w:r>
+        <w:rPr>
+          <w:lang w:val="it-IT"/>
+        </w:rPr>
+        <w:t>TSAServer</w:t>
+      </w:r>
+      <w:proofErr w:type="spellEnd"/>
+      <w:r>
+        <w:rPr>
+          <w:lang w:val="it-IT"/>
+        </w:rPr>
+        <w:t>, di ricevere le corrispondenti risposte e chiamare il metodo che permette di iniziare le successive operazioni su quest’ultime.</w:t>
       </w:r>
     </w:p>
     <w:p>
@@ -553,6 +893,7 @@
         </w:rPr>
         <w:t xml:space="preserve">Il metodo </w:t>
       </w:r>
+      <w:proofErr w:type="spellStart"/>
       <w:r>
         <w:rPr>
           <w:i/>
@@ -560,6 +901,7 @@
         </w:rPr>
         <w:t>processResponses</w:t>
       </w:r>
+      <w:proofErr w:type="spellEnd"/>
       <w:r>
         <w:rPr>
           <w:i/>
@@ -595,13 +937,69 @@
         <w:rPr>
           <w:lang w:val="it-IT"/>
         </w:rPr>
-        <w:t xml:space="preserve"> dopodichè viene effettuato un for che cicla sull’ArrayList delle risposte. Per ogni risposta viene verificata la firma digitale </w:t>
-      </w:r>
-      <w:r>
-        <w:rPr>
-          <w:lang w:val="it-IT"/>
-        </w:rPr>
-        <w:t xml:space="preserve">tramite il metodo verifyText (che prende in input gli attributi </w:t>
+        <w:t xml:space="preserve"> </w:t>
+      </w:r>
+      <w:proofErr w:type="spellStart"/>
+      <w:r>
+        <w:rPr>
+          <w:lang w:val="it-IT"/>
+        </w:rPr>
+        <w:t>dopodichè</w:t>
+      </w:r>
+      <w:proofErr w:type="spellEnd"/>
+      <w:r>
+        <w:rPr>
+          <w:lang w:val="it-IT"/>
+        </w:rPr>
+        <w:t xml:space="preserve"> viene effettuato un for che </w:t>
+      </w:r>
+      <w:proofErr w:type="spellStart"/>
+      <w:r>
+        <w:rPr>
+          <w:lang w:val="it-IT"/>
+        </w:rPr>
+        <w:t>cicla</w:t>
+      </w:r>
+      <w:proofErr w:type="spellEnd"/>
+      <w:r>
+        <w:rPr>
+          <w:lang w:val="it-IT"/>
+        </w:rPr>
+        <w:t xml:space="preserve"> sull’</w:t>
+      </w:r>
+      <w:proofErr w:type="spellStart"/>
+      <w:r>
+        <w:rPr>
+          <w:lang w:val="it-IT"/>
+        </w:rPr>
+        <w:t>ArrayList</w:t>
+      </w:r>
+      <w:proofErr w:type="spellEnd"/>
+      <w:r>
+        <w:rPr>
+          <w:lang w:val="it-IT"/>
+        </w:rPr>
+        <w:t xml:space="preserve"> delle risposte. Per ogni risposta viene verificata la firma digitale </w:t>
+      </w:r>
+      <w:r>
+        <w:rPr>
+          <w:lang w:val="it-IT"/>
+        </w:rPr>
+        <w:t xml:space="preserve">tramite il metodo </w:t>
+      </w:r>
+      <w:proofErr w:type="spellStart"/>
+      <w:r>
+        <w:rPr>
+          <w:lang w:val="it-IT"/>
+        </w:rPr>
+        <w:t>verifyText</w:t>
+      </w:r>
+      <w:proofErr w:type="spellEnd"/>
+      <w:r>
+        <w:rPr>
+          <w:lang w:val="it-IT"/>
+        </w:rPr>
+        <w:t xml:space="preserve"> (che prende in input gli attributi </w:t>
       </w:r>
       <w:r>
         <w:rPr>
@@ -616,6 +1014,7 @@
         </w:rPr>
         <w:t xml:space="preserve"> e </w:t>
       </w:r>
+      <w:proofErr w:type="spellStart"/>
       <w:r>
         <w:rPr>
           <w:i/>
@@ -623,11 +1022,26 @@
         </w:rPr>
         <w:t>sign</w:t>
       </w:r>
-      <w:r>
-        <w:rPr>
-          <w:lang w:val="it-IT"/>
-        </w:rPr>
-        <w:t xml:space="preserve"> della risposta e la chiave pubblica DSA del TSA Server). Nel caso in cui la firma è verificata la marca viene salvata su file (nella cartella /marche aggiungendo il suffisso .marca al file di partenza) altrimenti viene generato un errore con conseguente negazione del salvataggio della marca.</w:t>
+      <w:proofErr w:type="spellEnd"/>
+      <w:r>
+        <w:rPr>
+          <w:lang w:val="it-IT"/>
+        </w:rPr>
+        <w:t xml:space="preserve"> della risposta e la chiave pubblica DSA del TSA Server). Nel caso in cui la firma è verificata la marca viene salvata su file (nella cartella /marche aggiungendo il </w:t>
+      </w:r>
+      <w:proofErr w:type="gramStart"/>
+      <w:r>
+        <w:rPr>
+          <w:lang w:val="it-IT"/>
+        </w:rPr>
+        <w:t>suffisso .marca</w:t>
+      </w:r>
+      <w:proofErr w:type="gramEnd"/>
+      <w:r>
+        <w:rPr>
+          <w:lang w:val="it-IT"/>
+        </w:rPr>
+        <w:t xml:space="preserve"> al file di partenza) altrimenti viene generato un errore con conseguente negazione del salvataggio della marca.</w:t>
       </w:r>
     </w:p>
     <w:p>
@@ -641,12 +1055,14 @@
           <w:i/>
         </w:rPr>
       </w:pPr>
+      <w:proofErr w:type="spellStart"/>
       <w:r>
         <w:rPr>
           <w:i/>
         </w:rPr>
         <w:t>verifyOffline</w:t>
       </w:r>
+      <w:proofErr w:type="spellEnd"/>
     </w:p>
     <w:p>
       <w:pPr>
@@ -659,12 +1075,14 @@
           <w:i/>
         </w:rPr>
       </w:pPr>
+      <w:proofErr w:type="spellStart"/>
       <w:r>
         <w:rPr>
           <w:i/>
         </w:rPr>
         <w:t>verifyOnline</w:t>
       </w:r>
+      <w:proofErr w:type="spellEnd"/>
     </w:p>
     <w:p>
       <w:pPr>
@@ -690,7 +1108,21 @@
         <w:rPr>
           <w:lang w:val="it-IT"/>
         </w:rPr>
-        <w:t xml:space="preserve">La classe TSAMessage incorpora sia il ruolo di richiesta da parte dell’utente che quello di risposta da parte del server TSA. </w:t>
+        <w:t xml:space="preserve">La classe </w:t>
+      </w:r>
+      <w:proofErr w:type="spellStart"/>
+      <w:r>
+        <w:rPr>
+          <w:lang w:val="it-IT"/>
+        </w:rPr>
+        <w:t>TSAMessage</w:t>
+      </w:r>
+      <w:proofErr w:type="spellEnd"/>
+      <w:r>
+        <w:rPr>
+          <w:lang w:val="it-IT"/>
+        </w:rPr>
+        <w:t xml:space="preserve"> incorpora sia il ruolo di richiesta da parte dell’utente che quello di risposta da parte del server TSA. </w:t>
       </w:r>
     </w:p>
     <w:p>
@@ -708,8 +1140,37 @@
         <w:rPr>
           <w:lang w:val="it-IT"/>
         </w:rPr>
-        <w:t xml:space="preserve">Nel caso di richiesta, il costruttore prende in input il Json contenente ID e digest del documento, la chiave privata DSA dell’user e la chiave pubblica RSA della TSA. Tramite il metodo </w:t>
-      </w:r>
+        <w:t xml:space="preserve">Nel caso di richiesta, il costruttore prende in input il </w:t>
+      </w:r>
+      <w:proofErr w:type="spellStart"/>
+      <w:r>
+        <w:rPr>
+          <w:lang w:val="it-IT"/>
+        </w:rPr>
+        <w:t>Json</w:t>
+      </w:r>
+      <w:proofErr w:type="spellEnd"/>
+      <w:r>
+        <w:rPr>
+          <w:lang w:val="it-IT"/>
+        </w:rPr>
+        <w:t xml:space="preserve"> contenente ID e </w:t>
+      </w:r>
+      <w:proofErr w:type="spellStart"/>
+      <w:r>
+        <w:rPr>
+          <w:lang w:val="it-IT"/>
+        </w:rPr>
+        <w:t>digest</w:t>
+      </w:r>
+      <w:proofErr w:type="spellEnd"/>
+      <w:r>
+        <w:rPr>
+          <w:lang w:val="it-IT"/>
+        </w:rPr>
+        <w:t xml:space="preserve"> del documento, la chiave privata DSA dell’user e la chiave pubblica RSA della TSA. Tramite il metodo </w:t>
+      </w:r>
+      <w:proofErr w:type="spellStart"/>
       <w:r>
         <w:rPr>
           <w:i/>
@@ -717,6 +1178,7 @@
         </w:rPr>
         <w:t>byteFromJson</w:t>
       </w:r>
+      <w:proofErr w:type="spellEnd"/>
       <w:r>
         <w:rPr>
           <w:lang w:val="it-IT"/>
@@ -733,8 +1195,23 @@
         <w:rPr>
           <w:lang w:val="it-IT"/>
         </w:rPr>
-        <w:t xml:space="preserve"> byte del JSONObject e tali byte vengono firmati (la firma va nell’attributo </w:t>
-      </w:r>
+        <w:t xml:space="preserve"> byte del </w:t>
+      </w:r>
+      <w:proofErr w:type="spellStart"/>
+      <w:r>
+        <w:rPr>
+          <w:lang w:val="it-IT"/>
+        </w:rPr>
+        <w:t>JSONObject</w:t>
+      </w:r>
+      <w:proofErr w:type="spellEnd"/>
+      <w:r>
+        <w:rPr>
+          <w:lang w:val="it-IT"/>
+        </w:rPr>
+        <w:t xml:space="preserve"> e tali byte vengono firmati (la firma va nell’attributo </w:t>
+      </w:r>
+      <w:proofErr w:type="spellStart"/>
       <w:r>
         <w:rPr>
           <w:i/>
@@ -742,6 +1219,7 @@
         </w:rPr>
         <w:t>sign</w:t>
       </w:r>
+      <w:proofErr w:type="spellEnd"/>
       <w:r>
         <w:rPr>
           <w:lang w:val="it-IT"/>
@@ -777,8 +1255,37 @@
         <w:rPr>
           <w:lang w:val="it-IT"/>
         </w:rPr>
-        <w:t xml:space="preserve">Nel caso di risposta il costruttore prende in input il Json (che questa volta contiene le informazioni calcolate dal TSAServer) e la chiave privata DSA della TSA. Tramite il metodo </w:t>
-      </w:r>
+        <w:t xml:space="preserve">Nel caso di risposta il costruttore prende in input il </w:t>
+      </w:r>
+      <w:proofErr w:type="spellStart"/>
+      <w:r>
+        <w:rPr>
+          <w:lang w:val="it-IT"/>
+        </w:rPr>
+        <w:t>Json</w:t>
+      </w:r>
+      <w:proofErr w:type="spellEnd"/>
+      <w:r>
+        <w:rPr>
+          <w:lang w:val="it-IT"/>
+        </w:rPr>
+        <w:t xml:space="preserve"> (che questa volta contiene le informazioni calcolate dal </w:t>
+      </w:r>
+      <w:proofErr w:type="spellStart"/>
+      <w:r>
+        <w:rPr>
+          <w:lang w:val="it-IT"/>
+        </w:rPr>
+        <w:t>TSAServer</w:t>
+      </w:r>
+      <w:proofErr w:type="spellEnd"/>
+      <w:r>
+        <w:rPr>
+          <w:lang w:val="it-IT"/>
+        </w:rPr>
+        <w:t xml:space="preserve">) e la chiave privata DSA della TSA. Tramite il metodo </w:t>
+      </w:r>
+      <w:proofErr w:type="spellStart"/>
       <w:r>
         <w:rPr>
           <w:i/>
@@ -786,6 +1293,7 @@
         </w:rPr>
         <w:t>byteFromJson</w:t>
       </w:r>
+      <w:proofErr w:type="spellEnd"/>
       <w:r>
         <w:rPr>
           <w:lang w:val="it-IT"/>
@@ -802,7 +1310,21 @@
         <w:rPr>
           <w:lang w:val="it-IT"/>
         </w:rPr>
-        <w:t xml:space="preserve"> byte del JSONObject e tali byte vengono salvati nell’attributo </w:t>
+        <w:t xml:space="preserve"> byte del </w:t>
+      </w:r>
+      <w:proofErr w:type="spellStart"/>
+      <w:r>
+        <w:rPr>
+          <w:lang w:val="it-IT"/>
+        </w:rPr>
+        <w:t>JSONObject</w:t>
+      </w:r>
+      <w:proofErr w:type="spellEnd"/>
+      <w:r>
+        <w:rPr>
+          <w:lang w:val="it-IT"/>
+        </w:rPr>
+        <w:t xml:space="preserve"> e tali byte vengono salvati nell’attributo </w:t>
       </w:r>
       <w:r>
         <w:rPr>
@@ -817,6 +1339,7 @@
         </w:rPr>
         <w:t xml:space="preserve"> e firmati (la firma va nell’attributo </w:t>
       </w:r>
+      <w:proofErr w:type="spellStart"/>
       <w:r>
         <w:rPr>
           <w:i/>
@@ -824,6 +1347,7 @@
         </w:rPr>
         <w:t>sign</w:t>
       </w:r>
+      <w:proofErr w:type="spellEnd"/>
       <w:r>
         <w:rPr>
           <w:lang w:val="it-IT"/>
@@ -891,7 +1415,35 @@
         <w:rPr>
           <w:lang w:val="it-IT"/>
         </w:rPr>
-        <w:t xml:space="preserve">La classe mette a disposizione due costruttori: entrambi prendono in input il file su cui poi andare a pubblicare gli HashValue e SuperHashValue, </w:t>
+        <w:t xml:space="preserve">La classe mette a disposizione due costruttori: entrambi prendono in input il file su cui poi andare a pubblicare gli </w:t>
+      </w:r>
+      <w:proofErr w:type="spellStart"/>
+      <w:r>
+        <w:rPr>
+          <w:lang w:val="it-IT"/>
+        </w:rPr>
+        <w:t>HashValue</w:t>
+      </w:r>
+      <w:proofErr w:type="spellEnd"/>
+      <w:r>
+        <w:rPr>
+          <w:lang w:val="it-IT"/>
+        </w:rPr>
+        <w:t xml:space="preserve"> e </w:t>
+      </w:r>
+      <w:proofErr w:type="spellStart"/>
+      <w:r>
+        <w:rPr>
+          <w:lang w:val="it-IT"/>
+        </w:rPr>
+        <w:t>SuperHashValue</w:t>
+      </w:r>
+      <w:proofErr w:type="spellEnd"/>
+      <w:r>
+        <w:rPr>
+          <w:lang w:val="it-IT"/>
+        </w:rPr>
+        <w:t xml:space="preserve">, </w:t>
       </w:r>
       <w:r>
         <w:rPr>
@@ -957,7 +1509,63 @@
         <w:rPr>
           <w:lang w:val="it-IT"/>
         </w:rPr>
-        <w:t>Il timeframe sarà dato dalla lunghezza del JSONArray meno l’elemento 0, e il serial number da timeframe*8, essendo questo il numero di richieste (vere o fittizie) processate in un dato istante temporale.</w:t>
+        <w:t xml:space="preserve">Il </w:t>
+      </w:r>
+      <w:proofErr w:type="spellStart"/>
+      <w:r>
+        <w:rPr>
+          <w:lang w:val="it-IT"/>
+        </w:rPr>
+        <w:t>timeframe</w:t>
+      </w:r>
+      <w:proofErr w:type="spellEnd"/>
+      <w:r>
+        <w:rPr>
+          <w:lang w:val="it-IT"/>
+        </w:rPr>
+        <w:t xml:space="preserve"> sarà dato dalla lunghezza del </w:t>
+      </w:r>
+      <w:proofErr w:type="spellStart"/>
+      <w:r>
+        <w:rPr>
+          <w:lang w:val="it-IT"/>
+        </w:rPr>
+        <w:t>JSONArray</w:t>
+      </w:r>
+      <w:proofErr w:type="spellEnd"/>
+      <w:r>
+        <w:rPr>
+          <w:lang w:val="it-IT"/>
+        </w:rPr>
+        <w:t xml:space="preserve"> meno l’elemento 0, e il serial </w:t>
+      </w:r>
+      <w:proofErr w:type="spellStart"/>
+      <w:r>
+        <w:rPr>
+          <w:lang w:val="it-IT"/>
+        </w:rPr>
+        <w:t>number</w:t>
+      </w:r>
+      <w:proofErr w:type="spellEnd"/>
+      <w:r>
+        <w:rPr>
+          <w:lang w:val="it-IT"/>
+        </w:rPr>
+        <w:t xml:space="preserve"> da </w:t>
+      </w:r>
+      <w:proofErr w:type="spellStart"/>
+      <w:r>
+        <w:rPr>
+          <w:lang w:val="it-IT"/>
+        </w:rPr>
+        <w:t>timeframe</w:t>
+      </w:r>
+      <w:proofErr w:type="spellEnd"/>
+      <w:r>
+        <w:rPr>
+          <w:lang w:val="it-IT"/>
+        </w:rPr>
+        <w:t>*8, essendo questo il numero di richieste (vere o fittizie) processate in un dato istante temporale.</w:t>
       </w:r>
     </w:p>
     <w:p>
@@ -1000,8 +1608,16 @@
         <w:rPr>
           <w:lang w:val="it-IT"/>
         </w:rPr>
-        <w:t xml:space="preserve"> TimeStampManager</w:t>
-      </w:r>
+        <w:t xml:space="preserve"> </w:t>
+      </w:r>
+      <w:proofErr w:type="spellStart"/>
+      <w:r>
+        <w:rPr>
+          <w:lang w:val="it-IT"/>
+        </w:rPr>
+        <w:t>TimeStampManager</w:t>
+      </w:r>
+      <w:proofErr w:type="spellEnd"/>
       <w:r>
         <w:rPr>
           <w:lang w:val="it-IT"/>
@@ -1397,9 +2013,9 @@
               </wp:anchor>
             </w:drawing>
           </mc:Choice>
-          <mc:Fallback xmlns:cx="http://schemas.microsoft.com/office/drawing/2014/chartex" xmlns:cx1="http://schemas.microsoft.com/office/drawing/2015/9/8/chartex" xmlns:cx2="http://schemas.microsoft.com/office/drawing/2015/10/21/chartex" xmlns:cx3="http://schemas.microsoft.com/office/drawing/2016/5/9/chartex" xmlns:cx4="http://schemas.microsoft.com/office/drawing/2016/5/10/chartex" xmlns:cx5="http://schemas.microsoft.com/office/drawing/2016/5/11/chartex" xmlns:cx6="http://schemas.microsoft.com/office/drawing/2016/5/12/chartex" xmlns:cx7="http://schemas.microsoft.com/office/drawing/2016/5/13/chartex" xmlns:cx8="http://schemas.microsoft.com/office/drawing/2016/5/14/chartex" xmlns:aink="http://schemas.microsoft.com/office/drawing/2016/ink" xmlns:am3d="http://schemas.microsoft.com/office/drawing/2017/model3d" xmlns:w16cid="http://schemas.microsoft.com/office/word/2016/wordml/cid" xmlns:w16se="http://schemas.microsoft.com/office/word/2015/wordml/symex">
+          <mc:Fallback>
             <w:pict>
-              <v:shapetype id="_x0000_t202" coordsize="21600,21600" o:spt="202" path="m,l,21600r21600,l21600,xe">
+              <v:shapetype w14:anchorId="32E3C04F" id="_x0000_t202" coordsize="21600,21600" o:spt="202" path="m,l,21600r21600,l21600,xe">
                 <v:stroke joinstyle="miter"/>
                 <v:path gradientshapeok="t" o:connecttype="rect"/>
               </v:shapetype>
@@ -1412,7 +2028,7 @@
                           <w:rFonts w:ascii="Batang" w:eastAsia="Batang" w:hAnsi="Batang"/>
                           <w:noProof/>
                           <w:sz w:val="24"/>
-                          <w:lang w:val="it-IT"/>
+                          <w:lang w:val="en-US"/>
                         </w:rPr>
                       </w:pPr>
                       <w:r>
@@ -1420,7 +2036,7 @@
                           <w:rFonts w:ascii="Batang" w:eastAsia="Batang" w:hAnsi="Batang"/>
                           <w:noProof/>
                           <w:sz w:val="24"/>
-                          <w:lang w:val="it-IT"/>
+                          <w:lang w:val="en-US"/>
                         </w:rPr>
                         <w:t xml:space="preserve">public ArrayList&lt;TSAMessage&gt; </w:t>
                       </w:r>
@@ -1430,7 +2046,7 @@
                           <w:b/>
                           <w:noProof/>
                           <w:sz w:val="24"/>
-                          <w:lang w:val="it-IT"/>
+                          <w:lang w:val="en-US"/>
                         </w:rPr>
                         <w:t>generateTimestamp</w:t>
                       </w:r>
@@ -1439,7 +2055,7 @@
                           <w:rFonts w:ascii="Batang" w:eastAsia="Batang" w:hAnsi="Batang"/>
                           <w:noProof/>
                           <w:sz w:val="24"/>
-                          <w:lang w:val="it-IT"/>
+                          <w:lang w:val="en-US"/>
                         </w:rPr>
                         <w:t>(ArrayList&lt;TSAMessage&gt; requests) {</w:t>
                       </w:r>
@@ -1450,7 +2066,7 @@
                           <w:rFonts w:ascii="Batang" w:eastAsia="Batang" w:hAnsi="Batang"/>
                           <w:noProof/>
                           <w:sz w:val="24"/>
-                          <w:lang w:val="it-IT"/>
+                          <w:lang w:val="en-US"/>
                         </w:rPr>
                       </w:pPr>
                       <w:r>
@@ -1458,7 +2074,7 @@
                           <w:rFonts w:ascii="Batang" w:eastAsia="Batang" w:hAnsi="Batang"/>
                           <w:noProof/>
                           <w:sz w:val="24"/>
-                          <w:lang w:val="it-IT"/>
+                          <w:lang w:val="en-US"/>
                         </w:rPr>
                         <w:t xml:space="preserve">        this.mt = new </w:t>
                       </w:r>
@@ -1468,7 +2084,7 @@
                           <w:b/>
                           <w:noProof/>
                           <w:sz w:val="24"/>
-                          <w:lang w:val="it-IT"/>
+                          <w:lang w:val="en-US"/>
                         </w:rPr>
                         <w:t>MerkleTree</w:t>
                       </w:r>
@@ -1477,7 +2093,7 @@
                           <w:rFonts w:ascii="Batang" w:eastAsia="Batang" w:hAnsi="Batang"/>
                           <w:noProof/>
                           <w:sz w:val="24"/>
-                          <w:lang w:val="it-IT"/>
+                          <w:lang w:val="en-US"/>
                         </w:rPr>
                         <w:t>();</w:t>
                       </w:r>
@@ -1488,7 +2104,7 @@
                           <w:rFonts w:ascii="Batang" w:eastAsia="Batang" w:hAnsi="Batang"/>
                           <w:noProof/>
                           <w:sz w:val="24"/>
-                          <w:lang w:val="it-IT"/>
+                          <w:lang w:val="en-US"/>
                         </w:rPr>
                       </w:pPr>
                       <w:r>
@@ -1496,7 +2112,7 @@
                           <w:rFonts w:ascii="Batang" w:eastAsia="Batang" w:hAnsi="Batang"/>
                           <w:noProof/>
                           <w:sz w:val="24"/>
-                          <w:lang w:val="it-IT"/>
+                          <w:lang w:val="en-US"/>
                         </w:rPr>
                         <w:t xml:space="preserve">        this.timeframe += 1;</w:t>
                       </w:r>
@@ -1507,7 +2123,7 @@
                           <w:rFonts w:ascii="Batang" w:eastAsia="Batang" w:hAnsi="Batang"/>
                           <w:noProof/>
                           <w:sz w:val="24"/>
-                          <w:lang w:val="it-IT"/>
+                          <w:lang w:val="en-US"/>
                         </w:rPr>
                       </w:pPr>
                       <w:r>
@@ -1515,7 +2131,7 @@
                           <w:rFonts w:ascii="Batang" w:eastAsia="Batang" w:hAnsi="Batang"/>
                           <w:noProof/>
                           <w:sz w:val="24"/>
-                          <w:lang w:val="it-IT"/>
+                          <w:lang w:val="en-US"/>
                         </w:rPr>
                         <w:t xml:space="preserve">        ArrayList&lt;JSONObject&gt; partialResponses = </w:t>
                       </w:r>
@@ -1525,7 +2141,7 @@
                           <w:b/>
                           <w:noProof/>
                           <w:sz w:val="24"/>
-                          <w:lang w:val="it-IT"/>
+                          <w:lang w:val="en-US"/>
                         </w:rPr>
                         <w:t>createResponses</w:t>
                       </w:r>
@@ -1534,7 +2150,7 @@
                           <w:rFonts w:ascii="Batang" w:eastAsia="Batang" w:hAnsi="Batang"/>
                           <w:noProof/>
                           <w:sz w:val="24"/>
-                          <w:lang w:val="it-IT"/>
+                          <w:lang w:val="en-US"/>
                         </w:rPr>
                         <w:t>(requests);</w:t>
                       </w:r>
@@ -1545,7 +2161,7 @@
                           <w:rFonts w:ascii="Batang" w:eastAsia="Batang" w:hAnsi="Batang"/>
                           <w:noProof/>
                           <w:sz w:val="24"/>
-                          <w:lang w:val="it-IT"/>
+                          <w:lang w:val="en-US"/>
                         </w:rPr>
                       </w:pPr>
                       <w:r>
@@ -1553,7 +2169,7 @@
                           <w:rFonts w:ascii="Batang" w:eastAsia="Batang" w:hAnsi="Batang"/>
                           <w:noProof/>
                           <w:sz w:val="24"/>
-                          <w:lang w:val="it-IT"/>
+                          <w:lang w:val="en-US"/>
                         </w:rPr>
                         <w:t xml:space="preserve">        </w:t>
                       </w:r>
@@ -1563,7 +2179,7 @@
                           <w:b/>
                           <w:noProof/>
                           <w:sz w:val="24"/>
-                          <w:lang w:val="it-IT"/>
+                          <w:lang w:val="en-US"/>
                         </w:rPr>
                         <w:t>computeHashValues</w:t>
                       </w:r>
@@ -1572,7 +2188,7 @@
                           <w:rFonts w:ascii="Batang" w:eastAsia="Batang" w:hAnsi="Batang"/>
                           <w:noProof/>
                           <w:sz w:val="24"/>
-                          <w:lang w:val="it-IT"/>
+                          <w:lang w:val="en-US"/>
                         </w:rPr>
                         <w:t>();</w:t>
                       </w:r>
@@ -1583,7 +2199,7 @@
                           <w:rFonts w:ascii="Batang" w:eastAsia="Batang" w:hAnsi="Batang"/>
                           <w:noProof/>
                           <w:sz w:val="24"/>
-                          <w:lang w:val="it-IT"/>
+                          <w:lang w:val="en-US"/>
                         </w:rPr>
                       </w:pPr>
                       <w:r>
@@ -1591,7 +2207,7 @@
                           <w:rFonts w:ascii="Batang" w:eastAsia="Batang" w:hAnsi="Batang"/>
                           <w:noProof/>
                           <w:sz w:val="24"/>
-                          <w:lang w:val="it-IT"/>
+                          <w:lang w:val="en-US"/>
                         </w:rPr>
                         <w:t xml:space="preserve">        ArrayList&lt;String&gt; merkleInfo = mt.</w:t>
                       </w:r>
@@ -1601,7 +2217,7 @@
                           <w:b/>
                           <w:noProof/>
                           <w:sz w:val="24"/>
-                          <w:lang w:val="it-IT"/>
+                          <w:lang w:val="en-US"/>
                         </w:rPr>
                         <w:t>buildInfo</w:t>
                       </w:r>
@@ -1610,7 +2226,7 @@
                           <w:rFonts w:ascii="Batang" w:eastAsia="Batang" w:hAnsi="Batang"/>
                           <w:noProof/>
                           <w:sz w:val="24"/>
-                          <w:lang w:val="it-IT"/>
+                          <w:lang w:val="en-US"/>
                         </w:rPr>
                         <w:t>();</w:t>
                       </w:r>
@@ -1621,7 +2237,7 @@
                           <w:rFonts w:ascii="Batang" w:eastAsia="Batang" w:hAnsi="Batang"/>
                           <w:noProof/>
                           <w:sz w:val="24"/>
-                          <w:lang w:val="it-IT"/>
+                          <w:lang w:val="en-US"/>
                         </w:rPr>
                       </w:pPr>
                       <w:r>
@@ -1629,7 +2245,7 @@
                           <w:rFonts w:ascii="Batang" w:eastAsia="Batang" w:hAnsi="Batang"/>
                           <w:noProof/>
                           <w:sz w:val="24"/>
-                          <w:lang w:val="it-IT"/>
+                          <w:lang w:val="en-US"/>
                         </w:rPr>
                         <w:t xml:space="preserve">        </w:t>
                       </w:r>
@@ -1639,7 +2255,7 @@
                           <w:b/>
                           <w:noProof/>
                           <w:sz w:val="24"/>
-                          <w:lang w:val="it-IT"/>
+                          <w:lang w:val="en-US"/>
                         </w:rPr>
                         <w:t>saveHashValues</w:t>
                       </w:r>
@@ -1648,7 +2264,7 @@
                           <w:rFonts w:ascii="Batang" w:eastAsia="Batang" w:hAnsi="Batang"/>
                           <w:noProof/>
                           <w:sz w:val="24"/>
-                          <w:lang w:val="it-IT"/>
+                          <w:lang w:val="en-US"/>
                         </w:rPr>
                         <w:t>();</w:t>
                       </w:r>
@@ -1659,7 +2275,7 @@
                           <w:rFonts w:ascii="Batang" w:eastAsia="Batang" w:hAnsi="Batang"/>
                           <w:noProof/>
                           <w:sz w:val="24"/>
-                          <w:lang w:val="it-IT"/>
+                          <w:lang w:val="en-US"/>
                         </w:rPr>
                       </w:pPr>
                       <w:r>
@@ -1667,7 +2283,7 @@
                           <w:rFonts w:ascii="Batang" w:eastAsia="Batang" w:hAnsi="Batang"/>
                           <w:noProof/>
                           <w:sz w:val="24"/>
-                          <w:lang w:val="it-IT"/>
+                          <w:lang w:val="en-US"/>
                         </w:rPr>
                         <w:t xml:space="preserve">        return </w:t>
                       </w:r>
@@ -1677,7 +2293,7 @@
                           <w:b/>
                           <w:noProof/>
                           <w:sz w:val="24"/>
-                          <w:lang w:val="it-IT"/>
+                          <w:lang w:val="en-US"/>
                         </w:rPr>
                         <w:t>finalizeResponses</w:t>
                       </w:r>
@@ -1686,7 +2302,7 @@
                           <w:rFonts w:ascii="Batang" w:eastAsia="Batang" w:hAnsi="Batang"/>
                           <w:noProof/>
                           <w:sz w:val="24"/>
-                          <w:lang w:val="it-IT"/>
+                          <w:lang w:val="en-US"/>
                         </w:rPr>
                         <w:t xml:space="preserve">(partialResponses, merkleInfo);     </w:t>
                       </w:r>
@@ -1705,9 +2321,18 @@
                           <w:rFonts w:ascii="Batang" w:eastAsia="Batang" w:hAnsi="Batang"/>
                           <w:noProof/>
                           <w:sz w:val="24"/>
+                          <w:lang w:val="en-US"/>
+                        </w:rPr>
+                        <w:t xml:space="preserve">    </w:t>
+                      </w:r>
+                      <w:r>
+                        <w:rPr>
+                          <w:rFonts w:ascii="Batang" w:eastAsia="Batang" w:hAnsi="Batang"/>
+                          <w:noProof/>
+                          <w:sz w:val="24"/>
                           <w:lang w:val="it-IT"/>
                         </w:rPr>
-                        <w:t xml:space="preserve">    }</w:t>
+                        <w:t>}</w:t>
                       </w:r>
                     </w:p>
                     <w:p/>
@@ -1828,19 +2453,103 @@
         <w:rPr>
           <w:lang w:val="it-IT"/>
         </w:rPr>
-        <w:t>Riceve le richieste come un ArrayList di TSAMessage,</w:t>
-      </w:r>
-      <w:r>
-        <w:rPr>
-          <w:lang w:val="it-IT"/>
-        </w:rPr>
-        <w:t xml:space="preserve"> e viene inizializzato un nuovo timeframe: questo prevede di istanziare un nuovo MerkelTree, sovrascrivendo il vecchio</w:t>
-      </w:r>
-      <w:r>
-        <w:rPr>
-          <w:lang w:val="it-IT"/>
-        </w:rPr>
-        <w:t xml:space="preserve"> (non è utile tenerli memorizzati in memoria, giacchè alla fine l’unica informazione di interesse è il rootHashValue)</w:t>
+        <w:t xml:space="preserve">Riceve le richieste come un </w:t>
+      </w:r>
+      <w:proofErr w:type="spellStart"/>
+      <w:r>
+        <w:rPr>
+          <w:lang w:val="it-IT"/>
+        </w:rPr>
+        <w:t>ArrayList</w:t>
+      </w:r>
+      <w:proofErr w:type="spellEnd"/>
+      <w:r>
+        <w:rPr>
+          <w:lang w:val="it-IT"/>
+        </w:rPr>
+        <w:t xml:space="preserve"> di </w:t>
+      </w:r>
+      <w:proofErr w:type="spellStart"/>
+      <w:r>
+        <w:rPr>
+          <w:lang w:val="it-IT"/>
+        </w:rPr>
+        <w:t>TSAMessage</w:t>
+      </w:r>
+      <w:proofErr w:type="spellEnd"/>
+      <w:r>
+        <w:rPr>
+          <w:lang w:val="it-IT"/>
+        </w:rPr>
+        <w:t>,</w:t>
+      </w:r>
+      <w:r>
+        <w:rPr>
+          <w:lang w:val="it-IT"/>
+        </w:rPr>
+        <w:t xml:space="preserve"> e viene inizializzato un nuovo </w:t>
+      </w:r>
+      <w:proofErr w:type="spellStart"/>
+      <w:r>
+        <w:rPr>
+          <w:lang w:val="it-IT"/>
+        </w:rPr>
+        <w:t>timeframe</w:t>
+      </w:r>
+      <w:proofErr w:type="spellEnd"/>
+      <w:r>
+        <w:rPr>
+          <w:lang w:val="it-IT"/>
+        </w:rPr>
+        <w:t xml:space="preserve">: questo prevede di istanziare un nuovo </w:t>
+      </w:r>
+      <w:proofErr w:type="spellStart"/>
+      <w:r>
+        <w:rPr>
+          <w:lang w:val="it-IT"/>
+        </w:rPr>
+        <w:t>MerkelTree</w:t>
+      </w:r>
+      <w:proofErr w:type="spellEnd"/>
+      <w:r>
+        <w:rPr>
+          <w:lang w:val="it-IT"/>
+        </w:rPr>
+        <w:t>, sovrascrivendo il vecchio</w:t>
+      </w:r>
+      <w:r>
+        <w:rPr>
+          <w:lang w:val="it-IT"/>
+        </w:rPr>
+        <w:t xml:space="preserve"> (non è utile tenerli memorizzati in memoria, </w:t>
+      </w:r>
+      <w:proofErr w:type="spellStart"/>
+      <w:r>
+        <w:rPr>
+          <w:lang w:val="it-IT"/>
+        </w:rPr>
+        <w:t>giacchè</w:t>
+      </w:r>
+      <w:proofErr w:type="spellEnd"/>
+      <w:r>
+        <w:rPr>
+          <w:lang w:val="it-IT"/>
+        </w:rPr>
+        <w:t xml:space="preserve"> alla fine l’unica informazione di interesse è il </w:t>
+      </w:r>
+      <w:proofErr w:type="spellStart"/>
+      <w:r>
+        <w:rPr>
+          <w:lang w:val="it-IT"/>
+        </w:rPr>
+        <w:t>rootHashValue</w:t>
+      </w:r>
+      <w:proofErr w:type="spellEnd"/>
+      <w:r>
+        <w:rPr>
+          <w:lang w:val="it-IT"/>
+        </w:rPr>
+        <w:t>)</w:t>
       </w:r>
       <w:r>
         <w:rPr>
@@ -1867,12 +2576,21 @@
         </w:rPr>
         <w:t xml:space="preserve">Il metodo </w:t>
       </w:r>
-      <w:r>
-        <w:rPr>
-          <w:i/>
-          <w:lang w:val="it-IT"/>
-        </w:rPr>
-        <w:t>createResponses:</w:t>
+      <w:proofErr w:type="spellStart"/>
+      <w:r>
+        <w:rPr>
+          <w:i/>
+          <w:lang w:val="it-IT"/>
+        </w:rPr>
+        <w:t>createResponses</w:t>
+      </w:r>
+      <w:proofErr w:type="spellEnd"/>
+      <w:r>
+        <w:rPr>
+          <w:i/>
+          <w:lang w:val="it-IT"/>
+        </w:rPr>
+        <w:t>:</w:t>
       </w:r>
     </w:p>
     <w:p>
@@ -1939,7 +2657,35 @@
         <w:rPr>
           <w:lang w:val="it-IT"/>
         </w:rPr>
-        <w:t xml:space="preserve"> Il server TSA dispone di un proprio KeyRing privato, mentre per le chiavi pubbliche si ricorre al PublicKeyManager.</w:t>
+        <w:t xml:space="preserve"> Il server TSA dispone di un proprio </w:t>
+      </w:r>
+      <w:proofErr w:type="spellStart"/>
+      <w:r>
+        <w:rPr>
+          <w:lang w:val="it-IT"/>
+        </w:rPr>
+        <w:t>KeyRing</w:t>
+      </w:r>
+      <w:proofErr w:type="spellEnd"/>
+      <w:r>
+        <w:rPr>
+          <w:lang w:val="it-IT"/>
+        </w:rPr>
+        <w:t xml:space="preserve"> privato, mentre per le chiavi pubbliche si ricorre al </w:t>
+      </w:r>
+      <w:proofErr w:type="spellStart"/>
+      <w:r>
+        <w:rPr>
+          <w:lang w:val="it-IT"/>
+        </w:rPr>
+        <w:t>PublicKeyManager</w:t>
+      </w:r>
+      <w:proofErr w:type="spellEnd"/>
+      <w:r>
+        <w:rPr>
+          <w:lang w:val="it-IT"/>
+        </w:rPr>
+        <w:t>.</w:t>
       </w:r>
       <w:r>
         <w:rPr>
@@ -1983,7 +2729,21 @@
           <w:lang w:val="it-IT"/>
         </w:rPr>
         <w:lastRenderedPageBreak/>
-        <w:t xml:space="preserve">Per ogni richiesta valida, viene costruito il JSONObject </w:t>
+        <w:t xml:space="preserve">Per ogni richiesta valida, viene costruito il </w:t>
+      </w:r>
+      <w:proofErr w:type="spellStart"/>
+      <w:r>
+        <w:rPr>
+          <w:lang w:val="it-IT"/>
+        </w:rPr>
+        <w:t>JSONObject</w:t>
+      </w:r>
+      <w:proofErr w:type="spellEnd"/>
+      <w:r>
+        <w:rPr>
+          <w:lang w:val="it-IT"/>
+        </w:rPr>
+        <w:t xml:space="preserve"> </w:t>
       </w:r>
       <w:r>
         <w:rPr>
@@ -1991,6 +2751,7 @@
         </w:rPr>
         <w:t xml:space="preserve">ricorrendo al metodo </w:t>
       </w:r>
+      <w:proofErr w:type="spellStart"/>
       <w:r>
         <w:rPr>
           <w:i/>
@@ -1998,11 +2759,40 @@
         </w:rPr>
         <w:t>makeResponseInfo</w:t>
       </w:r>
-      <w:r>
-        <w:rPr>
-          <w:lang w:val="it-IT"/>
-        </w:rPr>
-        <w:t>. Tale JSONObject andrà a costituire il campo informativo del TSAMessage di risposta e contiene:</w:t>
+      <w:proofErr w:type="spellEnd"/>
+      <w:r>
+        <w:rPr>
+          <w:lang w:val="it-IT"/>
+        </w:rPr>
+        <w:t xml:space="preserve">. Tale </w:t>
+      </w:r>
+      <w:proofErr w:type="spellStart"/>
+      <w:r>
+        <w:rPr>
+          <w:lang w:val="it-IT"/>
+        </w:rPr>
+        <w:t>JSONObject</w:t>
+      </w:r>
+      <w:proofErr w:type="spellEnd"/>
+      <w:r>
+        <w:rPr>
+          <w:lang w:val="it-IT"/>
+        </w:rPr>
+        <w:t xml:space="preserve"> andrà a costituire il campo informativo del </w:t>
+      </w:r>
+      <w:proofErr w:type="spellStart"/>
+      <w:r>
+        <w:rPr>
+          <w:lang w:val="it-IT"/>
+        </w:rPr>
+        <w:t>TSAMessage</w:t>
+      </w:r>
+      <w:proofErr w:type="spellEnd"/>
+      <w:r>
+        <w:rPr>
+          <w:lang w:val="it-IT"/>
+        </w:rPr>
+        <w:t xml:space="preserve"> di risposta e contiene:</w:t>
       </w:r>
     </w:p>
     <w:p>
@@ -2021,7 +2811,63 @@
         <w:rPr>
           <w:lang w:val="it-IT"/>
         </w:rPr>
-        <w:t xml:space="preserve">Il Timestamp, generato ricorrendo alla classe TimeStamp di java.sql: il Timestamp viene generato riferendosi </w:t>
+        <w:t xml:space="preserve">Il </w:t>
+      </w:r>
+      <w:proofErr w:type="spellStart"/>
+      <w:r>
+        <w:rPr>
+          <w:lang w:val="it-IT"/>
+        </w:rPr>
+        <w:t>Timestamp</w:t>
+      </w:r>
+      <w:proofErr w:type="spellEnd"/>
+      <w:r>
+        <w:rPr>
+          <w:lang w:val="it-IT"/>
+        </w:rPr>
+        <w:t xml:space="preserve">, generato ricorrendo alla classe </w:t>
+      </w:r>
+      <w:proofErr w:type="spellStart"/>
+      <w:r>
+        <w:rPr>
+          <w:lang w:val="it-IT"/>
+        </w:rPr>
+        <w:t>TimeStamp</w:t>
+      </w:r>
+      <w:proofErr w:type="spellEnd"/>
+      <w:r>
+        <w:rPr>
+          <w:lang w:val="it-IT"/>
+        </w:rPr>
+        <w:t xml:space="preserve"> di </w:t>
+      </w:r>
+      <w:proofErr w:type="spellStart"/>
+      <w:r>
+        <w:rPr>
+          <w:lang w:val="it-IT"/>
+        </w:rPr>
+        <w:t>java.sql</w:t>
+      </w:r>
+      <w:proofErr w:type="spellEnd"/>
+      <w:r>
+        <w:rPr>
+          <w:lang w:val="it-IT"/>
+        </w:rPr>
+        <w:t xml:space="preserve">: il </w:t>
+      </w:r>
+      <w:proofErr w:type="spellStart"/>
+      <w:r>
+        <w:rPr>
+          <w:lang w:val="it-IT"/>
+        </w:rPr>
+        <w:t>Timestamp</w:t>
+      </w:r>
+      <w:proofErr w:type="spellEnd"/>
+      <w:r>
+        <w:rPr>
+          <w:lang w:val="it-IT"/>
+        </w:rPr>
+        <w:t xml:space="preserve"> viene generato riferendosi </w:t>
       </w:r>
       <w:r>
         <w:rPr>
@@ -2033,8 +2879,16 @@
         <w:rPr>
           <w:lang w:val="it-IT"/>
         </w:rPr>
-        <w:t>*serialNumber</w:t>
-      </w:r>
+        <w:t>*</w:t>
+      </w:r>
+      <w:proofErr w:type="spellStart"/>
+      <w:r>
+        <w:rPr>
+          <w:lang w:val="it-IT"/>
+        </w:rPr>
+        <w:t>serialNumber</w:t>
+      </w:r>
+      <w:proofErr w:type="spellEnd"/>
       <w:r>
         <w:rPr>
           <w:lang w:val="it-IT"/>
@@ -2108,7 +2962,21 @@
         <w:rPr>
           <w:lang w:val="it-IT"/>
         </w:rPr>
-        <w:t>Il digest calcolato dall’utente sul proprio documento;</w:t>
+        <w:t xml:space="preserve">Il </w:t>
+      </w:r>
+      <w:proofErr w:type="spellStart"/>
+      <w:r>
+        <w:rPr>
+          <w:lang w:val="it-IT"/>
+        </w:rPr>
+        <w:t>digest</w:t>
+      </w:r>
+      <w:proofErr w:type="spellEnd"/>
+      <w:r>
+        <w:rPr>
+          <w:lang w:val="it-IT"/>
+        </w:rPr>
+        <w:t xml:space="preserve"> calcolato dall’utente sul proprio documento;</w:t>
       </w:r>
     </w:p>
     <w:p>
@@ -2127,7 +2995,63 @@
         <w:rPr>
           <w:lang w:val="it-IT"/>
         </w:rPr>
-        <w:t>Il digest calcolato dal TSA, ottenuto concatenando il digest dell’utente con il Timestamp e applicandovi sopra la stessa funzione di hash;</w:t>
+        <w:t xml:space="preserve">Il </w:t>
+      </w:r>
+      <w:proofErr w:type="spellStart"/>
+      <w:r>
+        <w:rPr>
+          <w:lang w:val="it-IT"/>
+        </w:rPr>
+        <w:t>digest</w:t>
+      </w:r>
+      <w:proofErr w:type="spellEnd"/>
+      <w:r>
+        <w:rPr>
+          <w:lang w:val="it-IT"/>
+        </w:rPr>
+        <w:t xml:space="preserve"> calcolato dal TSA, ottenuto concatenando il </w:t>
+      </w:r>
+      <w:proofErr w:type="spellStart"/>
+      <w:r>
+        <w:rPr>
+          <w:lang w:val="it-IT"/>
+        </w:rPr>
+        <w:t>digest</w:t>
+      </w:r>
+      <w:proofErr w:type="spellEnd"/>
+      <w:r>
+        <w:rPr>
+          <w:lang w:val="it-IT"/>
+        </w:rPr>
+        <w:t xml:space="preserve"> dell’utente con il </w:t>
+      </w:r>
+      <w:proofErr w:type="spellStart"/>
+      <w:r>
+        <w:rPr>
+          <w:lang w:val="it-IT"/>
+        </w:rPr>
+        <w:t>Timestamp</w:t>
+      </w:r>
+      <w:proofErr w:type="spellEnd"/>
+      <w:r>
+        <w:rPr>
+          <w:lang w:val="it-IT"/>
+        </w:rPr>
+        <w:t xml:space="preserve"> e applicandovi sopra la stessa funzione di </w:t>
+      </w:r>
+      <w:proofErr w:type="spellStart"/>
+      <w:r>
+        <w:rPr>
+          <w:lang w:val="it-IT"/>
+        </w:rPr>
+        <w:t>hash</w:t>
+      </w:r>
+      <w:proofErr w:type="spellEnd"/>
+      <w:r>
+        <w:rPr>
+          <w:lang w:val="it-IT"/>
+        </w:rPr>
+        <w:t>;</w:t>
       </w:r>
     </w:p>
     <w:p>
@@ -2146,7 +3070,21 @@
         <w:rPr>
           <w:lang w:val="it-IT"/>
         </w:rPr>
-        <w:t>Il timeframe, che sarà usato dall’utente in fase di verifica.</w:t>
+        <w:t xml:space="preserve">Il </w:t>
+      </w:r>
+      <w:proofErr w:type="spellStart"/>
+      <w:r>
+        <w:rPr>
+          <w:lang w:val="it-IT"/>
+        </w:rPr>
+        <w:t>timeframe</w:t>
+      </w:r>
+      <w:proofErr w:type="spellEnd"/>
+      <w:r>
+        <w:rPr>
+          <w:lang w:val="it-IT"/>
+        </w:rPr>
+        <w:t>, che sarà usato dall’utente in fase di verifica.</w:t>
       </w:r>
     </w:p>
     <w:p>
@@ -2165,7 +3103,35 @@
         <w:rPr>
           <w:lang w:val="it-IT"/>
         </w:rPr>
-        <w:t>Vengono effettuati gli inserimenti all’interno del MerkelTree. Qualora le richieste risultanti fossero in numero inferiore al massimo consentito, vengono inseriti all’interno dell’albero degli hash casuali</w:t>
+        <w:t xml:space="preserve">Vengono effettuati gli inserimenti all’interno del </w:t>
+      </w:r>
+      <w:proofErr w:type="spellStart"/>
+      <w:r>
+        <w:rPr>
+          <w:lang w:val="it-IT"/>
+        </w:rPr>
+        <w:t>MerkelTree</w:t>
+      </w:r>
+      <w:proofErr w:type="spellEnd"/>
+      <w:r>
+        <w:rPr>
+          <w:lang w:val="it-IT"/>
+        </w:rPr>
+        <w:t xml:space="preserve">. Qualora le richieste risultanti fossero in numero inferiore al massimo consentito, vengono inseriti all’interno dell’albero degli </w:t>
+      </w:r>
+      <w:proofErr w:type="spellStart"/>
+      <w:r>
+        <w:rPr>
+          <w:lang w:val="it-IT"/>
+        </w:rPr>
+        <w:t>hash</w:t>
+      </w:r>
+      <w:proofErr w:type="spellEnd"/>
+      <w:r>
+        <w:rPr>
+          <w:lang w:val="it-IT"/>
+        </w:rPr>
+        <w:t xml:space="preserve"> casuali</w:t>
       </w:r>
       <w:r>
         <w:rPr>
@@ -2177,13 +3143,55 @@
         <w:rPr>
           <w:lang w:val="it-IT"/>
         </w:rPr>
-        <w:t xml:space="preserve"> concatenati con un Timestamp comunque generato</w:t>
-      </w:r>
-      <w:r>
-        <w:rPr>
-          <w:lang w:val="it-IT"/>
-        </w:rPr>
-        <w:t xml:space="preserve">, e applicandovi la funzione di hash. La randomness assicura che </w:t>
+        <w:t xml:space="preserve"> concatenati con un </w:t>
+      </w:r>
+      <w:proofErr w:type="spellStart"/>
+      <w:r>
+        <w:rPr>
+          <w:lang w:val="it-IT"/>
+        </w:rPr>
+        <w:t>Timestamp</w:t>
+      </w:r>
+      <w:proofErr w:type="spellEnd"/>
+      <w:r>
+        <w:rPr>
+          <w:lang w:val="it-IT"/>
+        </w:rPr>
+        <w:t xml:space="preserve"> comunque generato</w:t>
+      </w:r>
+      <w:r>
+        <w:rPr>
+          <w:lang w:val="it-IT"/>
+        </w:rPr>
+        <w:t xml:space="preserve">, e applicandovi la funzione di </w:t>
+      </w:r>
+      <w:proofErr w:type="spellStart"/>
+      <w:r>
+        <w:rPr>
+          <w:lang w:val="it-IT"/>
+        </w:rPr>
+        <w:t>hash</w:t>
+      </w:r>
+      <w:proofErr w:type="spellEnd"/>
+      <w:r>
+        <w:rPr>
+          <w:lang w:val="it-IT"/>
+        </w:rPr>
+        <w:t xml:space="preserve">. La </w:t>
+      </w:r>
+      <w:proofErr w:type="spellStart"/>
+      <w:r>
+        <w:rPr>
+          <w:lang w:val="it-IT"/>
+        </w:rPr>
+        <w:t>randomness</w:t>
+      </w:r>
+      <w:proofErr w:type="spellEnd"/>
+      <w:r>
+        <w:rPr>
+          <w:lang w:val="it-IT"/>
+        </w:rPr>
+        <w:t xml:space="preserve"> assicura che </w:t>
       </w:r>
       <w:r>
         <w:rPr>
@@ -2213,7 +3221,21 @@
         <w:rPr>
           <w:lang w:val="it-IT"/>
         </w:rPr>
-        <w:t xml:space="preserve"> timestamp lega i nodi fittizi all’arco temporale in cui essi sono stati generati, uniformandosi a quanto fatto per i nodi validi;</w:t>
+        <w:t xml:space="preserve"> </w:t>
+      </w:r>
+      <w:proofErr w:type="spellStart"/>
+      <w:r>
+        <w:rPr>
+          <w:lang w:val="it-IT"/>
+        </w:rPr>
+        <w:t>timestamp</w:t>
+      </w:r>
+      <w:proofErr w:type="spellEnd"/>
+      <w:r>
+        <w:rPr>
+          <w:lang w:val="it-IT"/>
+        </w:rPr>
+        <w:t xml:space="preserve"> lega i nodi fittizi all’arco temporale in cui essi sono stati generati, uniformandosi a quanto fatto per i nodi validi;</w:t>
       </w:r>
     </w:p>
     <w:p>
@@ -2234,18 +3256,41 @@
         </w:rPr>
         <w:t xml:space="preserve">Il metodo </w:t>
       </w:r>
-      <w:r>
-        <w:rPr>
-          <w:i/>
-          <w:lang w:val="it-IT"/>
-        </w:rPr>
-        <w:t xml:space="preserve">computeHashValues </w:t>
-      </w:r>
-      <w:r>
-        <w:rPr>
-          <w:lang w:val="it-IT"/>
-        </w:rPr>
-        <w:t xml:space="preserve">provvede alla costruzione del MerkelTree, invocandone il metodo opportuno, al calcolo e al salvataggio del </w:t>
+      <w:proofErr w:type="spellStart"/>
+      <w:r>
+        <w:rPr>
+          <w:i/>
+          <w:lang w:val="it-IT"/>
+        </w:rPr>
+        <w:t>computeHashValues</w:t>
+      </w:r>
+      <w:proofErr w:type="spellEnd"/>
+      <w:r>
+        <w:rPr>
+          <w:i/>
+          <w:lang w:val="it-IT"/>
+        </w:rPr>
+        <w:t xml:space="preserve"> </w:t>
+      </w:r>
+      <w:r>
+        <w:rPr>
+          <w:lang w:val="it-IT"/>
+        </w:rPr>
+        <w:t xml:space="preserve">provvede alla costruzione del </w:t>
+      </w:r>
+      <w:proofErr w:type="spellStart"/>
+      <w:r>
+        <w:rPr>
+          <w:lang w:val="it-IT"/>
+        </w:rPr>
+        <w:t>MerkelTree</w:t>
+      </w:r>
+      <w:proofErr w:type="spellEnd"/>
+      <w:r>
+        <w:rPr>
+          <w:lang w:val="it-IT"/>
+        </w:rPr>
+        <w:t xml:space="preserve">, invocandone il metodo opportuno, al calcolo e al salvataggio del </w:t>
       </w:r>
       <m:oMath>
         <m:sSub>
@@ -2441,14 +3486,79 @@
         <w:rPr>
           <w:lang w:val="it-IT"/>
         </w:rPr>
-        <w:t xml:space="preserve">I due valori vengono salvati in un JSONArray attributo della classe: la posizione i-esima del JSONArray corrisponde al timeframe i-esimo, e il valore corrispondente è un JSONObject con i campi </w:t>
-      </w:r>
-      <w:r>
-        <w:rPr>
-          <w:i/>
-          <w:lang w:val="it-IT"/>
-        </w:rPr>
-        <w:t xml:space="preserve">HashValue </w:t>
+        <w:t xml:space="preserve">I due valori vengono salvati in un </w:t>
+      </w:r>
+      <w:proofErr w:type="spellStart"/>
+      <w:r>
+        <w:rPr>
+          <w:lang w:val="it-IT"/>
+        </w:rPr>
+        <w:t>JSONArray</w:t>
+      </w:r>
+      <w:proofErr w:type="spellEnd"/>
+      <w:r>
+        <w:rPr>
+          <w:lang w:val="it-IT"/>
+        </w:rPr>
+        <w:t xml:space="preserve"> attributo della classe: la posizione i-esima del </w:t>
+      </w:r>
+      <w:proofErr w:type="spellStart"/>
+      <w:r>
+        <w:rPr>
+          <w:lang w:val="it-IT"/>
+        </w:rPr>
+        <w:t>JSONArray</w:t>
+      </w:r>
+      <w:proofErr w:type="spellEnd"/>
+      <w:r>
+        <w:rPr>
+          <w:lang w:val="it-IT"/>
+        </w:rPr>
+        <w:t xml:space="preserve"> corrisponde al </w:t>
+      </w:r>
+      <w:proofErr w:type="spellStart"/>
+      <w:r>
+        <w:rPr>
+          <w:lang w:val="it-IT"/>
+        </w:rPr>
+        <w:t>timeframe</w:t>
+      </w:r>
+      <w:proofErr w:type="spellEnd"/>
+      <w:r>
+        <w:rPr>
+          <w:lang w:val="it-IT"/>
+        </w:rPr>
+        <w:t xml:space="preserve"> i-esimo, e il valore corrispondente è un </w:t>
+      </w:r>
+      <w:proofErr w:type="spellStart"/>
+      <w:r>
+        <w:rPr>
+          <w:lang w:val="it-IT"/>
+        </w:rPr>
+        <w:t>JSONObject</w:t>
+      </w:r>
+      <w:proofErr w:type="spellEnd"/>
+      <w:r>
+        <w:rPr>
+          <w:lang w:val="it-IT"/>
+        </w:rPr>
+        <w:t xml:space="preserve"> con i campi </w:t>
+      </w:r>
+      <w:proofErr w:type="spellStart"/>
+      <w:r>
+        <w:rPr>
+          <w:i/>
+          <w:lang w:val="it-IT"/>
+        </w:rPr>
+        <w:t>HashValue</w:t>
+      </w:r>
+      <w:proofErr w:type="spellEnd"/>
+      <w:r>
+        <w:rPr>
+          <w:i/>
+          <w:lang w:val="it-IT"/>
+        </w:rPr>
+        <w:t xml:space="preserve"> </w:t>
       </w:r>
       <w:r>
         <w:rPr>
@@ -2456,6 +3566,7 @@
         </w:rPr>
         <w:t xml:space="preserve">e </w:t>
       </w:r>
+      <w:proofErr w:type="spellStart"/>
       <w:r>
         <w:rPr>
           <w:i/>
@@ -2463,11 +3574,26 @@
         </w:rPr>
         <w:t>SuperHashValue</w:t>
       </w:r>
-      <w:r>
-        <w:rPr>
-          <w:lang w:val="it-IT"/>
-        </w:rPr>
-        <w:t xml:space="preserve"> per quel timeframe. </w:t>
+      <w:proofErr w:type="spellEnd"/>
+      <w:r>
+        <w:rPr>
+          <w:lang w:val="it-IT"/>
+        </w:rPr>
+        <w:t xml:space="preserve"> per quel </w:t>
+      </w:r>
+      <w:proofErr w:type="spellStart"/>
+      <w:r>
+        <w:rPr>
+          <w:lang w:val="it-IT"/>
+        </w:rPr>
+        <w:t>timeframe</w:t>
+      </w:r>
+      <w:proofErr w:type="spellEnd"/>
+      <w:r>
+        <w:rPr>
+          <w:lang w:val="it-IT"/>
+        </w:rPr>
+        <w:t xml:space="preserve">. </w:t>
       </w:r>
       <w:r>
         <w:rPr>
@@ -2536,7 +3662,35 @@
         <w:rPr>
           <w:lang w:val="it-IT"/>
         </w:rPr>
-        <w:t>Vengono calcolate le informazioni necessarie, per ogni nodo foglia del MerkleTree, per ricostruire l’HashValue;</w:t>
+        <w:t xml:space="preserve">Vengono calcolate le informazioni necessarie, per ogni nodo foglia del </w:t>
+      </w:r>
+      <w:proofErr w:type="spellStart"/>
+      <w:r>
+        <w:rPr>
+          <w:lang w:val="it-IT"/>
+        </w:rPr>
+        <w:t>MerkleTree</w:t>
+      </w:r>
+      <w:proofErr w:type="spellEnd"/>
+      <w:r>
+        <w:rPr>
+          <w:lang w:val="it-IT"/>
+        </w:rPr>
+        <w:t>, per ricostruire l’</w:t>
+      </w:r>
+      <w:proofErr w:type="spellStart"/>
+      <w:r>
+        <w:rPr>
+          <w:lang w:val="it-IT"/>
+        </w:rPr>
+        <w:t>HashValue</w:t>
+      </w:r>
+      <w:proofErr w:type="spellEnd"/>
+      <w:r>
+        <w:rPr>
+          <w:lang w:val="it-IT"/>
+        </w:rPr>
+        <w:t>;</w:t>
       </w:r>
     </w:p>
     <w:p>
@@ -2555,7 +3709,21 @@
         <w:rPr>
           <w:lang w:val="it-IT"/>
         </w:rPr>
-        <w:t>Viene salvato su file il JSONArray contenente gli HV e SHV fino a quel momento: questo equivale a renderli pubblici;</w:t>
+        <w:t xml:space="preserve">Viene salvato su file il </w:t>
+      </w:r>
+      <w:proofErr w:type="spellStart"/>
+      <w:r>
+        <w:rPr>
+          <w:lang w:val="it-IT"/>
+        </w:rPr>
+        <w:t>JSONArray</w:t>
+      </w:r>
+      <w:proofErr w:type="spellEnd"/>
+      <w:r>
+        <w:rPr>
+          <w:lang w:val="it-IT"/>
+        </w:rPr>
+        <w:t xml:space="preserve"> contenente gli HV e SHV fino a quel momento: questo equivale a renderli pubblici;</w:t>
       </w:r>
     </w:p>
     <w:p>
@@ -2574,20 +3742,76 @@
         <w:rPr>
           <w:lang w:val="it-IT"/>
         </w:rPr>
-        <w:t xml:space="preserve">Le risposte formate al punto 2 non sono complete: manca infatti l’HashValue per quel timeframe e le informazioni </w:t>
-      </w:r>
-      <w:r>
-        <w:rPr>
-          <w:lang w:val="it-IT"/>
-        </w:rPr>
-        <w:t xml:space="preserve">per poterlo ricostruire e verificare poi che coincidano. Vengono inserite nel JSONObject di risposta tali informazioni, e viene invocato il </w:t>
+        <w:t>Le risposte formate al punto 2 non sono complete: manca infatti l’</w:t>
+      </w:r>
+      <w:proofErr w:type="spellStart"/>
+      <w:r>
+        <w:rPr>
+          <w:lang w:val="it-IT"/>
+        </w:rPr>
+        <w:t>HashValue</w:t>
+      </w:r>
+      <w:proofErr w:type="spellEnd"/>
+      <w:r>
+        <w:rPr>
+          <w:lang w:val="it-IT"/>
+        </w:rPr>
+        <w:t xml:space="preserve"> per quel </w:t>
+      </w:r>
+      <w:proofErr w:type="spellStart"/>
+      <w:r>
+        <w:rPr>
+          <w:lang w:val="it-IT"/>
+        </w:rPr>
+        <w:t>timeframe</w:t>
+      </w:r>
+      <w:proofErr w:type="spellEnd"/>
+      <w:r>
+        <w:rPr>
+          <w:lang w:val="it-IT"/>
+        </w:rPr>
+        <w:t xml:space="preserve"> e le informazioni </w:t>
+      </w:r>
+      <w:r>
+        <w:rPr>
+          <w:lang w:val="it-IT"/>
+        </w:rPr>
+        <w:t xml:space="preserve">per poterlo ricostruire e verificare poi che coincidano. Vengono inserite nel </w:t>
+      </w:r>
+      <w:proofErr w:type="spellStart"/>
+      <w:r>
+        <w:rPr>
+          <w:lang w:val="it-IT"/>
+        </w:rPr>
+        <w:t>JSONObject</w:t>
+      </w:r>
+      <w:proofErr w:type="spellEnd"/>
+      <w:r>
+        <w:rPr>
+          <w:lang w:val="it-IT"/>
+        </w:rPr>
+        <w:t xml:space="preserve"> di risposta tali informazioni, e viene invocato il </w:t>
       </w:r>
       <w:r>
         <w:rPr>
           <w:lang w:val="it-IT"/>
         </w:rPr>
         <w:lastRenderedPageBreak/>
-        <w:t xml:space="preserve">costruttore di TSAMessage che provvede </w:t>
+        <w:t xml:space="preserve">costruttore di </w:t>
+      </w:r>
+      <w:proofErr w:type="spellStart"/>
+      <w:r>
+        <w:rPr>
+          <w:lang w:val="it-IT"/>
+        </w:rPr>
+        <w:t>TSAMessage</w:t>
+      </w:r>
+      <w:proofErr w:type="spellEnd"/>
+      <w:r>
+        <w:rPr>
+          <w:lang w:val="it-IT"/>
+        </w:rPr>
+        <w:t xml:space="preserve"> che provvede </w:t>
       </w:r>
       <w:r>
         <w:rPr>
@@ -2599,6 +3823,12 @@
         <w:rPr>
           <w:lang w:val="it-IT"/>
         </w:rPr>
+        <w:t xml:space="preserve"> </w:t>
+      </w:r>
+      <w:r>
+        <w:rPr>
+          <w:lang w:val="it-IT"/>
+        </w:rPr>
         <w:t>con la chiave DSA privat</w:t>
       </w:r>
       <w:r>
@@ -2633,13 +3863,13 @@
         <w:rPr>
           <w:lang w:val="it-IT"/>
         </w:rPr>
-        <w:t xml:space="preserve">L’ipotesi di lavoro effettuata è che il TSA </w:t>
-      </w:r>
-      <w:r>
-        <w:rPr>
-          <w:lang w:val="it-IT"/>
-        </w:rPr>
-        <w:t>gestisce le richieste</w:t>
+        <w:t>Il TSA è stato implementato in maniera tale da processare</w:t>
+      </w:r>
+      <w:r>
+        <w:rPr>
+          <w:lang w:val="it-IT"/>
+        </w:rPr>
+        <w:t xml:space="preserve"> le richieste</w:t>
       </w:r>
       <w:r>
         <w:rPr>
@@ -2665,7 +3895,21 @@
         <w:rPr>
           <w:lang w:val="it-IT"/>
         </w:rPr>
-        <w:t xml:space="preserve">e eccezioni vengono gestite visualizzando a schermo lo stack trace e chiudendo l’applicazione: ove necessario, prima di chiudere l’applicazione, vengono salvati gli HV e SHV su file in maniera tale da poter ripristinare lo stato della computazione poi. </w:t>
+        <w:t xml:space="preserve">e eccezioni vengono gestite visualizzando a schermo lo </w:t>
+      </w:r>
+      <w:proofErr w:type="spellStart"/>
+      <w:r>
+        <w:rPr>
+          <w:lang w:val="it-IT"/>
+        </w:rPr>
+        <w:t>stack</w:t>
+      </w:r>
+      <w:proofErr w:type="spellEnd"/>
+      <w:r>
+        <w:rPr>
+          <w:lang w:val="it-IT"/>
+        </w:rPr>
+        <w:t xml:space="preserve"> trace e chiudendo l’applicazione: ove necessario, prima di chiudere l’applicazione, vengono salvati gli HV e SHV su file in maniera tale da poter ripristinare lo stato della computazione poi. </w:t>
       </w:r>
     </w:p>
     <w:p>
@@ -2682,12 +3926,28 @@
           <w:lang w:val="it-IT"/>
         </w:rPr>
       </w:pPr>
-      <w:r>
-        <w:rPr>
-          <w:lang w:val="it-IT"/>
-        </w:rPr>
-        <w:t>Merkle Tree</w:t>
-      </w:r>
+      <w:proofErr w:type="spellStart"/>
+      <w:r>
+        <w:rPr>
+          <w:lang w:val="it-IT"/>
+        </w:rPr>
+        <w:t>Merkle</w:t>
+      </w:r>
+      <w:proofErr w:type="spellEnd"/>
+      <w:r>
+        <w:rPr>
+          <w:lang w:val="it-IT"/>
+        </w:rPr>
+        <w:t xml:space="preserve"> </w:t>
+      </w:r>
+      <w:proofErr w:type="spellStart"/>
+      <w:r>
+        <w:rPr>
+          <w:lang w:val="it-IT"/>
+        </w:rPr>
+        <w:t>Tree</w:t>
+      </w:r>
+      <w:proofErr w:type="spellEnd"/>
     </w:p>
     <w:p>
       <w:pPr>
@@ -2707,7 +3967,49 @@
         <w:rPr>
           <w:lang w:val="it-IT"/>
         </w:rPr>
-        <w:t xml:space="preserve">Il numero massimo di richieste processabili dal TSA in un dato timeframe è pari a 8. Si è pertanto realizzato il Merkle Tree ricorrendo ad un array </w:t>
+        <w:t xml:space="preserve">Il numero massimo di richieste processabili dal TSA in un dato </w:t>
+      </w:r>
+      <w:proofErr w:type="spellStart"/>
+      <w:r>
+        <w:rPr>
+          <w:lang w:val="it-IT"/>
+        </w:rPr>
+        <w:t>timeframe</w:t>
+      </w:r>
+      <w:proofErr w:type="spellEnd"/>
+      <w:r>
+        <w:rPr>
+          <w:lang w:val="it-IT"/>
+        </w:rPr>
+        <w:t xml:space="preserve"> è pari a 8. Si è pertanto realizzato il </w:t>
+      </w:r>
+      <w:proofErr w:type="spellStart"/>
+      <w:r>
+        <w:rPr>
+          <w:lang w:val="it-IT"/>
+        </w:rPr>
+        <w:t>Merkle</w:t>
+      </w:r>
+      <w:proofErr w:type="spellEnd"/>
+      <w:r>
+        <w:rPr>
+          <w:lang w:val="it-IT"/>
+        </w:rPr>
+        <w:t xml:space="preserve"> </w:t>
+      </w:r>
+      <w:proofErr w:type="spellStart"/>
+      <w:r>
+        <w:rPr>
+          <w:lang w:val="it-IT"/>
+        </w:rPr>
+        <w:t>Tree</w:t>
+      </w:r>
+      <w:proofErr w:type="spellEnd"/>
+      <w:r>
+        <w:rPr>
+          <w:lang w:val="it-IT"/>
+        </w:rPr>
+        <w:t xml:space="preserve"> ricorrendo ad un array </w:t>
       </w:r>
       <w:r>
         <w:rPr>
@@ -3379,7 +4681,21 @@
         <w:rPr>
           <w:lang w:val="it-IT"/>
         </w:rPr>
-        <w:t>Passiamo in rassegna le operazioni che la classe MerkleTree consente di effettuare:</w:t>
+        <w:t xml:space="preserve">Passiamo in rassegna le operazioni che la classe </w:t>
+      </w:r>
+      <w:proofErr w:type="spellStart"/>
+      <w:r>
+        <w:rPr>
+          <w:lang w:val="it-IT"/>
+        </w:rPr>
+        <w:t>MerkleTree</w:t>
+      </w:r>
+      <w:proofErr w:type="spellEnd"/>
+      <w:r>
+        <w:rPr>
+          <w:lang w:val="it-IT"/>
+        </w:rPr>
+        <w:t xml:space="preserve"> consente di effettuare:</w:t>
       </w:r>
     </w:p>
     <w:p>
@@ -3408,8 +4724,25 @@
           <w:i/>
           <w:lang w:val="it-IT"/>
         </w:rPr>
-        <w:t xml:space="preserve">public void </w:t>
-      </w:r>
+        <w:t xml:space="preserve">public </w:t>
+      </w:r>
+      <w:proofErr w:type="spellStart"/>
+      <w:r>
+        <w:rPr>
+          <w:i/>
+          <w:lang w:val="it-IT"/>
+        </w:rPr>
+        <w:t>void</w:t>
+      </w:r>
+      <w:proofErr w:type="spellEnd"/>
+      <w:r>
+        <w:rPr>
+          <w:i/>
+          <w:lang w:val="it-IT"/>
+        </w:rPr>
+        <w:t xml:space="preserve"> </w:t>
+      </w:r>
+      <w:proofErr w:type="spellStart"/>
       <w:r>
         <w:rPr>
           <w:b/>
@@ -3418,12 +4751,61 @@
         </w:rPr>
         <w:t>insert</w:t>
       </w:r>
-      <w:r>
-        <w:rPr>
-          <w:i/>
-          <w:lang w:val="it-IT"/>
-        </w:rPr>
-        <w:t>(byte[] elem, byte[] timestamp)</w:t>
+      <w:proofErr w:type="spellEnd"/>
+      <w:r>
+        <w:rPr>
+          <w:i/>
+          <w:lang w:val="it-IT"/>
+        </w:rPr>
+        <w:t>(</w:t>
+      </w:r>
+      <w:proofErr w:type="gramStart"/>
+      <w:r>
+        <w:rPr>
+          <w:i/>
+          <w:lang w:val="it-IT"/>
+        </w:rPr>
+        <w:t>byte[</w:t>
+      </w:r>
+      <w:proofErr w:type="gramEnd"/>
+      <w:r>
+        <w:rPr>
+          <w:i/>
+          <w:lang w:val="it-IT"/>
+        </w:rPr>
+        <w:t xml:space="preserve">] </w:t>
+      </w:r>
+      <w:proofErr w:type="spellStart"/>
+      <w:r>
+        <w:rPr>
+          <w:i/>
+          <w:lang w:val="it-IT"/>
+        </w:rPr>
+        <w:t>elem</w:t>
+      </w:r>
+      <w:proofErr w:type="spellEnd"/>
+      <w:r>
+        <w:rPr>
+          <w:i/>
+          <w:lang w:val="it-IT"/>
+        </w:rPr>
+        <w:t xml:space="preserve">, byte[] </w:t>
+      </w:r>
+      <w:proofErr w:type="spellStart"/>
+      <w:r>
+        <w:rPr>
+          <w:i/>
+          <w:lang w:val="it-IT"/>
+        </w:rPr>
+        <w:t>timestamp</w:t>
+      </w:r>
+      <w:proofErr w:type="spellEnd"/>
+      <w:r>
+        <w:rPr>
+          <w:i/>
+          <w:lang w:val="it-IT"/>
+        </w:rPr>
+        <w:t>)</w:t>
       </w:r>
       <w:r>
         <w:rPr>
@@ -3436,8 +4818,23 @@
         <w:rPr>
           <w:lang w:val="it-IT"/>
         </w:rPr>
-        <w:t xml:space="preserve">Il metodo consente di generare i nodi foglia dell’albero e riceve come parametro l’hash del documento dell’utente e la marca temporale generata dal server TSA come array di byte. I due array vengono concatenati mediante il metodo </w:t>
-      </w:r>
+        <w:t>Il metodo consente di generare i nodi foglia dell’albero e riceve come parametro l’</w:t>
+      </w:r>
+      <w:proofErr w:type="spellStart"/>
+      <w:r>
+        <w:rPr>
+          <w:lang w:val="it-IT"/>
+        </w:rPr>
+        <w:t>hash</w:t>
+      </w:r>
+      <w:proofErr w:type="spellEnd"/>
+      <w:r>
+        <w:rPr>
+          <w:lang w:val="it-IT"/>
+        </w:rPr>
+        <w:t xml:space="preserve"> del documento dell’utente e la marca temporale generata dal server TSA come array di byte. I due array vengono concatenati mediante il metodo </w:t>
+      </w:r>
+      <w:proofErr w:type="spellStart"/>
       <w:r>
         <w:rPr>
           <w:i/>
@@ -3445,12 +4842,14 @@
         </w:rPr>
         <w:t>arrayConcat</w:t>
       </w:r>
+      <w:proofErr w:type="spellEnd"/>
       <w:r>
         <w:rPr>
           <w:lang w:val="it-IT"/>
         </w:rPr>
         <w:t xml:space="preserve"> di </w:t>
       </w:r>
+      <w:proofErr w:type="spellStart"/>
       <w:r>
         <w:rPr>
           <w:b/>
@@ -3458,6 +4857,7 @@
         </w:rPr>
         <w:t>ByteUtils</w:t>
       </w:r>
+      <w:proofErr w:type="spellEnd"/>
       <w:r>
         <w:rPr>
           <w:lang w:val="it-IT"/>
@@ -3481,7 +4881,21 @@
           <w:lang w:val="it-IT"/>
         </w:rPr>
         <w:lastRenderedPageBreak/>
-        <w:t xml:space="preserve">applicata nuovamente la funzione di hash, e viene </w:t>
+        <w:t xml:space="preserve">applicata nuovamente la funzione di </w:t>
+      </w:r>
+      <w:proofErr w:type="spellStart"/>
+      <w:r>
+        <w:rPr>
+          <w:lang w:val="it-IT"/>
+        </w:rPr>
+        <w:t>hash</w:t>
+      </w:r>
+      <w:proofErr w:type="spellEnd"/>
+      <w:r>
+        <w:rPr>
+          <w:lang w:val="it-IT"/>
+        </w:rPr>
+        <w:t xml:space="preserve">, e viene </w:t>
       </w:r>
       <w:r>
         <w:rPr>
@@ -3508,8 +4922,25 @@
           <w:i/>
           <w:lang w:val="it-IT"/>
         </w:rPr>
-        <w:t xml:space="preserve">public byte[] </w:t>
-      </w:r>
+        <w:t xml:space="preserve">public </w:t>
+      </w:r>
+      <w:proofErr w:type="gramStart"/>
+      <w:r>
+        <w:rPr>
+          <w:i/>
+          <w:lang w:val="it-IT"/>
+        </w:rPr>
+        <w:t>byte[</w:t>
+      </w:r>
+      <w:proofErr w:type="gramEnd"/>
+      <w:r>
+        <w:rPr>
+          <w:i/>
+          <w:lang w:val="it-IT"/>
+        </w:rPr>
+        <w:t xml:space="preserve">] </w:t>
+      </w:r>
+      <w:proofErr w:type="spellStart"/>
       <w:r>
         <w:rPr>
           <w:b/>
@@ -3518,6 +4949,7 @@
         </w:rPr>
         <w:t>buildMerkleTree</w:t>
       </w:r>
+      <w:proofErr w:type="spellEnd"/>
       <w:r>
         <w:rPr>
           <w:i/>
@@ -3536,7 +4968,63 @@
         <w:rPr>
           <w:lang w:val="it-IT"/>
         </w:rPr>
-        <w:t>Una volta completato l’inserimento dei nodi foglia si procede alla costruzione dell’interno albero invocando questo metodo. Partendo dalla posizione 0 dell’array, gli hash vengono concatenati a due due, ad essi viene di nuovo applicata la funzione di hash, e inseriti nelle posizioni da 8 in poi. L’ultima operazione produrrà la radice dell’albero che viene restituita dalla funzione come Root Hash Value;</w:t>
+        <w:t xml:space="preserve">Una volta completato l’inserimento dei nodi foglia si procede alla costruzione dell’interno albero invocando questo metodo. Partendo dalla posizione 0 dell’array, gli </w:t>
+      </w:r>
+      <w:proofErr w:type="spellStart"/>
+      <w:r>
+        <w:rPr>
+          <w:lang w:val="it-IT"/>
+        </w:rPr>
+        <w:t>hash</w:t>
+      </w:r>
+      <w:proofErr w:type="spellEnd"/>
+      <w:r>
+        <w:rPr>
+          <w:lang w:val="it-IT"/>
+        </w:rPr>
+        <w:t xml:space="preserve"> vengono concatenati a due </w:t>
+      </w:r>
+      <w:proofErr w:type="spellStart"/>
+      <w:r>
+        <w:rPr>
+          <w:lang w:val="it-IT"/>
+        </w:rPr>
+        <w:t>due</w:t>
+      </w:r>
+      <w:proofErr w:type="spellEnd"/>
+      <w:r>
+        <w:rPr>
+          <w:lang w:val="it-IT"/>
+        </w:rPr>
+        <w:t xml:space="preserve">, ad essi viene di nuovo applicata la funzione di </w:t>
+      </w:r>
+      <w:proofErr w:type="spellStart"/>
+      <w:r>
+        <w:rPr>
+          <w:lang w:val="it-IT"/>
+        </w:rPr>
+        <w:t>hash</w:t>
+      </w:r>
+      <w:proofErr w:type="spellEnd"/>
+      <w:r>
+        <w:rPr>
+          <w:lang w:val="it-IT"/>
+        </w:rPr>
+        <w:t xml:space="preserve">, e inseriti nelle posizioni da 8 in poi. L’ultima operazione produrrà la radice dell’albero che viene restituita dalla funzione come Root </w:t>
+      </w:r>
+      <w:proofErr w:type="spellStart"/>
+      <w:r>
+        <w:rPr>
+          <w:lang w:val="it-IT"/>
+        </w:rPr>
+        <w:t>Hash</w:t>
+      </w:r>
+      <w:proofErr w:type="spellEnd"/>
+      <w:r>
+        <w:rPr>
+          <w:lang w:val="it-IT"/>
+        </w:rPr>
+        <w:t xml:space="preserve"> Value;</w:t>
       </w:r>
     </w:p>
     <w:p>
@@ -3557,8 +5045,42 @@
           <w:i/>
           <w:lang w:val="it-IT"/>
         </w:rPr>
-        <w:t xml:space="preserve">public ArrayList&lt;String&gt; </w:t>
-      </w:r>
+        <w:t xml:space="preserve">public </w:t>
+      </w:r>
+      <w:proofErr w:type="spellStart"/>
+      <w:r>
+        <w:rPr>
+          <w:i/>
+          <w:lang w:val="it-IT"/>
+        </w:rPr>
+        <w:t>ArrayList</w:t>
+      </w:r>
+      <w:proofErr w:type="spellEnd"/>
+      <w:r>
+        <w:rPr>
+          <w:i/>
+          <w:lang w:val="it-IT"/>
+        </w:rPr>
+        <w:t>&lt;</w:t>
+      </w:r>
+      <w:proofErr w:type="spellStart"/>
+      <w:r>
+        <w:rPr>
+          <w:i/>
+          <w:lang w:val="it-IT"/>
+        </w:rPr>
+        <w:t>String</w:t>
+      </w:r>
+      <w:proofErr w:type="spellEnd"/>
+      <w:r>
+        <w:rPr>
+          <w:i/>
+          <w:lang w:val="it-IT"/>
+        </w:rPr>
+        <w:t xml:space="preserve">&gt; </w:t>
+      </w:r>
+      <w:proofErr w:type="spellStart"/>
+      <w:proofErr w:type="gramStart"/>
       <w:r>
         <w:rPr>
           <w:b/>
@@ -3567,12 +5089,21 @@
         </w:rPr>
         <w:t>buildInfo</w:t>
       </w:r>
-      <w:r>
-        <w:rPr>
-          <w:i/>
-          <w:lang w:val="it-IT"/>
-        </w:rPr>
-        <w:t>()</w:t>
+      <w:proofErr w:type="spellEnd"/>
+      <w:r>
+        <w:rPr>
+          <w:i/>
+          <w:lang w:val="it-IT"/>
+        </w:rPr>
+        <w:t>(</w:t>
+      </w:r>
+      <w:proofErr w:type="gramEnd"/>
+      <w:r>
+        <w:rPr>
+          <w:i/>
+          <w:lang w:val="it-IT"/>
+        </w:rPr>
+        <w:t>)</w:t>
       </w:r>
       <w:r>
         <w:rPr>
@@ -3585,7 +5116,35 @@
         <w:rPr>
           <w:lang w:val="it-IT"/>
         </w:rPr>
-        <w:t xml:space="preserve">Il metodo costruisce, per ciascun nodo foglia, le informazioni necessarie a poter calcolare il Root Hash Value. In particolare, noto l’hash del nodo </w:t>
+        <w:t xml:space="preserve">Il metodo costruisce, per ciascun nodo foglia, le informazioni necessarie a poter calcolare il Root </w:t>
+      </w:r>
+      <w:proofErr w:type="spellStart"/>
+      <w:r>
+        <w:rPr>
+          <w:lang w:val="it-IT"/>
+        </w:rPr>
+        <w:t>Hash</w:t>
+      </w:r>
+      <w:proofErr w:type="spellEnd"/>
+      <w:r>
+        <w:rPr>
+          <w:lang w:val="it-IT"/>
+        </w:rPr>
+        <w:t xml:space="preserve"> Value. In particolare, noto l’</w:t>
+      </w:r>
+      <w:proofErr w:type="spellStart"/>
+      <w:r>
+        <w:rPr>
+          <w:lang w:val="it-IT"/>
+        </w:rPr>
+        <w:t>hash</w:t>
+      </w:r>
+      <w:proofErr w:type="spellEnd"/>
+      <w:r>
+        <w:rPr>
+          <w:lang w:val="it-IT"/>
+        </w:rPr>
+        <w:t xml:space="preserve"> del nodo </w:t>
       </w:r>
       <w:r>
         <w:rPr>
@@ -3621,7 +5180,21 @@
         <w:rPr>
           <w:lang w:val="it-IT"/>
         </w:rPr>
-        <w:t>L’hash del fratello;</w:t>
+        <w:t>L’</w:t>
+      </w:r>
+      <w:proofErr w:type="spellStart"/>
+      <w:r>
+        <w:rPr>
+          <w:lang w:val="it-IT"/>
+        </w:rPr>
+        <w:t>hash</w:t>
+      </w:r>
+      <w:proofErr w:type="spellEnd"/>
+      <w:r>
+        <w:rPr>
+          <w:lang w:val="it-IT"/>
+        </w:rPr>
+        <w:t xml:space="preserve"> del fratello;</w:t>
       </w:r>
     </w:p>
     <w:p>
@@ -3641,7 +5214,21 @@
         <w:rPr>
           <w:lang w:val="it-IT"/>
         </w:rPr>
-        <w:t>L’hash del fratello del padre;</w:t>
+        <w:t>L’</w:t>
+      </w:r>
+      <w:proofErr w:type="spellStart"/>
+      <w:r>
+        <w:rPr>
+          <w:lang w:val="it-IT"/>
+        </w:rPr>
+        <w:t>hash</w:t>
+      </w:r>
+      <w:proofErr w:type="spellEnd"/>
+      <w:r>
+        <w:rPr>
+          <w:lang w:val="it-IT"/>
+        </w:rPr>
+        <w:t xml:space="preserve"> del fratello del padre;</w:t>
       </w:r>
     </w:p>
     <w:p>
@@ -3661,7 +5248,21 @@
         <w:rPr>
           <w:lang w:val="it-IT"/>
         </w:rPr>
-        <w:t>L’hash del fratello del nonno.</w:t>
+        <w:t>L’</w:t>
+      </w:r>
+      <w:proofErr w:type="spellStart"/>
+      <w:r>
+        <w:rPr>
+          <w:lang w:val="it-IT"/>
+        </w:rPr>
+        <w:t>hash</w:t>
+      </w:r>
+      <w:proofErr w:type="spellEnd"/>
+      <w:r>
+        <w:rPr>
+          <w:lang w:val="it-IT"/>
+        </w:rPr>
+        <w:t xml:space="preserve"> del fratello del nonno.</w:t>
       </w:r>
     </w:p>
     <w:p>
@@ -3683,11 +5284,19 @@
           <w:lang w:val="it-IT"/>
         </w:rPr>
       </w:pPr>
-      <w:r>
-        <w:rPr>
-          <w:lang w:val="it-IT"/>
-        </w:rPr>
-        <w:t xml:space="preserve">E’ facile notare che, per come è stato costruito l’array, il fratello di un nodo corrisponde alla posizione successiva all’interno dell’array, se il nodo occupa una posizione pari, altrimenti corrisponde alla posizione precedente; il padre di un nodo invece è dato da </w:t>
+      <w:proofErr w:type="gramStart"/>
+      <w:r>
+        <w:rPr>
+          <w:lang w:val="it-IT"/>
+        </w:rPr>
+        <w:t>E’</w:t>
+      </w:r>
+      <w:proofErr w:type="gramEnd"/>
+      <w:r>
+        <w:rPr>
+          <w:lang w:val="it-IT"/>
+        </w:rPr>
+        <w:t xml:space="preserve"> facile notare che, per come è stato costruito l’array, il fratello di un nodo corrisponde alla posizione successiva all’interno dell’array, se il nodo occupa una posizione pari, altrimenti corrisponde alla posizione precedente; il padre di un nodo invece è dato da </w:t>
       </w:r>
       <m:oMath>
         <m:r>
@@ -3738,7 +5347,7 @@
         <w:rPr>
           <w:lang w:val="it-IT"/>
         </w:rPr>
-        <w:t xml:space="preserve"> se il nodo si trova in posizione pari, altrimenti è pari al padre del fratello, se  si trova in posizione dispari. </w:t>
+        <w:t xml:space="preserve"> se il nodo si trova in posizione pari, altrimenti è pari al padre del fratello, se si trova in posizione dispari. </w:t>
       </w:r>
     </w:p>
     <w:p>
@@ -3753,7 +5362,21 @@
         <w:rPr>
           <w:lang w:val="it-IT"/>
         </w:rPr>
-        <w:t>Ancora, l’ordine di concatenazione dei vari hash, segue il seguente pattern:</w:t>
+        <w:t xml:space="preserve">Ancora, l’ordine di concatenazione dei vari </w:t>
+      </w:r>
+      <w:proofErr w:type="spellStart"/>
+      <w:r>
+        <w:rPr>
+          <w:lang w:val="it-IT"/>
+        </w:rPr>
+        <w:t>hash</w:t>
+      </w:r>
+      <w:proofErr w:type="spellEnd"/>
+      <w:r>
+        <w:rPr>
+          <w:lang w:val="it-IT"/>
+        </w:rPr>
+        <w:t>, segue il seguente pattern:</w:t>
       </w:r>
     </w:p>
     <w:p>
@@ -3824,12 +5447,22 @@
                 <w:lang w:val="it-IT"/>
               </w:rPr>
             </w:pPr>
+            <w:proofErr w:type="spellStart"/>
+            <w:proofErr w:type="gramStart"/>
             <w:r>
               <w:rPr>
                 <w:lang w:val="it-IT"/>
               </w:rPr>
-              <w:t>dx,dx,dx</w:t>
+              <w:t>dx,dx</w:t>
             </w:r>
+            <w:proofErr w:type="gramEnd"/>
+            <w:r>
+              <w:rPr>
+                <w:lang w:val="it-IT"/>
+              </w:rPr>
+              <w:t>,dx</w:t>
+            </w:r>
+            <w:proofErr w:type="spellEnd"/>
           </w:p>
         </w:tc>
       </w:tr>
@@ -3881,6 +5514,8 @@
                 <w:lang w:val="it-IT"/>
               </w:rPr>
             </w:pPr>
+            <w:proofErr w:type="spellStart"/>
+            <w:proofErr w:type="gramStart"/>
             <w:r>
               <w:rPr>
                 <w:lang w:val="it-IT"/>
@@ -3891,8 +5526,16 @@
               <w:rPr>
                 <w:lang w:val="it-IT"/>
               </w:rPr>
-              <w:t>x,dx,dx</w:t>
+              <w:t>x,dx</w:t>
             </w:r>
+            <w:proofErr w:type="gramEnd"/>
+            <w:r>
+              <w:rPr>
+                <w:lang w:val="it-IT"/>
+              </w:rPr>
+              <w:t>,dx</w:t>
+            </w:r>
+            <w:proofErr w:type="spellEnd"/>
           </w:p>
         </w:tc>
       </w:tr>
@@ -3944,6 +5587,8 @@
                 <w:lang w:val="it-IT"/>
               </w:rPr>
             </w:pPr>
+            <w:proofErr w:type="spellStart"/>
+            <w:proofErr w:type="gramStart"/>
             <w:r>
               <w:rPr>
                 <w:lang w:val="it-IT"/>
@@ -3954,8 +5599,16 @@
               <w:rPr>
                 <w:lang w:val="it-IT"/>
               </w:rPr>
-              <w:t>x,sx,dx</w:t>
+              <w:t>x,sx</w:t>
             </w:r>
+            <w:proofErr w:type="gramEnd"/>
+            <w:r>
+              <w:rPr>
+                <w:lang w:val="it-IT"/>
+              </w:rPr>
+              <w:t>,dx</w:t>
+            </w:r>
+            <w:proofErr w:type="spellEnd"/>
           </w:p>
         </w:tc>
       </w:tr>
@@ -4007,12 +5660,22 @@
                 <w:lang w:val="it-IT"/>
               </w:rPr>
             </w:pPr>
+            <w:proofErr w:type="spellStart"/>
+            <w:proofErr w:type="gramStart"/>
             <w:r>
               <w:rPr>
                 <w:lang w:val="it-IT"/>
               </w:rPr>
-              <w:t>sx,sx,dx</w:t>
+              <w:t>sx,sx</w:t>
             </w:r>
+            <w:proofErr w:type="gramEnd"/>
+            <w:r>
+              <w:rPr>
+                <w:lang w:val="it-IT"/>
+              </w:rPr>
+              <w:t>,dx</w:t>
+            </w:r>
+            <w:proofErr w:type="spellEnd"/>
           </w:p>
         </w:tc>
       </w:tr>
@@ -4064,12 +5727,22 @@
                 <w:lang w:val="it-IT"/>
               </w:rPr>
             </w:pPr>
+            <w:proofErr w:type="spellStart"/>
+            <w:proofErr w:type="gramStart"/>
             <w:r>
               <w:rPr>
                 <w:lang w:val="it-IT"/>
               </w:rPr>
-              <w:t>dx,dx,sx</w:t>
+              <w:t>dx,dx</w:t>
             </w:r>
+            <w:proofErr w:type="gramEnd"/>
+            <w:r>
+              <w:rPr>
+                <w:lang w:val="it-IT"/>
+              </w:rPr>
+              <w:t>,sx</w:t>
+            </w:r>
+            <w:proofErr w:type="spellEnd"/>
           </w:p>
         </w:tc>
       </w:tr>
@@ -4121,6 +5794,8 @@
                 <w:lang w:val="it-IT"/>
               </w:rPr>
             </w:pPr>
+            <w:proofErr w:type="spellStart"/>
+            <w:proofErr w:type="gramStart"/>
             <w:r>
               <w:rPr>
                 <w:lang w:val="it-IT"/>
@@ -4143,8 +5818,16 @@
               <w:rPr>
                 <w:lang w:val="it-IT"/>
               </w:rPr>
-              <w:t>x,sx</w:t>
+              <w:t>x</w:t>
             </w:r>
+            <w:proofErr w:type="gramEnd"/>
+            <w:r>
+              <w:rPr>
+                <w:lang w:val="it-IT"/>
+              </w:rPr>
+              <w:t>,sx</w:t>
+            </w:r>
+            <w:proofErr w:type="spellEnd"/>
           </w:p>
         </w:tc>
       </w:tr>
@@ -4196,6 +5879,8 @@
                 <w:lang w:val="it-IT"/>
               </w:rPr>
             </w:pPr>
+            <w:proofErr w:type="spellStart"/>
+            <w:proofErr w:type="gramStart"/>
             <w:r>
               <w:rPr>
                 <w:lang w:val="it-IT"/>
@@ -4208,12 +5893,14 @@
               </w:rPr>
               <w:t>x,sx</w:t>
             </w:r>
+            <w:proofErr w:type="gramEnd"/>
             <w:r>
               <w:rPr>
                 <w:lang w:val="it-IT"/>
               </w:rPr>
               <w:t>,sx</w:t>
             </w:r>
+            <w:proofErr w:type="spellEnd"/>
           </w:p>
         </w:tc>
       </w:tr>
@@ -4265,12 +5952,22 @@
                 <w:lang w:val="it-IT"/>
               </w:rPr>
             </w:pPr>
+            <w:proofErr w:type="spellStart"/>
+            <w:proofErr w:type="gramStart"/>
             <w:r>
               <w:rPr>
                 <w:lang w:val="it-IT"/>
               </w:rPr>
-              <w:t>sx,sx,sx</w:t>
+              <w:t>sx,sx</w:t>
             </w:r>
+            <w:proofErr w:type="gramEnd"/>
+            <w:r>
+              <w:rPr>
+                <w:lang w:val="it-IT"/>
+              </w:rPr>
+              <w:t>,sx</w:t>
+            </w:r>
+            <w:proofErr w:type="spellEnd"/>
           </w:p>
         </w:tc>
       </w:tr>
@@ -4322,7 +6019,23 @@
           <w:i/>
           <w:lang w:val="en-US"/>
         </w:rPr>
-        <w:t>“hash1,pos1,hash2,pos2,hash3,pos3”</w:t>
+        <w:t>“hash</w:t>
+      </w:r>
+      <w:proofErr w:type="gramStart"/>
+      <w:r>
+        <w:rPr>
+          <w:i/>
+          <w:lang w:val="en-US"/>
+        </w:rPr>
+        <w:t>1,pos</w:t>
+      </w:r>
+      <w:proofErr w:type="gramEnd"/>
+      <w:r>
+        <w:rPr>
+          <w:i/>
+          <w:lang w:val="en-US"/>
+        </w:rPr>
+        <w:t>1,hash2,pos2,hash3,pos3”</w:t>
       </w:r>
     </w:p>
     <w:p>
@@ -4360,20 +6073,87 @@
         <w:rPr>
           <w:lang w:val="it-IT"/>
         </w:rPr>
-        <w:t xml:space="preserve">Dove gli hash e le posizioni di concatenazione vengono ottenute ricorrendo ai metodi </w:t>
-      </w:r>
-      <w:r>
-        <w:rPr>
-          <w:i/>
-          <w:lang w:val="it-IT"/>
-        </w:rPr>
-        <w:t>sibling, parent, evalpos1, evalpos2, evalpos3</w:t>
-      </w:r>
-      <w:r>
-        <w:rPr>
-          <w:lang w:val="it-IT"/>
-        </w:rPr>
-        <w:t xml:space="preserve"> che ricevono in ingresso la posizione del nodo foglia attuale che si sta processando. La stringa così costruita per ogni nodo foglia viene inserita in un ArrayList di String e restituita dal metodo al chiamante.</w:t>
+        <w:t xml:space="preserve">Dove gli </w:t>
+      </w:r>
+      <w:proofErr w:type="spellStart"/>
+      <w:r>
+        <w:rPr>
+          <w:lang w:val="it-IT"/>
+        </w:rPr>
+        <w:t>hash</w:t>
+      </w:r>
+      <w:proofErr w:type="spellEnd"/>
+      <w:r>
+        <w:rPr>
+          <w:lang w:val="it-IT"/>
+        </w:rPr>
+        <w:t xml:space="preserve"> e le posizioni di concatenazione vengono ottenute ricorrendo ai metodi </w:t>
+      </w:r>
+      <w:proofErr w:type="spellStart"/>
+      <w:r>
+        <w:rPr>
+          <w:i/>
+          <w:lang w:val="it-IT"/>
+        </w:rPr>
+        <w:t>sibling</w:t>
+      </w:r>
+      <w:proofErr w:type="spellEnd"/>
+      <w:r>
+        <w:rPr>
+          <w:i/>
+          <w:lang w:val="it-IT"/>
+        </w:rPr>
+        <w:t xml:space="preserve">, </w:t>
+      </w:r>
+      <w:proofErr w:type="spellStart"/>
+      <w:r>
+        <w:rPr>
+          <w:i/>
+          <w:lang w:val="it-IT"/>
+        </w:rPr>
+        <w:t>parent</w:t>
+      </w:r>
+      <w:proofErr w:type="spellEnd"/>
+      <w:r>
+        <w:rPr>
+          <w:i/>
+          <w:lang w:val="it-IT"/>
+        </w:rPr>
+        <w:t>, evalpos1, evalpos2, evalpos3</w:t>
+      </w:r>
+      <w:r>
+        <w:rPr>
+          <w:lang w:val="it-IT"/>
+        </w:rPr>
+        <w:t xml:space="preserve"> che ricevono in ingresso la posizione del nodo foglia attuale che si sta processando. La stringa così costruita per ogni nodo foglia viene inserita in un </w:t>
+      </w:r>
+      <w:proofErr w:type="spellStart"/>
+      <w:r>
+        <w:rPr>
+          <w:lang w:val="it-IT"/>
+        </w:rPr>
+        <w:t>ArrayList</w:t>
+      </w:r>
+      <w:proofErr w:type="spellEnd"/>
+      <w:r>
+        <w:rPr>
+          <w:lang w:val="it-IT"/>
+        </w:rPr>
+        <w:t xml:space="preserve"> di </w:t>
+      </w:r>
+      <w:proofErr w:type="spellStart"/>
+      <w:r>
+        <w:rPr>
+          <w:lang w:val="it-IT"/>
+        </w:rPr>
+        <w:t>String</w:t>
+      </w:r>
+      <w:proofErr w:type="spellEnd"/>
+      <w:r>
+        <w:rPr>
+          <w:lang w:val="it-IT"/>
+        </w:rPr>
+        <w:t xml:space="preserve"> e restituita dal metodo al chiamante.</w:t>
       </w:r>
     </w:p>
     <w:p>
@@ -4390,12 +6170,14 @@
           <w:lang w:val="it-IT"/>
         </w:rPr>
       </w:pPr>
+      <w:proofErr w:type="spellStart"/>
       <w:r>
         <w:rPr>
           <w:lang w:val="it-IT"/>
         </w:rPr>
         <w:t>PublicKeyManager</w:t>
       </w:r>
+      <w:proofErr w:type="spellEnd"/>
     </w:p>
     <w:p>
       <w:pPr>
@@ -4459,6 +6241,7 @@
         </w:rPr>
         <w:t xml:space="preserve">ente; pertanto è stata realizzata la classe </w:t>
       </w:r>
+      <w:proofErr w:type="spellStart"/>
       <w:r>
         <w:rPr>
           <w:b/>
@@ -4467,6 +6250,7 @@
         </w:rPr>
         <w:t>PublicKeyManager</w:t>
       </w:r>
+      <w:proofErr w:type="spellEnd"/>
       <w:r>
         <w:rPr>
           <w:lang w:val="it-IT"/>
@@ -4487,6 +6271,7 @@
         </w:rPr>
         <w:t xml:space="preserve">La classe </w:t>
       </w:r>
+      <w:proofErr w:type="spellStart"/>
       <w:r>
         <w:rPr>
           <w:b/>
@@ -4495,6 +6280,7 @@
         </w:rPr>
         <w:t>PublicKeyManager</w:t>
       </w:r>
+      <w:proofErr w:type="spellEnd"/>
       <w:r>
         <w:rPr>
           <w:lang w:val="it-IT"/>
@@ -4525,6 +6311,8 @@
         </w:rPr>
         <w:t xml:space="preserve"> tramite il metodo </w:t>
       </w:r>
+      <w:proofErr w:type="spellStart"/>
+      <w:proofErr w:type="gramStart"/>
       <w:r>
         <w:rPr>
           <w:b/>
@@ -4533,13 +6321,56 @@
         </w:rPr>
         <w:t>getPublicKey</w:t>
       </w:r>
-      <w:r>
-        <w:rPr>
-          <w:i/>
-          <w:lang w:val="it-IT"/>
-        </w:rPr>
-        <w:t>(String user, String keyId</w:t>
-      </w:r>
+      <w:proofErr w:type="spellEnd"/>
+      <w:r>
+        <w:rPr>
+          <w:i/>
+          <w:lang w:val="it-IT"/>
+        </w:rPr>
+        <w:t>(</w:t>
+      </w:r>
+      <w:proofErr w:type="spellStart"/>
+      <w:proofErr w:type="gramEnd"/>
+      <w:r>
+        <w:rPr>
+          <w:i/>
+          <w:lang w:val="it-IT"/>
+        </w:rPr>
+        <w:t>String</w:t>
+      </w:r>
+      <w:proofErr w:type="spellEnd"/>
+      <w:r>
+        <w:rPr>
+          <w:i/>
+          <w:lang w:val="it-IT"/>
+        </w:rPr>
+        <w:t xml:space="preserve"> user, </w:t>
+      </w:r>
+      <w:proofErr w:type="spellStart"/>
+      <w:r>
+        <w:rPr>
+          <w:i/>
+          <w:lang w:val="it-IT"/>
+        </w:rPr>
+        <w:t>String</w:t>
+      </w:r>
+      <w:proofErr w:type="spellEnd"/>
+      <w:r>
+        <w:rPr>
+          <w:i/>
+          <w:lang w:val="it-IT"/>
+        </w:rPr>
+        <w:t xml:space="preserve"> </w:t>
+      </w:r>
+      <w:proofErr w:type="spellStart"/>
+      <w:r>
+        <w:rPr>
+          <w:i/>
+          <w:lang w:val="it-IT"/>
+        </w:rPr>
+        <w:t>keyId</w:t>
+      </w:r>
+      <w:proofErr w:type="spellEnd"/>
       <w:r>
         <w:rPr>
           <w:i/>
@@ -4605,7 +6436,21 @@
         <w:rPr>
           <w:lang w:val="it-IT"/>
         </w:rPr>
-        <w:t xml:space="preserve">Esso è formattato secondo il formato JSON e contiene un JSONObject per ogni utente all’interno del quale sono presenti tanti </w:t>
+        <w:t xml:space="preserve">Esso è formattato secondo il formato JSON e contiene un </w:t>
+      </w:r>
+      <w:proofErr w:type="spellStart"/>
+      <w:r>
+        <w:rPr>
+          <w:lang w:val="it-IT"/>
+        </w:rPr>
+        <w:t>JSONObject</w:t>
+      </w:r>
+      <w:proofErr w:type="spellEnd"/>
+      <w:r>
+        <w:rPr>
+          <w:lang w:val="it-IT"/>
+        </w:rPr>
+        <w:t xml:space="preserve"> per ogni utente all’interno del quale sono presenti tanti </w:t>
       </w:r>
       <w:r>
         <w:rPr>
@@ -4666,8 +6511,23 @@
         <w:rPr>
           <w:lang w:val="it-IT"/>
         </w:rPr>
-        <w:t xml:space="preserve"> Key/</w:t>
-      </w:r>
+        <w:t xml:space="preserve"> </w:t>
+      </w:r>
+      <w:proofErr w:type="spellStart"/>
+      <w:r>
+        <w:rPr>
+          <w:lang w:val="it-IT"/>
+        </w:rPr>
+        <w:t>Key</w:t>
+      </w:r>
+      <w:proofErr w:type="spellEnd"/>
+      <w:r>
+        <w:rPr>
+          <w:lang w:val="it-IT"/>
+        </w:rPr>
+        <w:t>/</w:t>
+      </w:r>
+      <w:proofErr w:type="spellStart"/>
       <w:r>
         <w:rPr>
           <w:i/>
@@ -4675,12 +6535,14 @@
         </w:rPr>
         <w:t>TipoChiave</w:t>
       </w:r>
+      <w:proofErr w:type="spellEnd"/>
       <w:r>
         <w:rPr>
           <w:lang w:val="it-IT"/>
         </w:rPr>
         <w:t>/</w:t>
       </w:r>
+      <w:proofErr w:type="spellStart"/>
       <w:r>
         <w:rPr>
           <w:i/>
@@ -4688,12 +6550,14 @@
         </w:rPr>
         <w:t>DimensioneInBit</w:t>
       </w:r>
+      <w:proofErr w:type="spellEnd"/>
       <w:r>
         <w:rPr>
           <w:lang w:val="it-IT"/>
         </w:rPr>
         <w:t>/</w:t>
       </w:r>
+      <w:proofErr w:type="spellStart"/>
       <w:r>
         <w:rPr>
           <w:i/>
@@ -4701,6 +6565,7 @@
         </w:rPr>
         <w:t>TipoDiServizio</w:t>
       </w:r>
+      <w:proofErr w:type="spellEnd"/>
     </w:p>
     <w:p>
       <w:pPr>
@@ -4737,6 +6602,7 @@
           <w:lang w:val="it-IT"/>
         </w:rPr>
       </w:pPr>
+      <w:proofErr w:type="spellStart"/>
       <w:r>
         <w:rPr>
           <w:i/>
@@ -4744,12 +6610,21 @@
         </w:rPr>
         <w:t>TipoChiave</w:t>
       </w:r>
-      <w:r>
-        <w:rPr>
-          <w:lang w:val="it-IT"/>
-        </w:rPr>
-        <w:t xml:space="preserve"> indica il tipo di chiave a cui ci si riferisce. Es. RSA, DSA etc</w:t>
-      </w:r>
+      <w:proofErr w:type="spellEnd"/>
+      <w:r>
+        <w:rPr>
+          <w:lang w:val="it-IT"/>
+        </w:rPr>
+        <w:t xml:space="preserve"> indica il tipo di chiave a cui ci si riferisce. Es. RSA, DSA </w:t>
+      </w:r>
+      <w:proofErr w:type="spellStart"/>
+      <w:r>
+        <w:rPr>
+          <w:lang w:val="it-IT"/>
+        </w:rPr>
+        <w:t>etc</w:t>
+      </w:r>
+      <w:proofErr w:type="spellEnd"/>
     </w:p>
     <w:p>
       <w:pPr>
@@ -4763,6 +6638,7 @@
           <w:lang w:val="it-IT"/>
         </w:rPr>
       </w:pPr>
+      <w:proofErr w:type="spellStart"/>
       <w:r>
         <w:rPr>
           <w:i/>
@@ -4770,6 +6646,7 @@
         </w:rPr>
         <w:t>DimensioneInBit</w:t>
       </w:r>
+      <w:proofErr w:type="spellEnd"/>
       <w:r>
         <w:rPr>
           <w:lang w:val="it-IT"/>
@@ -4789,12 +6666,21 @@
           <w:lang w:val="it-IT"/>
         </w:rPr>
       </w:pPr>
-      <w:r>
-        <w:rPr>
-          <w:i/>
-          <w:lang w:val="it-IT"/>
-        </w:rPr>
-        <w:t xml:space="preserve">TipoDiServizio </w:t>
+      <w:proofErr w:type="spellStart"/>
+      <w:r>
+        <w:rPr>
+          <w:i/>
+          <w:lang w:val="it-IT"/>
+        </w:rPr>
+        <w:t>TipoDiServizio</w:t>
+      </w:r>
+      <w:proofErr w:type="spellEnd"/>
+      <w:r>
+        <w:rPr>
+          <w:i/>
+          <w:lang w:val="it-IT"/>
+        </w:rPr>
+        <w:t xml:space="preserve"> </w:t>
       </w:r>
       <w:r>
         <w:rPr>
@@ -4812,7 +6698,21 @@
         <w:rPr>
           <w:lang w:val="it-IT"/>
         </w:rPr>
-        <w:t xml:space="preserve"> di default è “Main”.</w:t>
+        <w:t xml:space="preserve"> di default è “</w:t>
+      </w:r>
+      <w:proofErr w:type="spellStart"/>
+      <w:r>
+        <w:rPr>
+          <w:lang w:val="it-IT"/>
+        </w:rPr>
+        <w:t>Main</w:t>
+      </w:r>
+      <w:proofErr w:type="spellEnd"/>
+      <w:r>
+        <w:rPr>
+          <w:lang w:val="it-IT"/>
+        </w:rPr>
+        <w:t>”.</w:t>
       </w:r>
     </w:p>
     <w:p>
@@ -4930,6 +6830,7 @@
         </w:rPr>
         <w:t xml:space="preserve"> messo a disposizione, attraverso le classi </w:t>
       </w:r>
+      <w:proofErr w:type="spellStart"/>
       <w:r>
         <w:rPr>
           <w:b/>
@@ -4938,12 +6839,14 @@
         </w:rPr>
         <w:t>KeychainUtils</w:t>
       </w:r>
+      <w:proofErr w:type="spellEnd"/>
       <w:r>
         <w:rPr>
           <w:lang w:val="it-IT"/>
         </w:rPr>
         <w:t xml:space="preserve"> e </w:t>
       </w:r>
+      <w:proofErr w:type="spellStart"/>
       <w:r>
         <w:rPr>
           <w:b/>
@@ -4951,6 +6854,7 @@
         </w:rPr>
         <w:t>Keychain</w:t>
       </w:r>
+      <w:proofErr w:type="spellEnd"/>
       <w:r>
         <w:rPr>
           <w:lang w:val="it-IT"/>
@@ -4975,7 +6879,21 @@
         <w:rPr>
           <w:lang w:val="it-IT"/>
         </w:rPr>
-        <w:t>Anche per il Keyring è stato utilizzato il formato JSON per la rappresentazione delle informazioni</w:t>
+        <w:t xml:space="preserve">Anche per il </w:t>
+      </w:r>
+      <w:proofErr w:type="spellStart"/>
+      <w:r>
+        <w:rPr>
+          <w:lang w:val="it-IT"/>
+        </w:rPr>
+        <w:t>Keyring</w:t>
+      </w:r>
+      <w:proofErr w:type="spellEnd"/>
+      <w:r>
+        <w:rPr>
+          <w:lang w:val="it-IT"/>
+        </w:rPr>
+        <w:t xml:space="preserve"> è stato utilizzato il formato JSON per la rappresentazione delle informazioni</w:t>
       </w:r>
       <w:r>
         <w:rPr>
@@ -4987,25 +6905,804 @@
         <w:rPr>
           <w:lang w:val="it-IT"/>
         </w:rPr>
-        <w:t xml:space="preserve"> costituito da un JSONObject i cui campi rappresentano </w:t>
+        <w:t xml:space="preserve"> costituito da un </w:t>
+      </w:r>
+      <w:proofErr w:type="spellStart"/>
+      <w:r>
+        <w:rPr>
+          <w:lang w:val="it-IT"/>
+        </w:rPr>
+        <w:t>JSONObject</w:t>
+      </w:r>
+      <w:proofErr w:type="spellEnd"/>
+      <w:r>
+        <w:rPr>
+          <w:lang w:val="it-IT"/>
+        </w:rPr>
+        <w:t xml:space="preserve"> i cui campi rappresentano </w:t>
+      </w:r>
+    </w:p>
+    <w:p>
+      <w:pPr>
+        <w:jc w:val="both"/>
+        <w:rPr>
+          <w:lang w:val="it-IT"/>
+        </w:rPr>
+      </w:pPr>
+    </w:p>
+    <w:p>
+      <w:pPr>
+        <w:pStyle w:val="Titolo2"/>
+        <w:rPr>
+          <w:lang w:val="it-IT"/>
+        </w:rPr>
+      </w:pPr>
+      <w:r>
+        <w:rPr>
+          <w:lang w:val="it-IT"/>
+        </w:rPr>
+        <w:t>Note sul test</w:t>
+      </w:r>
+    </w:p>
+    <w:p>
+      <w:pPr>
+        <w:rPr>
+          <w:lang w:val="it-IT"/>
+        </w:rPr>
+      </w:pPr>
+    </w:p>
+    <w:p>
+      <w:pPr>
+        <w:jc w:val="both"/>
+        <w:rPr>
+          <w:lang w:val="it-IT"/>
+        </w:rPr>
+      </w:pPr>
+      <w:r>
+        <w:rPr>
+          <w:lang w:val="it-IT"/>
+        </w:rPr>
+        <w:t xml:space="preserve">Nel </w:t>
+      </w:r>
+      <w:proofErr w:type="spellStart"/>
+      <w:r>
+        <w:rPr>
+          <w:lang w:val="it-IT"/>
+        </w:rPr>
+        <w:t>main</w:t>
+      </w:r>
+      <w:proofErr w:type="spellEnd"/>
+      <w:r>
+        <w:rPr>
+          <w:lang w:val="it-IT"/>
+        </w:rPr>
+        <w:t xml:space="preserve"> sono state realizzate due funzioni che </w:t>
+      </w:r>
+      <w:r>
+        <w:rPr>
+          <w:lang w:val="it-IT"/>
+        </w:rPr>
+        <w:t xml:space="preserve">consentono di alterare il contenuto delle marche ricevute dagli utenti o del file contenente gli HV e SHV pubblicato dal server TSA. In particolare: </w:t>
+      </w:r>
+    </w:p>
+    <w:p>
+      <w:pPr>
+        <w:jc w:val="both"/>
+        <w:rPr>
+          <w:lang w:val="it-IT"/>
+        </w:rPr>
+      </w:pPr>
+    </w:p>
+    <w:p>
+      <w:pPr>
+        <w:jc w:val="both"/>
+        <w:rPr>
+          <w:i/>
+          <w:lang w:val="it-IT"/>
+        </w:rPr>
+      </w:pPr>
+      <w:r>
+        <w:rPr>
+          <w:i/>
+          <w:lang w:val="it-IT"/>
+        </w:rPr>
+        <w:t xml:space="preserve">public </w:t>
+      </w:r>
+      <w:proofErr w:type="spellStart"/>
+      <w:r>
+        <w:rPr>
+          <w:i/>
+          <w:lang w:val="it-IT"/>
+        </w:rPr>
+        <w:t>static</w:t>
+      </w:r>
+      <w:proofErr w:type="spellEnd"/>
+      <w:r>
+        <w:rPr>
+          <w:i/>
+          <w:lang w:val="it-IT"/>
+        </w:rPr>
+        <w:t xml:space="preserve"> </w:t>
+      </w:r>
+      <w:proofErr w:type="spellStart"/>
+      <w:r>
+        <w:rPr>
+          <w:i/>
+          <w:lang w:val="it-IT"/>
+        </w:rPr>
+        <w:t>void</w:t>
+      </w:r>
+      <w:proofErr w:type="spellEnd"/>
+      <w:r>
+        <w:rPr>
+          <w:i/>
+          <w:lang w:val="it-IT"/>
+        </w:rPr>
+        <w:t xml:space="preserve"> </w:t>
+      </w:r>
+      <w:proofErr w:type="spellStart"/>
+      <w:proofErr w:type="gramStart"/>
+      <w:r>
+        <w:rPr>
+          <w:b/>
+          <w:i/>
+          <w:lang w:val="it-IT"/>
+        </w:rPr>
+        <w:t>alterHashValuesFile</w:t>
+      </w:r>
+      <w:proofErr w:type="spellEnd"/>
+      <w:r>
+        <w:rPr>
+          <w:i/>
+          <w:lang w:val="it-IT"/>
+        </w:rPr>
+        <w:t>(</w:t>
+      </w:r>
+      <w:proofErr w:type="spellStart"/>
+      <w:proofErr w:type="gramEnd"/>
+      <w:r>
+        <w:rPr>
+          <w:i/>
+          <w:lang w:val="it-IT"/>
+        </w:rPr>
+        <w:t>String</w:t>
+      </w:r>
+      <w:proofErr w:type="spellEnd"/>
+      <w:r>
+        <w:rPr>
+          <w:i/>
+          <w:lang w:val="it-IT"/>
+        </w:rPr>
+        <w:t xml:space="preserve"> </w:t>
+      </w:r>
+      <w:proofErr w:type="spellStart"/>
+      <w:r>
+        <w:rPr>
+          <w:i/>
+          <w:lang w:val="it-IT"/>
+        </w:rPr>
+        <w:t>fieldToAlter</w:t>
+      </w:r>
+      <w:proofErr w:type="spellEnd"/>
+      <w:r>
+        <w:rPr>
+          <w:i/>
+          <w:lang w:val="it-IT"/>
+        </w:rPr>
+        <w:t xml:space="preserve">, </w:t>
+      </w:r>
+      <w:proofErr w:type="spellStart"/>
+      <w:r>
+        <w:rPr>
+          <w:i/>
+          <w:lang w:val="it-IT"/>
+        </w:rPr>
+        <w:t>String</w:t>
+      </w:r>
+      <w:proofErr w:type="spellEnd"/>
+      <w:r>
+        <w:rPr>
+          <w:i/>
+          <w:lang w:val="it-IT"/>
+        </w:rPr>
+        <w:t xml:space="preserve"> </w:t>
+      </w:r>
+      <w:proofErr w:type="spellStart"/>
+      <w:r>
+        <w:rPr>
+          <w:i/>
+          <w:lang w:val="it-IT"/>
+        </w:rPr>
+        <w:t>regex</w:t>
+      </w:r>
+      <w:proofErr w:type="spellEnd"/>
+      <w:r>
+        <w:rPr>
+          <w:i/>
+          <w:lang w:val="it-IT"/>
+        </w:rPr>
+        <w:t xml:space="preserve">, </w:t>
+      </w:r>
+      <w:proofErr w:type="spellStart"/>
+      <w:r>
+        <w:rPr>
+          <w:i/>
+          <w:lang w:val="it-IT"/>
+        </w:rPr>
+        <w:t>String</w:t>
+      </w:r>
+      <w:proofErr w:type="spellEnd"/>
+      <w:r>
+        <w:rPr>
+          <w:i/>
+          <w:lang w:val="it-IT"/>
+        </w:rPr>
+        <w:t xml:space="preserve"> </w:t>
+      </w:r>
+      <w:proofErr w:type="spellStart"/>
+      <w:r>
+        <w:rPr>
+          <w:i/>
+          <w:lang w:val="it-IT"/>
+        </w:rPr>
+        <w:t>replace</w:t>
+      </w:r>
+      <w:proofErr w:type="spellEnd"/>
+      <w:r>
+        <w:rPr>
+          <w:i/>
+          <w:lang w:val="it-IT"/>
+        </w:rPr>
+        <w:t xml:space="preserve">, </w:t>
+      </w:r>
+      <w:proofErr w:type="spellStart"/>
+      <w:r>
+        <w:rPr>
+          <w:i/>
+          <w:lang w:val="it-IT"/>
+        </w:rPr>
+        <w:t>String</w:t>
+      </w:r>
+      <w:proofErr w:type="spellEnd"/>
+      <w:r>
+        <w:rPr>
+          <w:i/>
+          <w:lang w:val="it-IT"/>
+        </w:rPr>
+        <w:t xml:space="preserve"> </w:t>
+      </w:r>
+      <w:proofErr w:type="spellStart"/>
+      <w:r>
+        <w:rPr>
+          <w:i/>
+          <w:lang w:val="it-IT"/>
+        </w:rPr>
+        <w:t>hashFile</w:t>
+      </w:r>
+      <w:proofErr w:type="spellEnd"/>
+      <w:r>
+        <w:rPr>
+          <w:i/>
+          <w:lang w:val="it-IT"/>
+        </w:rPr>
+        <w:t xml:space="preserve">, </w:t>
+      </w:r>
+      <w:proofErr w:type="spellStart"/>
+      <w:r>
+        <w:rPr>
+          <w:i/>
+          <w:lang w:val="it-IT"/>
+        </w:rPr>
+        <w:t>int</w:t>
+      </w:r>
+      <w:proofErr w:type="spellEnd"/>
+      <w:r>
+        <w:rPr>
+          <w:i/>
+          <w:lang w:val="it-IT"/>
+        </w:rPr>
+        <w:t xml:space="preserve"> </w:t>
+      </w:r>
+      <w:proofErr w:type="spellStart"/>
+      <w:r>
+        <w:rPr>
+          <w:i/>
+          <w:lang w:val="it-IT"/>
+        </w:rPr>
+        <w:t>timeframe</w:t>
+      </w:r>
+      <w:proofErr w:type="spellEnd"/>
+      <w:r>
+        <w:rPr>
+          <w:i/>
+          <w:lang w:val="it-IT"/>
+        </w:rPr>
+        <w:t>)</w:t>
+      </w:r>
+    </w:p>
+    <w:p>
+      <w:pPr>
+        <w:rPr>
+          <w:lang w:val="it-IT"/>
+        </w:rPr>
+      </w:pPr>
+    </w:p>
+    <w:p>
+      <w:pPr>
+        <w:rPr>
+          <w:i/>
+          <w:lang w:val="it-IT"/>
+        </w:rPr>
+      </w:pPr>
+      <w:r>
+        <w:rPr>
+          <w:i/>
+          <w:lang w:val="it-IT"/>
+        </w:rPr>
+        <w:t xml:space="preserve">public </w:t>
+      </w:r>
+      <w:proofErr w:type="spellStart"/>
+      <w:r>
+        <w:rPr>
+          <w:i/>
+          <w:lang w:val="it-IT"/>
+        </w:rPr>
+        <w:t>static</w:t>
+      </w:r>
+      <w:proofErr w:type="spellEnd"/>
+      <w:r>
+        <w:rPr>
+          <w:i/>
+          <w:lang w:val="it-IT"/>
+        </w:rPr>
+        <w:t xml:space="preserve"> </w:t>
+      </w:r>
+      <w:proofErr w:type="spellStart"/>
+      <w:r>
+        <w:rPr>
+          <w:i/>
+          <w:lang w:val="it-IT"/>
+        </w:rPr>
+        <w:t>void</w:t>
+      </w:r>
+      <w:proofErr w:type="spellEnd"/>
+      <w:r>
+        <w:rPr>
+          <w:i/>
+          <w:lang w:val="it-IT"/>
+        </w:rPr>
+        <w:t xml:space="preserve"> </w:t>
+      </w:r>
+      <w:proofErr w:type="spellStart"/>
+      <w:proofErr w:type="gramStart"/>
+      <w:r>
+        <w:rPr>
+          <w:b/>
+          <w:i/>
+          <w:lang w:val="it-IT"/>
+        </w:rPr>
+        <w:t>alterUserTimestamp</w:t>
+      </w:r>
+      <w:proofErr w:type="spellEnd"/>
+      <w:r>
+        <w:rPr>
+          <w:i/>
+          <w:lang w:val="it-IT"/>
+        </w:rPr>
+        <w:t>(</w:t>
+      </w:r>
+      <w:proofErr w:type="spellStart"/>
+      <w:proofErr w:type="gramEnd"/>
+      <w:r>
+        <w:rPr>
+          <w:i/>
+          <w:lang w:val="it-IT"/>
+        </w:rPr>
+        <w:t>String</w:t>
+      </w:r>
+      <w:proofErr w:type="spellEnd"/>
+      <w:r>
+        <w:rPr>
+          <w:i/>
+          <w:lang w:val="it-IT"/>
+        </w:rPr>
+        <w:t xml:space="preserve"> </w:t>
+      </w:r>
+      <w:proofErr w:type="spellStart"/>
+      <w:r>
+        <w:rPr>
+          <w:i/>
+          <w:lang w:val="it-IT"/>
+        </w:rPr>
+        <w:t>fieldToAlter</w:t>
+      </w:r>
+      <w:proofErr w:type="spellEnd"/>
+      <w:r>
+        <w:rPr>
+          <w:i/>
+          <w:lang w:val="it-IT"/>
+        </w:rPr>
+        <w:t xml:space="preserve">, </w:t>
+      </w:r>
+      <w:proofErr w:type="spellStart"/>
+      <w:r>
+        <w:rPr>
+          <w:i/>
+          <w:lang w:val="it-IT"/>
+        </w:rPr>
+        <w:t>String</w:t>
+      </w:r>
+      <w:proofErr w:type="spellEnd"/>
+      <w:r>
+        <w:rPr>
+          <w:i/>
+          <w:lang w:val="it-IT"/>
+        </w:rPr>
+        <w:t xml:space="preserve"> </w:t>
+      </w:r>
+      <w:proofErr w:type="spellStart"/>
+      <w:r>
+        <w:rPr>
+          <w:i/>
+          <w:lang w:val="it-IT"/>
+        </w:rPr>
+        <w:t>regex</w:t>
+      </w:r>
+      <w:proofErr w:type="spellEnd"/>
+      <w:r>
+        <w:rPr>
+          <w:i/>
+          <w:lang w:val="it-IT"/>
+        </w:rPr>
+        <w:t xml:space="preserve">, </w:t>
+      </w:r>
+      <w:proofErr w:type="spellStart"/>
+      <w:r>
+        <w:rPr>
+          <w:i/>
+          <w:lang w:val="it-IT"/>
+        </w:rPr>
+        <w:t>String</w:t>
+      </w:r>
+      <w:proofErr w:type="spellEnd"/>
+      <w:r>
+        <w:rPr>
+          <w:i/>
+          <w:lang w:val="it-IT"/>
+        </w:rPr>
+        <w:t xml:space="preserve"> </w:t>
+      </w:r>
+      <w:proofErr w:type="spellStart"/>
+      <w:r>
+        <w:rPr>
+          <w:i/>
+          <w:lang w:val="it-IT"/>
+        </w:rPr>
+        <w:t>replace</w:t>
+      </w:r>
+      <w:proofErr w:type="spellEnd"/>
+      <w:r>
+        <w:rPr>
+          <w:i/>
+          <w:lang w:val="it-IT"/>
+        </w:rPr>
+        <w:t xml:space="preserve">, </w:t>
+      </w:r>
+      <w:proofErr w:type="spellStart"/>
+      <w:r>
+        <w:rPr>
+          <w:i/>
+          <w:lang w:val="it-IT"/>
+        </w:rPr>
+        <w:t>String</w:t>
+      </w:r>
+      <w:proofErr w:type="spellEnd"/>
+      <w:r>
+        <w:rPr>
+          <w:i/>
+          <w:lang w:val="it-IT"/>
+        </w:rPr>
+        <w:t xml:space="preserve"> </w:t>
+      </w:r>
+      <w:proofErr w:type="spellStart"/>
+      <w:r>
+        <w:rPr>
+          <w:i/>
+          <w:lang w:val="it-IT"/>
+        </w:rPr>
+        <w:t>marcaFile</w:t>
+      </w:r>
+      <w:proofErr w:type="spellEnd"/>
+      <w:r>
+        <w:rPr>
+          <w:i/>
+          <w:lang w:val="it-IT"/>
+        </w:rPr>
+        <w:t>)</w:t>
+      </w:r>
+    </w:p>
+    <w:p>
+      <w:pPr>
+        <w:jc w:val="both"/>
+        <w:rPr>
+          <w:lang w:val="it-IT"/>
+        </w:rPr>
+      </w:pPr>
+    </w:p>
+    <w:p>
+      <w:pPr>
+        <w:jc w:val="both"/>
+        <w:rPr>
+          <w:lang w:val="it-IT"/>
+        </w:rPr>
+      </w:pPr>
+      <w:r>
+        <w:rPr>
+          <w:lang w:val="it-IT"/>
+        </w:rPr>
+        <w:t xml:space="preserve">Tali funzioni sono da intendersi simulative del fatto che il server TSA ha collocato nella marca, o nella catena di HV e SHV, delle informazioni </w:t>
+      </w:r>
+      <w:r>
+        <w:rPr>
+          <w:lang w:val="it-IT"/>
+        </w:rPr>
+        <w:t>false</w:t>
+      </w:r>
+      <w:r>
+        <w:rPr>
+          <w:lang w:val="it-IT"/>
+        </w:rPr>
+        <w:t xml:space="preserve">, che l’utente può immediatamente riscontrare. </w:t>
+      </w:r>
+    </w:p>
+    <w:p>
+      <w:pPr>
+        <w:jc w:val="both"/>
+        <w:rPr>
+          <w:lang w:val="it-IT"/>
+        </w:rPr>
+      </w:pPr>
+      <w:r>
+        <w:rPr>
+          <w:lang w:val="it-IT"/>
+        </w:rPr>
+        <w:t>Dall’alterazione effettiva della marca, o perché intercettata e modificata sul percorso di rete tra utente e server TSA, o perché corrotta per qualche motivo localmente sul pc dell’utente, ci si protegge verificando che la firma apposta dalla TSA sia valida</w:t>
+      </w:r>
+      <w:r>
+        <w:rPr>
+          <w:lang w:val="it-IT"/>
+        </w:rPr>
+        <w:t xml:space="preserve"> (si suppone per semplicità che la chiave di firma DSA del server TSA non cambi mai).</w:t>
+      </w:r>
+    </w:p>
+    <w:p>
+      <w:pPr>
+        <w:jc w:val="both"/>
+        <w:rPr>
+          <w:lang w:val="it-IT"/>
+        </w:rPr>
+      </w:pPr>
+      <w:r>
+        <w:rPr>
+          <w:lang w:val="it-IT"/>
+        </w:rPr>
+        <w:t xml:space="preserve">Pertanto, il metodo </w:t>
+      </w:r>
+      <w:proofErr w:type="spellStart"/>
+      <w:r>
+        <w:rPr>
+          <w:b/>
+          <w:i/>
+          <w:lang w:val="it-IT"/>
+        </w:rPr>
+        <w:t>verifyTSASign</w:t>
+      </w:r>
+      <w:proofErr w:type="spellEnd"/>
+      <w:r>
+        <w:rPr>
+          <w:b/>
+          <w:i/>
+          <w:lang w:val="it-IT"/>
+        </w:rPr>
+        <w:t xml:space="preserve"> </w:t>
+      </w:r>
+      <w:r>
+        <w:rPr>
+          <w:lang w:val="it-IT"/>
+        </w:rPr>
+        <w:t xml:space="preserve">di </w:t>
+      </w:r>
+      <w:proofErr w:type="spellStart"/>
+      <w:r>
+        <w:rPr>
+          <w:i/>
+          <w:lang w:val="it-IT"/>
+        </w:rPr>
+        <w:t>TimestampManager</w:t>
+      </w:r>
+      <w:proofErr w:type="spellEnd"/>
+      <w:r>
+        <w:rPr>
+          <w:lang w:val="it-IT"/>
+        </w:rPr>
+        <w:t xml:space="preserve">, va chiamato a rigore nei metodi </w:t>
+      </w:r>
+      <w:proofErr w:type="spellStart"/>
+      <w:r>
+        <w:rPr>
+          <w:b/>
+          <w:i/>
+          <w:lang w:val="it-IT"/>
+        </w:rPr>
+        <w:t>verifyOnline</w:t>
+      </w:r>
+      <w:proofErr w:type="spellEnd"/>
+      <w:r>
+        <w:rPr>
+          <w:i/>
+          <w:lang w:val="it-IT"/>
+        </w:rPr>
+        <w:t xml:space="preserve"> </w:t>
+      </w:r>
+      <w:r>
+        <w:rPr>
+          <w:lang w:val="it-IT"/>
+        </w:rPr>
+        <w:t>e</w:t>
+      </w:r>
+      <w:r>
+        <w:rPr>
+          <w:i/>
+          <w:lang w:val="it-IT"/>
+        </w:rPr>
+        <w:t xml:space="preserve"> </w:t>
+      </w:r>
+      <w:proofErr w:type="spellStart"/>
+      <w:r>
+        <w:rPr>
+          <w:b/>
+          <w:i/>
+          <w:lang w:val="it-IT"/>
+        </w:rPr>
+        <w:t>verifyOffline</w:t>
+      </w:r>
+      <w:proofErr w:type="spellEnd"/>
+      <w:r>
+        <w:rPr>
+          <w:lang w:val="it-IT"/>
+        </w:rPr>
+        <w:t xml:space="preserve">: ovviamente, questo non avrebbe consentito di simulare lo scenario in cui la TSA falsifica le informazioni, per cui tale metodo è stato reso pubblico e chiamato dal </w:t>
+      </w:r>
+      <w:proofErr w:type="spellStart"/>
+      <w:r>
+        <w:rPr>
+          <w:lang w:val="it-IT"/>
+        </w:rPr>
+        <w:t>main</w:t>
+      </w:r>
+      <w:proofErr w:type="spellEnd"/>
+      <w:r>
+        <w:rPr>
+          <w:lang w:val="it-IT"/>
+        </w:rPr>
+        <w:t xml:space="preserve"> di test.</w:t>
+      </w:r>
+    </w:p>
+    <w:p>
+      <w:pPr>
+        <w:jc w:val="both"/>
+        <w:rPr>
+          <w:lang w:val="it-IT"/>
+        </w:rPr>
+      </w:pPr>
+      <w:r>
+        <w:rPr>
+          <w:lang w:val="it-IT"/>
+        </w:rPr>
+        <w:t xml:space="preserve">Infine, </w:t>
+      </w:r>
+      <w:r>
+        <w:rPr>
+          <w:lang w:val="it-IT"/>
+        </w:rPr>
+        <w:t xml:space="preserve">nel metodo </w:t>
+      </w:r>
+      <w:proofErr w:type="spellStart"/>
+      <w:r>
+        <w:rPr>
+          <w:b/>
+          <w:i/>
+          <w:lang w:val="it-IT"/>
+        </w:rPr>
+        <w:t>generateRequest</w:t>
+      </w:r>
+      <w:proofErr w:type="spellEnd"/>
+      <w:r>
+        <w:rPr>
+          <w:lang w:val="it-IT"/>
+        </w:rPr>
+        <w:t xml:space="preserve"> di </w:t>
+      </w:r>
+      <w:proofErr w:type="spellStart"/>
+      <w:r>
+        <w:rPr>
+          <w:i/>
+          <w:lang w:val="it-IT"/>
+        </w:rPr>
+        <w:t>TimeStampManager</w:t>
+      </w:r>
+      <w:proofErr w:type="spellEnd"/>
+      <w:r>
+        <w:rPr>
+          <w:lang w:val="it-IT"/>
+        </w:rPr>
+        <w:t xml:space="preserve"> è presente una sezione di codice commentata: </w:t>
+      </w:r>
+      <w:proofErr w:type="spellStart"/>
+      <w:r>
+        <w:rPr>
+          <w:lang w:val="it-IT"/>
+        </w:rPr>
+        <w:t>decommentandola</w:t>
+      </w:r>
+      <w:proofErr w:type="spellEnd"/>
+      <w:r>
+        <w:rPr>
+          <w:lang w:val="it-IT"/>
+        </w:rPr>
+        <w:t xml:space="preserve"> si simula il caso in cui la richiesta ricevuta dal server TSA è corrotta (viene fatto per semplicità generando una chiave RSA a caso per la TSA). Correttamente la richiesta viene ignorata e la TSA procede nella sua computazione. </w:t>
+      </w:r>
+      <w:r>
+        <w:rPr>
+          <w:lang w:val="it-IT"/>
+        </w:rPr>
+        <w:lastRenderedPageBreak/>
+        <w:t xml:space="preserve">Ovviamente </w:t>
+      </w:r>
+      <w:proofErr w:type="spellStart"/>
+      <w:r>
+        <w:rPr>
+          <w:lang w:val="it-IT"/>
+        </w:rPr>
+        <w:t>si</w:t>
+      </w:r>
+      <w:proofErr w:type="spellEnd"/>
+      <w:r>
+        <w:rPr>
+          <w:lang w:val="it-IT"/>
+        </w:rPr>
+        <w:t xml:space="preserve"> noti che alla prima esecuzione del </w:t>
+      </w:r>
+      <w:proofErr w:type="spellStart"/>
+      <w:r>
+        <w:rPr>
+          <w:lang w:val="it-IT"/>
+        </w:rPr>
+        <w:t>main</w:t>
+      </w:r>
+      <w:proofErr w:type="spellEnd"/>
+      <w:r>
+        <w:rPr>
+          <w:lang w:val="it-IT"/>
+        </w:rPr>
+        <w:t xml:space="preserve"> con tale sezione di codice non commentata, verranno generate delle eccezioni perché le marche afferenti a quelle richieste non saranno presenti (come dovrebbe essere); viceversa, se si decide di </w:t>
+      </w:r>
+      <w:proofErr w:type="spellStart"/>
+      <w:r>
+        <w:rPr>
+          <w:lang w:val="it-IT"/>
+        </w:rPr>
+        <w:t>decommentare</w:t>
+      </w:r>
+      <w:proofErr w:type="spellEnd"/>
+      <w:r>
+        <w:rPr>
+          <w:lang w:val="it-IT"/>
+        </w:rPr>
+        <w:t xml:space="preserve"> in una esecuzione successiva alla prima, il test andrà a lavorare con le marche vecchie, che non vengono da esso cancellate.</w:t>
       </w:r>
       <w:bookmarkStart w:id="2" w:name="_GoBack"/>
       <w:bookmarkEnd w:id="2"/>
-    </w:p>
-    <w:p>
-      <w:pPr>
-        <w:rPr>
-          <w:lang w:val="it-IT"/>
-        </w:rPr>
-      </w:pPr>
-    </w:p>
-    <w:p>
-      <w:pPr>
-        <w:jc w:val="both"/>
-        <w:rPr>
-          <w:lang w:val="it-IT"/>
-        </w:rPr>
-      </w:pPr>
     </w:p>
     <w:p>
       <w:pPr>
@@ -5063,8 +7760,8 @@
 </file>
 
 <file path=word/numbering.xml><?xml version="1.0" encoding="utf-8"?>
-<w:numbering xmlns:wpc="http://schemas.microsoft.com/office/word/2010/wordprocessingCanvas" xmlns:mo="http://schemas.microsoft.com/office/mac/office/2008/main" xmlns:mc="http://schemas.openxmlformats.org/markup-compatibility/2006" xmlns:mv="urn:schemas-microsoft-com:mac:vml" xmlns:o="urn:schemas-microsoft-com:office:office" xmlns:r="http://schemas.openxmlformats.org/officeDocument/2006/relationships" xmlns:m="http://schemas.openxmlformats.org/officeDocument/2006/math" xmlns:v="urn:schemas-microsoft-com:vml" xmlns:wp14="http://schemas.microsoft.com/office/word/2010/wordprocessingDrawing" xmlns:wp="http://schemas.openxmlformats.org/drawingml/2006/wordprocessingDrawing" xmlns:w10="urn:schemas-microsoft-com:office:word" xmlns:w="http://schemas.openxmlformats.org/wordprocessingml/2006/main" xmlns:w14="http://schemas.microsoft.com/office/word/2010/wordml" xmlns:w15="http://schemas.microsoft.com/office/word/2012/wordml" xmlns:wpg="http://schemas.microsoft.com/office/word/2010/wordprocessingGroup" xmlns:wpi="http://schemas.microsoft.com/office/word/2010/wordprocessingInk" xmlns:wne="http://schemas.microsoft.com/office/word/2006/wordml" xmlns:wps="http://schemas.microsoft.com/office/word/2010/wordprocessingShape" mc:Ignorable="w14 w15 wp14">
-  <w:abstractNum w:abstractNumId="0">
+<w:numbering xmlns:wpc="http://schemas.microsoft.com/office/word/2010/wordprocessingCanvas" xmlns:cx="http://schemas.microsoft.com/office/drawing/2014/chartex" xmlns:cx1="http://schemas.microsoft.com/office/drawing/2015/9/8/chartex" xmlns:cx2="http://schemas.microsoft.com/office/drawing/2015/10/21/chartex" xmlns:cx3="http://schemas.microsoft.com/office/drawing/2016/5/9/chartex" xmlns:cx4="http://schemas.microsoft.com/office/drawing/2016/5/10/chartex" xmlns:cx5="http://schemas.microsoft.com/office/drawing/2016/5/11/chartex" xmlns:cx6="http://schemas.microsoft.com/office/drawing/2016/5/12/chartex" xmlns:cx7="http://schemas.microsoft.com/office/drawing/2016/5/13/chartex" xmlns:cx8="http://schemas.microsoft.com/office/drawing/2016/5/14/chartex" xmlns:mc="http://schemas.openxmlformats.org/markup-compatibility/2006" xmlns:aink="http://schemas.microsoft.com/office/drawing/2016/ink" xmlns:am3d="http://schemas.microsoft.com/office/drawing/2017/model3d" xmlns:o="urn:schemas-microsoft-com:office:office" xmlns:r="http://schemas.openxmlformats.org/officeDocument/2006/relationships" xmlns:m="http://schemas.openxmlformats.org/officeDocument/2006/math" xmlns:v="urn:schemas-microsoft-com:vml" xmlns:wp14="http://schemas.microsoft.com/office/word/2010/wordprocessingDrawing" xmlns:wp="http://schemas.openxmlformats.org/drawingml/2006/wordprocessingDrawing" xmlns:w10="urn:schemas-microsoft-com:office:word" xmlns:w="http://schemas.openxmlformats.org/wordprocessingml/2006/main" xmlns:w14="http://schemas.microsoft.com/office/word/2010/wordml" xmlns:w15="http://schemas.microsoft.com/office/word/2012/wordml" xmlns:w16cid="http://schemas.microsoft.com/office/word/2016/wordml/cid" xmlns:w16se="http://schemas.microsoft.com/office/word/2015/wordml/symex" xmlns:wpg="http://schemas.microsoft.com/office/word/2010/wordprocessingGroup" xmlns:wpi="http://schemas.microsoft.com/office/word/2010/wordprocessingInk" xmlns:wne="http://schemas.microsoft.com/office/word/2006/wordml" xmlns:wps="http://schemas.microsoft.com/office/word/2010/wordprocessingShape" mc:Ignorable="w14 w15 w16se w16cid wp14">
+  <w:abstractNum w:abstractNumId="0" w15:restartNumberingAfterBreak="0">
     <w:nsid w:val="01084E19"/>
     <w:multiLevelType w:val="hybridMultilevel"/>
     <w:tmpl w:val="FBB4E150"/>
@@ -5153,7 +7850,7 @@
       </w:pPr>
     </w:lvl>
   </w:abstractNum>
-  <w:abstractNum w:abstractNumId="1">
+  <w:abstractNum w:abstractNumId="1" w15:restartNumberingAfterBreak="0">
     <w:nsid w:val="02552517"/>
     <w:multiLevelType w:val="hybridMultilevel"/>
     <w:tmpl w:val="43187470"/>
@@ -5266,7 +7963,7 @@
       </w:rPr>
     </w:lvl>
   </w:abstractNum>
-  <w:abstractNum w:abstractNumId="2">
+  <w:abstractNum w:abstractNumId="2" w15:restartNumberingAfterBreak="0">
     <w:nsid w:val="15F453FB"/>
     <w:multiLevelType w:val="hybridMultilevel"/>
     <w:tmpl w:val="FAE6ECAC"/>
@@ -5378,7 +8075,7 @@
       </w:rPr>
     </w:lvl>
   </w:abstractNum>
-  <w:abstractNum w:abstractNumId="3">
+  <w:abstractNum w:abstractNumId="3" w15:restartNumberingAfterBreak="0">
     <w:nsid w:val="1CFF23B8"/>
     <w:multiLevelType w:val="hybridMultilevel"/>
     <w:tmpl w:val="A06604FE"/>
@@ -5490,7 +8187,7 @@
       </w:rPr>
     </w:lvl>
   </w:abstractNum>
-  <w:abstractNum w:abstractNumId="4">
+  <w:abstractNum w:abstractNumId="4" w15:restartNumberingAfterBreak="0">
     <w:nsid w:val="2A2E5636"/>
     <w:multiLevelType w:val="hybridMultilevel"/>
     <w:tmpl w:val="49C0C814"/>
@@ -5576,7 +8273,7 @@
       </w:pPr>
     </w:lvl>
   </w:abstractNum>
-  <w:abstractNum w:abstractNumId="5">
+  <w:abstractNum w:abstractNumId="5" w15:restartNumberingAfterBreak="0">
     <w:nsid w:val="4FD32A27"/>
     <w:multiLevelType w:val="hybridMultilevel"/>
     <w:tmpl w:val="90E8B44A"/>
@@ -5689,7 +8386,7 @@
       </w:rPr>
     </w:lvl>
   </w:abstractNum>
-  <w:abstractNum w:abstractNumId="6">
+  <w:abstractNum w:abstractNumId="6" w15:restartNumberingAfterBreak="0">
     <w:nsid w:val="619F5EE8"/>
     <w:multiLevelType w:val="hybridMultilevel"/>
     <w:tmpl w:val="70F62758"/>
@@ -5803,7 +8500,7 @@
 </file>
 
 <file path=word/styles.xml><?xml version="1.0" encoding="utf-8"?>
-<w:styles xmlns:mc="http://schemas.openxmlformats.org/markup-compatibility/2006" xmlns:r="http://schemas.openxmlformats.org/officeDocument/2006/relationships" xmlns:w="http://schemas.openxmlformats.org/wordprocessingml/2006/main" xmlns:w14="http://schemas.microsoft.com/office/word/2010/wordml" xmlns:w15="http://schemas.microsoft.com/office/word/2012/wordml" mc:Ignorable="w14 w15">
+<w:styles xmlns:mc="http://schemas.openxmlformats.org/markup-compatibility/2006" xmlns:r="http://schemas.openxmlformats.org/officeDocument/2006/relationships" xmlns:w="http://schemas.openxmlformats.org/wordprocessingml/2006/main" xmlns:w14="http://schemas.microsoft.com/office/word/2010/wordml" xmlns:w15="http://schemas.microsoft.com/office/word/2012/wordml" xmlns:w16cid="http://schemas.microsoft.com/office/word/2016/wordml/cid" xmlns:w16se="http://schemas.microsoft.com/office/word/2015/wordml/symex" mc:Ignorable="w14 w15 w16se w16cid">
   <w:docDefaults>
     <w:rPrDefault>
       <w:rPr>
@@ -5819,7 +8516,7 @@
       </w:pPr>
     </w:pPrDefault>
   </w:docDefaults>
-  <w:latentStyles w:defLockedState="0" w:defUIPriority="99" w:defSemiHidden="0" w:defUnhideWhenUsed="0" w:defQFormat="0" w:count="382">
+  <w:latentStyles w:defLockedState="0" w:defUIPriority="99" w:defSemiHidden="0" w:defUnhideWhenUsed="0" w:defQFormat="0" w:count="375">
     <w:lsdException w:name="Normal" w:uiPriority="0" w:qFormat="1"/>
     <w:lsdException w:name="heading 1" w:uiPriority="0" w:qFormat="1"/>
     <w:lsdException w:name="heading 2" w:semiHidden="1" w:uiPriority="9" w:unhideWhenUsed="1" w:qFormat="1"/>
@@ -6320,7 +9017,6 @@
       <w:spacing w:after="0" w:line="240" w:lineRule="auto"/>
     </w:pPr>
     <w:tblPr>
-      <w:tblInd w:w="0" w:type="dxa"/>
       <w:tblBorders>
         <w:top w:val="single" w:sz="4" w:space="0" w:color="auto"/>
         <w:left w:val="single" w:sz="4" w:space="0" w:color="auto"/>
@@ -6329,12 +9025,6 @@
         <w:insideH w:val="single" w:sz="4" w:space="0" w:color="auto"/>
         <w:insideV w:val="single" w:sz="4" w:space="0" w:color="auto"/>
       </w:tblBorders>
-      <w:tblCellMar>
-        <w:top w:w="0" w:type="dxa"/>
-        <w:left w:w="108" w:type="dxa"/>
-        <w:bottom w:w="0" w:type="dxa"/>
-        <w:right w:w="108" w:type="dxa"/>
-      </w:tblCellMar>
     </w:tblPr>
   </w:style>
   <w:style w:type="character" w:styleId="Testosegnaposto">

</xml_diff>

<commit_message>
Ultima modifica a DOC e test giuro !
</commit_message>
<xml_diff>
--- a/Documentazione/RelazioneProgetto3_Sicurezza_Gruppo2.docx
+++ b/Documentazione/RelazioneProgetto3_Sicurezza_Gruppo2.docx
@@ -192,24 +192,24 @@
           <w:lang w:val="it-IT"/>
         </w:rPr>
       </w:pPr>
-      <w:proofErr w:type="spellStart"/>
       <w:r>
         <w:rPr>
           <w:sz w:val="32"/>
           <w:szCs w:val="32"/>
           <w:lang w:val="it-IT"/>
         </w:rPr>
-        <w:t>Pironti</w:t>
-      </w:r>
-      <w:proofErr w:type="spellEnd"/>
-      <w:r>
+        <w:t>Pironti Christopher</w:t>
+      </w:r>
+    </w:p>
+    <w:p>
+      <w:pPr>
+        <w:jc w:val="center"/>
         <w:rPr>
           <w:sz w:val="32"/>
           <w:szCs w:val="32"/>
           <w:lang w:val="it-IT"/>
         </w:rPr>
-        <w:t xml:space="preserve"> Christopher</w:t>
-      </w:r>
+      </w:pPr>
     </w:p>
     <w:p>
       <w:pPr>
@@ -220,24 +220,24 @@
           <w:lang w:val="it-IT"/>
         </w:rPr>
       </w:pPr>
-    </w:p>
-    <w:p>
-      <w:pPr>
-        <w:jc w:val="center"/>
+      <w:r>
         <w:rPr>
           <w:sz w:val="32"/>
           <w:szCs w:val="32"/>
           <w:lang w:val="it-IT"/>
         </w:rPr>
-      </w:pPr>
-      <w:r>
+        <w:t>Sicurezza Informatica 2017/2018</w:t>
+      </w:r>
+    </w:p>
+    <w:p>
+      <w:pPr>
+        <w:jc w:val="center"/>
         <w:rPr>
           <w:sz w:val="32"/>
           <w:szCs w:val="32"/>
           <w:lang w:val="it-IT"/>
         </w:rPr>
-        <w:t>Sicurezza Informatica 2017/2018</w:t>
-      </w:r>
+      </w:pPr>
     </w:p>
     <w:p>
       <w:pPr>
@@ -248,22 +248,12 @@
           <w:lang w:val="it-IT"/>
         </w:rPr>
       </w:pPr>
-    </w:p>
-    <w:p>
-      <w:pPr>
-        <w:jc w:val="center"/>
+      <w:r>
         <w:rPr>
           <w:sz w:val="32"/>
           <w:szCs w:val="32"/>
           <w:lang w:val="it-IT"/>
         </w:rPr>
-      </w:pPr>
-      <w:r>
-        <w:rPr>
-          <w:sz w:val="32"/>
-          <w:szCs w:val="32"/>
-          <w:lang w:val="it-IT"/>
-        </w:rPr>
         <w:t>Corso di Laurea Magistrale in Ingegneria Informatica</w:t>
       </w:r>
       <w:bookmarkStart w:id="1" w:name="_bxckg96wuvoc" w:colFirst="0" w:colLast="0"/>
@@ -310,97 +300,16 @@
           <w:u w:val="single"/>
         </w:rPr>
       </w:pPr>
-      <w:proofErr w:type="gramStart"/>
       <w:r>
         <w:rPr>
           <w:lang w:val="it-IT"/>
         </w:rPr>
         <w:lastRenderedPageBreak/>
-        <w:t>Il task</w:t>
-      </w:r>
-      <w:proofErr w:type="gramEnd"/>
-      <w:r>
-        <w:rPr>
-          <w:lang w:val="it-IT"/>
-        </w:rPr>
-        <w:t xml:space="preserve"> principale del progetto 3 è quello di implementare un servizio di </w:t>
-      </w:r>
-      <w:proofErr w:type="spellStart"/>
-      <w:r>
-        <w:rPr>
-          <w:lang w:val="it-IT"/>
-        </w:rPr>
-        <w:t>timestamping</w:t>
-      </w:r>
-      <w:proofErr w:type="spellEnd"/>
-      <w:r>
-        <w:rPr>
-          <w:lang w:val="it-IT"/>
-        </w:rPr>
-        <w:t xml:space="preserve">. L’applicazione prevede un </w:t>
-      </w:r>
-      <w:proofErr w:type="spellStart"/>
-      <w:r>
-        <w:rPr>
-          <w:lang w:val="it-IT"/>
-        </w:rPr>
-        <w:t>TimeStampingAuthority</w:t>
-      </w:r>
-      <w:proofErr w:type="spellEnd"/>
-      <w:r>
-        <w:rPr>
-          <w:lang w:val="it-IT"/>
-        </w:rPr>
-        <w:t xml:space="preserve"> Server che riceve delle richieste da diversi utenti e genera le corrispondenti marche temporali. </w:t>
-      </w:r>
-      <w:r>
-        <w:t xml:space="preserve">La </w:t>
-      </w:r>
-      <w:proofErr w:type="spellStart"/>
-      <w:r>
-        <w:t>seguente</w:t>
-      </w:r>
-      <w:proofErr w:type="spellEnd"/>
-      <w:r>
-        <w:t xml:space="preserve"> </w:t>
-      </w:r>
-      <w:proofErr w:type="spellStart"/>
-      <w:r>
-        <w:t>immagine</w:t>
-      </w:r>
-      <w:proofErr w:type="spellEnd"/>
-      <w:r>
-        <w:t xml:space="preserve"> </w:t>
-      </w:r>
-      <w:proofErr w:type="spellStart"/>
-      <w:r>
-        <w:t>illustra</w:t>
-      </w:r>
-      <w:proofErr w:type="spellEnd"/>
-      <w:r>
-        <w:t xml:space="preserve"> </w:t>
-      </w:r>
-      <w:proofErr w:type="spellStart"/>
-      <w:r>
-        <w:t>uno</w:t>
-      </w:r>
-      <w:proofErr w:type="spellEnd"/>
-      <w:r>
-        <w:t xml:space="preserve"> schema </w:t>
-      </w:r>
-      <w:proofErr w:type="spellStart"/>
-      <w:r>
-        <w:t>generale</w:t>
-      </w:r>
-      <w:proofErr w:type="spellEnd"/>
-      <w:r>
-        <w:t xml:space="preserve"> </w:t>
-      </w:r>
-      <w:proofErr w:type="spellStart"/>
-      <w:r>
-        <w:t>dell’applicazione</w:t>
-      </w:r>
-      <w:proofErr w:type="spellEnd"/>
+        <w:t xml:space="preserve">Il task principale del progetto 3 è quello di implementare un servizio di timestamping. L’applicazione prevede un TimeStampingAuthority Server che riceve delle richieste da diversi utenti e genera le corrispondenti marche temporali. </w:t>
+      </w:r>
+      <w:r>
+        <w:t>La seguente immagine illustra uno schema generale dell’applicazione</w:t>
+      </w:r>
       <w:r>
         <w:t>:</w:t>
       </w:r>
@@ -411,13 +320,8 @@
         <w:pStyle w:val="Titolo2"/>
       </w:pPr>
       <w:r>
-        <w:t xml:space="preserve">Schema </w:t>
-      </w:r>
-      <w:proofErr w:type="spellStart"/>
-      <w:r>
-        <w:t>Generale</w:t>
-      </w:r>
-      <w:proofErr w:type="spellEnd"/>
+        <w:t>Schema Generale</w:t>
+      </w:r>
     </w:p>
     <w:p/>
     <w:p>
@@ -484,81 +388,31 @@
           <w:lang w:val="it-IT"/>
         </w:rPr>
       </w:pPr>
-      <w:proofErr w:type="spellStart"/>
-      <w:r>
-        <w:rPr>
-          <w:lang w:val="it-IT"/>
-        </w:rPr>
-        <w:t>Timestamp</w:t>
-      </w:r>
-      <w:proofErr w:type="spellEnd"/>
-      <w:r>
-        <w:rPr>
-          <w:lang w:val="it-IT"/>
-        </w:rPr>
-        <w:t xml:space="preserve"> Manager</w:t>
-      </w:r>
-    </w:p>
-    <w:p>
-      <w:pPr>
-        <w:rPr>
-          <w:lang w:val="it-IT"/>
-        </w:rPr>
-      </w:pPr>
-    </w:p>
-    <w:p>
-      <w:pPr>
-        <w:rPr>
-          <w:lang w:val="it-IT"/>
-        </w:rPr>
-      </w:pPr>
-      <w:r>
-        <w:rPr>
-          <w:lang w:val="it-IT"/>
-        </w:rPr>
-        <w:t xml:space="preserve">La classe </w:t>
-      </w:r>
-      <w:proofErr w:type="spellStart"/>
-      <w:r>
-        <w:rPr>
-          <w:lang w:val="it-IT"/>
-        </w:rPr>
-        <w:t>TimestampManager</w:t>
-      </w:r>
-      <w:proofErr w:type="spellEnd"/>
-      <w:r>
-        <w:rPr>
-          <w:lang w:val="it-IT"/>
-        </w:rPr>
-        <w:t xml:space="preserve"> svolge il ruolo di interfaccia tra l’user e il TSA Server. Essa ha come attributi principali un </w:t>
-      </w:r>
-      <w:proofErr w:type="spellStart"/>
-      <w:r>
-        <w:rPr>
-          <w:lang w:val="it-IT"/>
-        </w:rPr>
-        <w:t>ArrayList</w:t>
-      </w:r>
-      <w:proofErr w:type="spellEnd"/>
-      <w:r>
-        <w:rPr>
-          <w:lang w:val="it-IT"/>
-        </w:rPr>
-        <w:t xml:space="preserve"> di richieste da inviare alla TSA e un </w:t>
-      </w:r>
-      <w:proofErr w:type="spellStart"/>
-      <w:r>
-        <w:rPr>
-          <w:lang w:val="it-IT"/>
-        </w:rPr>
-        <w:t>ArrayList</w:t>
-      </w:r>
-      <w:proofErr w:type="spellEnd"/>
-      <w:r>
-        <w:rPr>
-          <w:lang w:val="it-IT"/>
-        </w:rPr>
-        <w:t xml:space="preserve"> di risposte da ricevere dalla TSA e da processare (i.e. salvare su file, verificare offline e online).</w:t>
+      <w:r>
+        <w:rPr>
+          <w:lang w:val="it-IT"/>
+        </w:rPr>
+        <w:t>Timestamp Manager</w:t>
+      </w:r>
+    </w:p>
+    <w:p>
+      <w:pPr>
+        <w:rPr>
+          <w:lang w:val="it-IT"/>
+        </w:rPr>
+      </w:pPr>
+    </w:p>
+    <w:p>
+      <w:pPr>
+        <w:rPr>
+          <w:lang w:val="it-IT"/>
+        </w:rPr>
+      </w:pPr>
+      <w:r>
+        <w:rPr>
+          <w:lang w:val="it-IT"/>
+        </w:rPr>
+        <w:t>La classe TimestampManager svolge il ruolo di interfaccia tra l’user e il TSA Server. Essa ha come attributi principali un ArrayList di richieste da inviare alla TSA e un ArrayList di risposte da ricevere dalla TSA e da processare (i.e. salvare su file, verificare offline e online).</w:t>
       </w:r>
     </w:p>
     <w:p>
@@ -575,69 +429,18 @@
         </w:rPr>
         <w:t xml:space="preserve">Il metodo </w:t>
       </w:r>
-      <w:proofErr w:type="spellStart"/>
-      <w:r>
-        <w:rPr>
-          <w:i/>
-          <w:lang w:val="it-IT"/>
-        </w:rPr>
-        <w:t>generateRequest</w:t>
-      </w:r>
-      <w:proofErr w:type="spellEnd"/>
-      <w:r>
-        <w:rPr>
-          <w:i/>
-          <w:lang w:val="it-IT"/>
-        </w:rPr>
-        <w:t xml:space="preserve"> </w:t>
-      </w:r>
-      <w:r>
-        <w:rPr>
-          <w:lang w:val="it-IT"/>
-        </w:rPr>
-        <w:t xml:space="preserve">si occupa principalmente della creazione della richiesta e della chiamata al metodo che permette di inviare automaticamente le richieste al </w:t>
-      </w:r>
-      <w:proofErr w:type="spellStart"/>
-      <w:r>
-        <w:rPr>
-          <w:lang w:val="it-IT"/>
-        </w:rPr>
-        <w:t>TSAServer</w:t>
-      </w:r>
-      <w:proofErr w:type="spellEnd"/>
-      <w:r>
-        <w:rPr>
-          <w:lang w:val="it-IT"/>
-        </w:rPr>
-        <w:t xml:space="preserve"> una volta che il numero di richieste ha raggiunto il limite massimo del </w:t>
-      </w:r>
-      <w:proofErr w:type="spellStart"/>
-      <w:r>
-        <w:rPr>
-          <w:lang w:val="it-IT"/>
-        </w:rPr>
-        <w:t>timeframe</w:t>
-      </w:r>
-      <w:proofErr w:type="spellEnd"/>
-      <w:r>
-        <w:rPr>
-          <w:lang w:val="it-IT"/>
-        </w:rPr>
-        <w:t xml:space="preserve"> (8). Il metodo prende in input l’ID del mittente, il suo file </w:t>
-      </w:r>
-      <w:proofErr w:type="spellStart"/>
-      <w:r>
-        <w:rPr>
-          <w:lang w:val="it-IT"/>
-        </w:rPr>
-        <w:t>KeyRing</w:t>
-      </w:r>
-      <w:proofErr w:type="spellEnd"/>
-      <w:r>
-        <w:rPr>
-          <w:lang w:val="it-IT"/>
-        </w:rPr>
-        <w:t xml:space="preserve">, la sua </w:t>
+      <w:r>
+        <w:rPr>
+          <w:i/>
+          <w:lang w:val="it-IT"/>
+        </w:rPr>
+        <w:t xml:space="preserve">generateRequest </w:t>
+      </w:r>
+      <w:r>
+        <w:rPr>
+          <w:lang w:val="it-IT"/>
+        </w:rPr>
+        <w:t xml:space="preserve">si occupa principalmente della creazione della richiesta e della chiamata al metodo che permette di inviare automaticamente le richieste al TSAServer una volta che il numero di richieste ha raggiunto il limite massimo del timeframe (8). Il metodo prende in input l’ID del mittente, il suo file KeyRing, la sua </w:t>
       </w:r>
       <w:r>
         <w:rPr>
@@ -652,37 +455,8 @@
         </w:rPr>
         <w:br/>
       </w:r>
-      <w:proofErr w:type="spellStart"/>
-      <w:r>
-        <w:t>Nel</w:t>
-      </w:r>
-      <w:proofErr w:type="spellEnd"/>
-      <w:r>
-        <w:t xml:space="preserve"> </w:t>
-      </w:r>
-      <w:proofErr w:type="spellStart"/>
-      <w:r>
-        <w:t>metodo</w:t>
-      </w:r>
-      <w:proofErr w:type="spellEnd"/>
-      <w:r>
-        <w:t xml:space="preserve"> </w:t>
-      </w:r>
-      <w:proofErr w:type="spellStart"/>
-      <w:r>
-        <w:t>inizialmente</w:t>
-      </w:r>
-      <w:proofErr w:type="spellEnd"/>
-      <w:r>
-        <w:t xml:space="preserve"> </w:t>
-      </w:r>
-      <w:proofErr w:type="spellStart"/>
-      <w:r>
-        <w:t>vengono</w:t>
-      </w:r>
-      <w:proofErr w:type="spellEnd"/>
-      <w:r>
-        <w:t xml:space="preserve"> recuperate:</w:t>
+      <w:r>
+        <w:t>Nel metodo inizialmente vengono recuperate:</w:t>
       </w:r>
     </w:p>
     <w:p>
@@ -700,21 +474,7 @@
         <w:rPr>
           <w:lang w:val="it-IT"/>
         </w:rPr>
-        <w:t xml:space="preserve">La chiave privata DSA del mittente dal suo </w:t>
-      </w:r>
-      <w:proofErr w:type="spellStart"/>
-      <w:r>
-        <w:rPr>
-          <w:lang w:val="it-IT"/>
-        </w:rPr>
-        <w:t>KeyRing</w:t>
-      </w:r>
-      <w:proofErr w:type="spellEnd"/>
-      <w:r>
-        <w:rPr>
-          <w:lang w:val="it-IT"/>
-        </w:rPr>
-        <w:t>.</w:t>
+        <w:t>La chiave privata DSA del mittente dal suo KeyRing.</w:t>
       </w:r>
     </w:p>
     <w:p>
@@ -746,35 +506,7 @@
         <w:rPr>
           <w:lang w:val="it-IT"/>
         </w:rPr>
-        <w:t xml:space="preserve">Viene calcolato il </w:t>
-      </w:r>
-      <w:proofErr w:type="spellStart"/>
-      <w:r>
-        <w:rPr>
-          <w:lang w:val="it-IT"/>
-        </w:rPr>
-        <w:t>digest</w:t>
-      </w:r>
-      <w:proofErr w:type="spellEnd"/>
-      <w:r>
-        <w:rPr>
-          <w:lang w:val="it-IT"/>
-        </w:rPr>
-        <w:t xml:space="preserve"> del documento il quale viene inserito in un </w:t>
-      </w:r>
-      <w:proofErr w:type="spellStart"/>
-      <w:r>
-        <w:rPr>
-          <w:lang w:val="it-IT"/>
-        </w:rPr>
-        <w:t>JSONObject</w:t>
-      </w:r>
-      <w:proofErr w:type="spellEnd"/>
-      <w:r>
-        <w:rPr>
-          <w:lang w:val="it-IT"/>
-        </w:rPr>
-        <w:t xml:space="preserve"> insieme all’ID dell’user.</w:t>
+        <w:t>Viene calcolato il digest del documento il quale viene inserito in un JSONObject insieme all’ID dell’user.</w:t>
       </w:r>
     </w:p>
     <w:p>
@@ -788,65 +520,8 @@
         <w:rPr>
           <w:lang w:val="it-IT"/>
         </w:rPr>
-        <w:t xml:space="preserve">Viene istanziato l’oggetto </w:t>
-      </w:r>
-      <w:proofErr w:type="spellStart"/>
-      <w:r>
-        <w:rPr>
-          <w:lang w:val="it-IT"/>
-        </w:rPr>
-        <w:t>TSAMessage</w:t>
-      </w:r>
-      <w:proofErr w:type="spellEnd"/>
-      <w:r>
-        <w:rPr>
-          <w:lang w:val="it-IT"/>
-        </w:rPr>
-        <w:t xml:space="preserve"> passandogli in input le chiavi recuperate e il </w:t>
-      </w:r>
-      <w:proofErr w:type="spellStart"/>
-      <w:r>
-        <w:rPr>
-          <w:lang w:val="it-IT"/>
-        </w:rPr>
-        <w:t>JSONObject</w:t>
-      </w:r>
-      <w:proofErr w:type="spellEnd"/>
-      <w:r>
-        <w:rPr>
-          <w:lang w:val="it-IT"/>
-        </w:rPr>
-        <w:t xml:space="preserve"> costruito. A questo punto il </w:t>
-      </w:r>
-      <w:proofErr w:type="spellStart"/>
-      <w:r>
-        <w:rPr>
-          <w:lang w:val="it-IT"/>
-        </w:rPr>
-        <w:t>TSAMessage</w:t>
-      </w:r>
-      <w:proofErr w:type="spellEnd"/>
-      <w:r>
-        <w:rPr>
-          <w:lang w:val="it-IT"/>
-        </w:rPr>
-        <w:t xml:space="preserve"> viene inserito nell’</w:t>
-      </w:r>
-      <w:proofErr w:type="spellStart"/>
-      <w:r>
-        <w:rPr>
-          <w:lang w:val="it-IT"/>
-        </w:rPr>
-        <w:t>ArrayList</w:t>
-      </w:r>
-      <w:proofErr w:type="spellEnd"/>
-      <w:r>
-        <w:rPr>
-          <w:lang w:val="it-IT"/>
-        </w:rPr>
-        <w:t xml:space="preserve"> di richieste e nel caso in cui il numero di richieste è arrivato a 8 viene chiamato il metodo </w:t>
-      </w:r>
-      <w:proofErr w:type="spellStart"/>
+        <w:t xml:space="preserve">Viene istanziato l’oggetto TSAMessage passandogli in input le chiavi recuperate e il JSONObject costruito. A questo punto il TSAMessage viene inserito nell’ArrayList di richieste e nel caso in cui il numero di richieste è arrivato a 8 viene chiamato il metodo </w:t>
+      </w:r>
       <w:r>
         <w:rPr>
           <w:i/>
@@ -854,26 +529,11 @@
         </w:rPr>
         <w:t>processRequests</w:t>
       </w:r>
-      <w:proofErr w:type="spellEnd"/>
-      <w:r>
-        <w:rPr>
-          <w:lang w:val="it-IT"/>
-        </w:rPr>
-        <w:t xml:space="preserve"> responsabile di inviare l’insieme di richieste al </w:t>
-      </w:r>
-      <w:proofErr w:type="spellStart"/>
-      <w:r>
-        <w:rPr>
-          <w:lang w:val="it-IT"/>
-        </w:rPr>
-        <w:t>TSAServer</w:t>
-      </w:r>
-      <w:proofErr w:type="spellEnd"/>
-      <w:r>
-        <w:rPr>
-          <w:lang w:val="it-IT"/>
-        </w:rPr>
-        <w:t>, di ricevere le corrispondenti risposte e chiamare il metodo che permette di iniziare le successive operazioni su quest’ultime.</w:t>
+      <w:r>
+        <w:rPr>
+          <w:lang w:val="it-IT"/>
+        </w:rPr>
+        <w:t xml:space="preserve"> responsabile di inviare l’insieme di richieste al TSAServer, di ricevere le corrispondenti risposte e chiamare il metodo che permette di iniziare le successive operazioni su quest’ultime.</w:t>
       </w:r>
     </w:p>
     <w:p>
@@ -893,7 +553,6 @@
         </w:rPr>
         <w:t xml:space="preserve">Il metodo </w:t>
       </w:r>
-      <w:proofErr w:type="spellStart"/>
       <w:r>
         <w:rPr>
           <w:i/>
@@ -901,7 +560,6 @@
         </w:rPr>
         <w:t>processResponses</w:t>
       </w:r>
-      <w:proofErr w:type="spellEnd"/>
       <w:r>
         <w:rPr>
           <w:i/>
@@ -937,69 +595,13 @@
         <w:rPr>
           <w:lang w:val="it-IT"/>
         </w:rPr>
-        <w:t xml:space="preserve"> </w:t>
-      </w:r>
-      <w:proofErr w:type="spellStart"/>
-      <w:r>
-        <w:rPr>
-          <w:lang w:val="it-IT"/>
-        </w:rPr>
-        <w:t>dopodichè</w:t>
-      </w:r>
-      <w:proofErr w:type="spellEnd"/>
-      <w:r>
-        <w:rPr>
-          <w:lang w:val="it-IT"/>
-        </w:rPr>
-        <w:t xml:space="preserve"> viene effettuato un for che </w:t>
-      </w:r>
-      <w:proofErr w:type="spellStart"/>
-      <w:r>
-        <w:rPr>
-          <w:lang w:val="it-IT"/>
-        </w:rPr>
-        <w:t>cicla</w:t>
-      </w:r>
-      <w:proofErr w:type="spellEnd"/>
-      <w:r>
-        <w:rPr>
-          <w:lang w:val="it-IT"/>
-        </w:rPr>
-        <w:t xml:space="preserve"> sull’</w:t>
-      </w:r>
-      <w:proofErr w:type="spellStart"/>
-      <w:r>
-        <w:rPr>
-          <w:lang w:val="it-IT"/>
-        </w:rPr>
-        <w:t>ArrayList</w:t>
-      </w:r>
-      <w:proofErr w:type="spellEnd"/>
-      <w:r>
-        <w:rPr>
-          <w:lang w:val="it-IT"/>
-        </w:rPr>
-        <w:t xml:space="preserve"> delle risposte. Per ogni risposta viene verificata la firma digitale </w:t>
-      </w:r>
-      <w:r>
-        <w:rPr>
-          <w:lang w:val="it-IT"/>
-        </w:rPr>
-        <w:t xml:space="preserve">tramite il metodo </w:t>
-      </w:r>
-      <w:proofErr w:type="spellStart"/>
-      <w:r>
-        <w:rPr>
-          <w:lang w:val="it-IT"/>
-        </w:rPr>
-        <w:t>verifyText</w:t>
-      </w:r>
-      <w:proofErr w:type="spellEnd"/>
-      <w:r>
-        <w:rPr>
-          <w:lang w:val="it-IT"/>
-        </w:rPr>
-        <w:t xml:space="preserve"> (che prende in input gli attributi </w:t>
+        <w:t xml:space="preserve"> dopodichè viene effettuato un for che cicla sull’ArrayList delle risposte. Per ogni risposta viene verificata la firma digitale </w:t>
+      </w:r>
+      <w:r>
+        <w:rPr>
+          <w:lang w:val="it-IT"/>
+        </w:rPr>
+        <w:t xml:space="preserve">tramite il metodo verifyText (che prende in input gli attributi </w:t>
       </w:r>
       <w:r>
         <w:rPr>
@@ -1014,7 +616,6 @@
         </w:rPr>
         <w:t xml:space="preserve"> e </w:t>
       </w:r>
-      <w:proofErr w:type="spellStart"/>
       <w:r>
         <w:rPr>
           <w:i/>
@@ -1022,26 +623,11 @@
         </w:rPr>
         <w:t>sign</w:t>
       </w:r>
-      <w:proofErr w:type="spellEnd"/>
-      <w:r>
-        <w:rPr>
-          <w:lang w:val="it-IT"/>
-        </w:rPr>
-        <w:t xml:space="preserve"> della risposta e la chiave pubblica DSA del TSA Server). Nel caso in cui la firma è verificata la marca viene salvata su file (nella cartella /marche aggiungendo il </w:t>
-      </w:r>
-      <w:proofErr w:type="gramStart"/>
-      <w:r>
-        <w:rPr>
-          <w:lang w:val="it-IT"/>
-        </w:rPr>
-        <w:t>suffisso .marca</w:t>
-      </w:r>
-      <w:proofErr w:type="gramEnd"/>
-      <w:r>
-        <w:rPr>
-          <w:lang w:val="it-IT"/>
-        </w:rPr>
-        <w:t xml:space="preserve"> al file di partenza) altrimenti viene generato un errore con conseguente negazione del salvataggio della marca.</w:t>
+      <w:r>
+        <w:rPr>
+          <w:lang w:val="it-IT"/>
+        </w:rPr>
+        <w:t xml:space="preserve"> della risposta e la chiave pubblica DSA del TSA Server). Nel caso in cui la firma è verificata la marca viene salvata su file (nella cartella /marche aggiungendo il suffisso .marca al file di partenza) altrimenti viene generato un errore con conseguente negazione del salvataggio della marca.</w:t>
       </w:r>
     </w:p>
     <w:p>
@@ -1055,14 +641,12 @@
           <w:i/>
         </w:rPr>
       </w:pPr>
-      <w:proofErr w:type="spellStart"/>
       <w:r>
         <w:rPr>
           <w:i/>
         </w:rPr>
         <w:t>verifyOffline</w:t>
       </w:r>
-      <w:proofErr w:type="spellEnd"/>
     </w:p>
     <w:p>
       <w:pPr>
@@ -1075,14 +659,12 @@
           <w:i/>
         </w:rPr>
       </w:pPr>
-      <w:proofErr w:type="spellStart"/>
       <w:r>
         <w:rPr>
           <w:i/>
         </w:rPr>
         <w:t>verifyOnline</w:t>
       </w:r>
-      <w:proofErr w:type="spellEnd"/>
     </w:p>
     <w:p>
       <w:pPr>
@@ -1108,21 +690,7 @@
         <w:rPr>
           <w:lang w:val="it-IT"/>
         </w:rPr>
-        <w:t xml:space="preserve">La classe </w:t>
-      </w:r>
-      <w:proofErr w:type="spellStart"/>
-      <w:r>
-        <w:rPr>
-          <w:lang w:val="it-IT"/>
-        </w:rPr>
-        <w:t>TSAMessage</w:t>
-      </w:r>
-      <w:proofErr w:type="spellEnd"/>
-      <w:r>
-        <w:rPr>
-          <w:lang w:val="it-IT"/>
-        </w:rPr>
-        <w:t xml:space="preserve"> incorpora sia il ruolo di richiesta da parte dell’utente che quello di risposta da parte del server TSA. </w:t>
+        <w:t xml:space="preserve">La classe TSAMessage incorpora sia il ruolo di richiesta da parte dell’utente che quello di risposta da parte del server TSA. </w:t>
       </w:r>
     </w:p>
     <w:p>
@@ -1140,37 +708,8 @@
         <w:rPr>
           <w:lang w:val="it-IT"/>
         </w:rPr>
-        <w:t xml:space="preserve">Nel caso di richiesta, il costruttore prende in input il </w:t>
-      </w:r>
-      <w:proofErr w:type="spellStart"/>
-      <w:r>
-        <w:rPr>
-          <w:lang w:val="it-IT"/>
-        </w:rPr>
-        <w:t>Json</w:t>
-      </w:r>
-      <w:proofErr w:type="spellEnd"/>
-      <w:r>
-        <w:rPr>
-          <w:lang w:val="it-IT"/>
-        </w:rPr>
-        <w:t xml:space="preserve"> contenente ID e </w:t>
-      </w:r>
-      <w:proofErr w:type="spellStart"/>
-      <w:r>
-        <w:rPr>
-          <w:lang w:val="it-IT"/>
-        </w:rPr>
-        <w:t>digest</w:t>
-      </w:r>
-      <w:proofErr w:type="spellEnd"/>
-      <w:r>
-        <w:rPr>
-          <w:lang w:val="it-IT"/>
-        </w:rPr>
-        <w:t xml:space="preserve"> del documento, la chiave privata DSA dell’user e la chiave pubblica RSA della TSA. Tramite il metodo </w:t>
-      </w:r>
-      <w:proofErr w:type="spellStart"/>
+        <w:t xml:space="preserve">Nel caso di richiesta, il costruttore prende in input il Json contenente ID e digest del documento, la chiave privata DSA dell’user e la chiave pubblica RSA della TSA. Tramite il metodo </w:t>
+      </w:r>
       <w:r>
         <w:rPr>
           <w:i/>
@@ -1178,7 +717,6 @@
         </w:rPr>
         <w:t>byteFromJson</w:t>
       </w:r>
-      <w:proofErr w:type="spellEnd"/>
       <w:r>
         <w:rPr>
           <w:lang w:val="it-IT"/>
@@ -1195,23 +733,8 @@
         <w:rPr>
           <w:lang w:val="it-IT"/>
         </w:rPr>
-        <w:t xml:space="preserve"> byte del </w:t>
-      </w:r>
-      <w:proofErr w:type="spellStart"/>
-      <w:r>
-        <w:rPr>
-          <w:lang w:val="it-IT"/>
-        </w:rPr>
-        <w:t>JSONObject</w:t>
-      </w:r>
-      <w:proofErr w:type="spellEnd"/>
-      <w:r>
-        <w:rPr>
-          <w:lang w:val="it-IT"/>
-        </w:rPr>
-        <w:t xml:space="preserve"> e tali byte vengono firmati (la firma va nell’attributo </w:t>
-      </w:r>
-      <w:proofErr w:type="spellStart"/>
+        <w:t xml:space="preserve"> byte del JSONObject e tali byte vengono firmati (la firma va nell’attributo </w:t>
+      </w:r>
       <w:r>
         <w:rPr>
           <w:i/>
@@ -1219,7 +742,6 @@
         </w:rPr>
         <w:t>sign</w:t>
       </w:r>
-      <w:proofErr w:type="spellEnd"/>
       <w:r>
         <w:rPr>
           <w:lang w:val="it-IT"/>
@@ -1255,37 +777,8 @@
         <w:rPr>
           <w:lang w:val="it-IT"/>
         </w:rPr>
-        <w:t xml:space="preserve">Nel caso di risposta il costruttore prende in input il </w:t>
-      </w:r>
-      <w:proofErr w:type="spellStart"/>
-      <w:r>
-        <w:rPr>
-          <w:lang w:val="it-IT"/>
-        </w:rPr>
-        <w:t>Json</w:t>
-      </w:r>
-      <w:proofErr w:type="spellEnd"/>
-      <w:r>
-        <w:rPr>
-          <w:lang w:val="it-IT"/>
-        </w:rPr>
-        <w:t xml:space="preserve"> (che questa volta contiene le informazioni calcolate dal </w:t>
-      </w:r>
-      <w:proofErr w:type="spellStart"/>
-      <w:r>
-        <w:rPr>
-          <w:lang w:val="it-IT"/>
-        </w:rPr>
-        <w:t>TSAServer</w:t>
-      </w:r>
-      <w:proofErr w:type="spellEnd"/>
-      <w:r>
-        <w:rPr>
-          <w:lang w:val="it-IT"/>
-        </w:rPr>
-        <w:t xml:space="preserve">) e la chiave privata DSA della TSA. Tramite il metodo </w:t>
-      </w:r>
-      <w:proofErr w:type="spellStart"/>
+        <w:t xml:space="preserve">Nel caso di risposta il costruttore prende in input il Json (che questa volta contiene le informazioni calcolate dal TSAServer) e la chiave privata DSA della TSA. Tramite il metodo </w:t>
+      </w:r>
       <w:r>
         <w:rPr>
           <w:i/>
@@ -1293,7 +786,6 @@
         </w:rPr>
         <w:t>byteFromJson</w:t>
       </w:r>
-      <w:proofErr w:type="spellEnd"/>
       <w:r>
         <w:rPr>
           <w:lang w:val="it-IT"/>
@@ -1310,21 +802,7 @@
         <w:rPr>
           <w:lang w:val="it-IT"/>
         </w:rPr>
-        <w:t xml:space="preserve"> byte del </w:t>
-      </w:r>
-      <w:proofErr w:type="spellStart"/>
-      <w:r>
-        <w:rPr>
-          <w:lang w:val="it-IT"/>
-        </w:rPr>
-        <w:t>JSONObject</w:t>
-      </w:r>
-      <w:proofErr w:type="spellEnd"/>
-      <w:r>
-        <w:rPr>
-          <w:lang w:val="it-IT"/>
-        </w:rPr>
-        <w:t xml:space="preserve"> e tali byte vengono salvati nell’attributo </w:t>
+        <w:t xml:space="preserve"> byte del JSONObject e tali byte vengono salvati nell’attributo </w:t>
       </w:r>
       <w:r>
         <w:rPr>
@@ -1339,7 +817,6 @@
         </w:rPr>
         <w:t xml:space="preserve"> e firmati (la firma va nell’attributo </w:t>
       </w:r>
-      <w:proofErr w:type="spellStart"/>
       <w:r>
         <w:rPr>
           <w:i/>
@@ -1347,7 +824,6 @@
         </w:rPr>
         <w:t>sign</w:t>
       </w:r>
-      <w:proofErr w:type="spellEnd"/>
       <w:r>
         <w:rPr>
           <w:lang w:val="it-IT"/>
@@ -1415,35 +891,7 @@
         <w:rPr>
           <w:lang w:val="it-IT"/>
         </w:rPr>
-        <w:t xml:space="preserve">La classe mette a disposizione due costruttori: entrambi prendono in input il file su cui poi andare a pubblicare gli </w:t>
-      </w:r>
-      <w:proofErr w:type="spellStart"/>
-      <w:r>
-        <w:rPr>
-          <w:lang w:val="it-IT"/>
-        </w:rPr>
-        <w:t>HashValue</w:t>
-      </w:r>
-      <w:proofErr w:type="spellEnd"/>
-      <w:r>
-        <w:rPr>
-          <w:lang w:val="it-IT"/>
-        </w:rPr>
-        <w:t xml:space="preserve"> e </w:t>
-      </w:r>
-      <w:proofErr w:type="spellStart"/>
-      <w:r>
-        <w:rPr>
-          <w:lang w:val="it-IT"/>
-        </w:rPr>
-        <w:t>SuperHashValue</w:t>
-      </w:r>
-      <w:proofErr w:type="spellEnd"/>
-      <w:r>
-        <w:rPr>
-          <w:lang w:val="it-IT"/>
-        </w:rPr>
-        <w:t xml:space="preserve">, </w:t>
+        <w:t xml:space="preserve">La classe mette a disposizione due costruttori: entrambi prendono in input il file su cui poi andare a pubblicare gli HashValue e SuperHashValue, </w:t>
       </w:r>
       <w:r>
         <w:rPr>
@@ -1509,63 +957,7 @@
         <w:rPr>
           <w:lang w:val="it-IT"/>
         </w:rPr>
-        <w:t xml:space="preserve">Il </w:t>
-      </w:r>
-      <w:proofErr w:type="spellStart"/>
-      <w:r>
-        <w:rPr>
-          <w:lang w:val="it-IT"/>
-        </w:rPr>
-        <w:t>timeframe</w:t>
-      </w:r>
-      <w:proofErr w:type="spellEnd"/>
-      <w:r>
-        <w:rPr>
-          <w:lang w:val="it-IT"/>
-        </w:rPr>
-        <w:t xml:space="preserve"> sarà dato dalla lunghezza del </w:t>
-      </w:r>
-      <w:proofErr w:type="spellStart"/>
-      <w:r>
-        <w:rPr>
-          <w:lang w:val="it-IT"/>
-        </w:rPr>
-        <w:t>JSONArray</w:t>
-      </w:r>
-      <w:proofErr w:type="spellEnd"/>
-      <w:r>
-        <w:rPr>
-          <w:lang w:val="it-IT"/>
-        </w:rPr>
-        <w:t xml:space="preserve"> meno l’elemento 0, e il serial </w:t>
-      </w:r>
-      <w:proofErr w:type="spellStart"/>
-      <w:r>
-        <w:rPr>
-          <w:lang w:val="it-IT"/>
-        </w:rPr>
-        <w:t>number</w:t>
-      </w:r>
-      <w:proofErr w:type="spellEnd"/>
-      <w:r>
-        <w:rPr>
-          <w:lang w:val="it-IT"/>
-        </w:rPr>
-        <w:t xml:space="preserve"> da </w:t>
-      </w:r>
-      <w:proofErr w:type="spellStart"/>
-      <w:r>
-        <w:rPr>
-          <w:lang w:val="it-IT"/>
-        </w:rPr>
-        <w:t>timeframe</w:t>
-      </w:r>
-      <w:proofErr w:type="spellEnd"/>
-      <w:r>
-        <w:rPr>
-          <w:lang w:val="it-IT"/>
-        </w:rPr>
-        <w:t>*8, essendo questo il numero di richieste (vere o fittizie) processate in un dato istante temporale.</w:t>
+        <w:t>Il timeframe sarà dato dalla lunghezza del JSONArray meno l’elemento 0, e il serial number da timeframe*8, essendo questo il numero di richieste (vere o fittizie) processate in un dato istante temporale.</w:t>
       </w:r>
     </w:p>
     <w:p>
@@ -1608,16 +1000,8 @@
         <w:rPr>
           <w:lang w:val="it-IT"/>
         </w:rPr>
-        <w:t xml:space="preserve"> </w:t>
-      </w:r>
-      <w:proofErr w:type="spellStart"/>
-      <w:r>
-        <w:rPr>
-          <w:lang w:val="it-IT"/>
-        </w:rPr>
-        <w:t>TimeStampManager</w:t>
-      </w:r>
-      <w:proofErr w:type="spellEnd"/>
+        <w:t xml:space="preserve"> TimeStampManager</w:t>
+      </w:r>
       <w:r>
         <w:rPr>
           <w:lang w:val="it-IT"/>
@@ -2453,103 +1837,19 @@
         <w:rPr>
           <w:lang w:val="it-IT"/>
         </w:rPr>
-        <w:t xml:space="preserve">Riceve le richieste come un </w:t>
-      </w:r>
-      <w:proofErr w:type="spellStart"/>
-      <w:r>
-        <w:rPr>
-          <w:lang w:val="it-IT"/>
-        </w:rPr>
-        <w:t>ArrayList</w:t>
-      </w:r>
-      <w:proofErr w:type="spellEnd"/>
-      <w:r>
-        <w:rPr>
-          <w:lang w:val="it-IT"/>
-        </w:rPr>
-        <w:t xml:space="preserve"> di </w:t>
-      </w:r>
-      <w:proofErr w:type="spellStart"/>
-      <w:r>
-        <w:rPr>
-          <w:lang w:val="it-IT"/>
-        </w:rPr>
-        <w:t>TSAMessage</w:t>
-      </w:r>
-      <w:proofErr w:type="spellEnd"/>
-      <w:r>
-        <w:rPr>
-          <w:lang w:val="it-IT"/>
-        </w:rPr>
-        <w:t>,</w:t>
-      </w:r>
-      <w:r>
-        <w:rPr>
-          <w:lang w:val="it-IT"/>
-        </w:rPr>
-        <w:t xml:space="preserve"> e viene inizializzato un nuovo </w:t>
-      </w:r>
-      <w:proofErr w:type="spellStart"/>
-      <w:r>
-        <w:rPr>
-          <w:lang w:val="it-IT"/>
-        </w:rPr>
-        <w:t>timeframe</w:t>
-      </w:r>
-      <w:proofErr w:type="spellEnd"/>
-      <w:r>
-        <w:rPr>
-          <w:lang w:val="it-IT"/>
-        </w:rPr>
-        <w:t xml:space="preserve">: questo prevede di istanziare un nuovo </w:t>
-      </w:r>
-      <w:proofErr w:type="spellStart"/>
-      <w:r>
-        <w:rPr>
-          <w:lang w:val="it-IT"/>
-        </w:rPr>
-        <w:t>MerkelTree</w:t>
-      </w:r>
-      <w:proofErr w:type="spellEnd"/>
-      <w:r>
-        <w:rPr>
-          <w:lang w:val="it-IT"/>
-        </w:rPr>
-        <w:t>, sovrascrivendo il vecchio</w:t>
-      </w:r>
-      <w:r>
-        <w:rPr>
-          <w:lang w:val="it-IT"/>
-        </w:rPr>
-        <w:t xml:space="preserve"> (non è utile tenerli memorizzati in memoria, </w:t>
-      </w:r>
-      <w:proofErr w:type="spellStart"/>
-      <w:r>
-        <w:rPr>
-          <w:lang w:val="it-IT"/>
-        </w:rPr>
-        <w:t>giacchè</w:t>
-      </w:r>
-      <w:proofErr w:type="spellEnd"/>
-      <w:r>
-        <w:rPr>
-          <w:lang w:val="it-IT"/>
-        </w:rPr>
-        <w:t xml:space="preserve"> alla fine l’unica informazione di interesse è il </w:t>
-      </w:r>
-      <w:proofErr w:type="spellStart"/>
-      <w:r>
-        <w:rPr>
-          <w:lang w:val="it-IT"/>
-        </w:rPr>
-        <w:t>rootHashValue</w:t>
-      </w:r>
-      <w:proofErr w:type="spellEnd"/>
-      <w:r>
-        <w:rPr>
-          <w:lang w:val="it-IT"/>
-        </w:rPr>
-        <w:t>)</w:t>
+        <w:t>Riceve le richieste come un ArrayList di TSAMessage,</w:t>
+      </w:r>
+      <w:r>
+        <w:rPr>
+          <w:lang w:val="it-IT"/>
+        </w:rPr>
+        <w:t xml:space="preserve"> e viene inizializzato un nuovo timeframe: questo prevede di istanziare un nuovo MerkelTree, sovrascrivendo il vecchio</w:t>
+      </w:r>
+      <w:r>
+        <w:rPr>
+          <w:lang w:val="it-IT"/>
+        </w:rPr>
+        <w:t xml:space="preserve"> (non è utile tenerli memorizzati in memoria, giacchè alla fine l’unica informazione di interesse è il rootHashValue)</w:t>
       </w:r>
       <w:r>
         <w:rPr>
@@ -2576,21 +1876,12 @@
         </w:rPr>
         <w:t xml:space="preserve">Il metodo </w:t>
       </w:r>
-      <w:proofErr w:type="spellStart"/>
-      <w:r>
-        <w:rPr>
-          <w:i/>
-          <w:lang w:val="it-IT"/>
-        </w:rPr>
-        <w:t>createResponses</w:t>
-      </w:r>
-      <w:proofErr w:type="spellEnd"/>
-      <w:r>
-        <w:rPr>
-          <w:i/>
-          <w:lang w:val="it-IT"/>
-        </w:rPr>
-        <w:t>:</w:t>
+      <w:r>
+        <w:rPr>
+          <w:i/>
+          <w:lang w:val="it-IT"/>
+        </w:rPr>
+        <w:t>createResponses:</w:t>
       </w:r>
     </w:p>
     <w:p>
@@ -2657,35 +1948,7 @@
         <w:rPr>
           <w:lang w:val="it-IT"/>
         </w:rPr>
-        <w:t xml:space="preserve"> Il server TSA dispone di un proprio </w:t>
-      </w:r>
-      <w:proofErr w:type="spellStart"/>
-      <w:r>
-        <w:rPr>
-          <w:lang w:val="it-IT"/>
-        </w:rPr>
-        <w:t>KeyRing</w:t>
-      </w:r>
-      <w:proofErr w:type="spellEnd"/>
-      <w:r>
-        <w:rPr>
-          <w:lang w:val="it-IT"/>
-        </w:rPr>
-        <w:t xml:space="preserve"> privato, mentre per le chiavi pubbliche si ricorre al </w:t>
-      </w:r>
-      <w:proofErr w:type="spellStart"/>
-      <w:r>
-        <w:rPr>
-          <w:lang w:val="it-IT"/>
-        </w:rPr>
-        <w:t>PublicKeyManager</w:t>
-      </w:r>
-      <w:proofErr w:type="spellEnd"/>
-      <w:r>
-        <w:rPr>
-          <w:lang w:val="it-IT"/>
-        </w:rPr>
-        <w:t>.</w:t>
+        <w:t xml:space="preserve"> Il server TSA dispone di un proprio KeyRing privato, mentre per le chiavi pubbliche si ricorre al PublicKeyManager.</w:t>
       </w:r>
       <w:r>
         <w:rPr>
@@ -2709,52 +1972,8 @@
         <w:rPr>
           <w:lang w:val="it-IT"/>
         </w:rPr>
-        <w:t xml:space="preserve">. Viene comunque aggiunto un </w:t>
-      </w:r>
-      <w:proofErr w:type="spellStart"/>
-      <w:r>
-        <w:rPr>
-          <w:lang w:val="it-IT"/>
-        </w:rPr>
-        <w:t>placeholder</w:t>
-      </w:r>
-      <w:proofErr w:type="spellEnd"/>
-      <w:r>
-        <w:rPr>
-          <w:lang w:val="it-IT"/>
-        </w:rPr>
-        <w:t xml:space="preserve"> (un elemento posto a </w:t>
-      </w:r>
-      <w:proofErr w:type="spellStart"/>
-      <w:r>
-        <w:rPr>
-          <w:lang w:val="it-IT"/>
-        </w:rPr>
-        <w:t>null</w:t>
-      </w:r>
-      <w:proofErr w:type="spellEnd"/>
-      <w:r>
-        <w:rPr>
-          <w:lang w:val="it-IT"/>
-        </w:rPr>
-        <w:t>), nell’</w:t>
-      </w:r>
-      <w:proofErr w:type="spellStart"/>
-      <w:r>
-        <w:rPr>
-          <w:lang w:val="it-IT"/>
-        </w:rPr>
-        <w:t>ArrayList</w:t>
-      </w:r>
-      <w:proofErr w:type="spellEnd"/>
-      <w:r>
-        <w:rPr>
-          <w:lang w:val="it-IT"/>
-        </w:rPr>
-        <w:t xml:space="preserve"> delle risposte parziali;</w:t>
-      </w:r>
-      <w:bookmarkStart w:id="2" w:name="_GoBack"/>
-      <w:bookmarkEnd w:id="2"/>
+        <w:t>. Viene comunque aggiunto un placeholder (un elemento posto a null), nell’ArrayList delle risposte parziali;</w:t>
+      </w:r>
     </w:p>
     <w:p>
       <w:pPr>
@@ -2773,21 +1992,7 @@
           <w:lang w:val="it-IT"/>
         </w:rPr>
         <w:lastRenderedPageBreak/>
-        <w:t xml:space="preserve">Per ogni richiesta valida, viene costruito il </w:t>
-      </w:r>
-      <w:proofErr w:type="spellStart"/>
-      <w:r>
-        <w:rPr>
-          <w:lang w:val="it-IT"/>
-        </w:rPr>
-        <w:t>JSONObject</w:t>
-      </w:r>
-      <w:proofErr w:type="spellEnd"/>
-      <w:r>
-        <w:rPr>
-          <w:lang w:val="it-IT"/>
-        </w:rPr>
-        <w:t xml:space="preserve"> </w:t>
+        <w:t xml:space="preserve">Per ogni richiesta valida, viene costruito il JSONObject </w:t>
       </w:r>
       <w:r>
         <w:rPr>
@@ -2795,7 +2000,6 @@
         </w:rPr>
         <w:t xml:space="preserve">ricorrendo al metodo </w:t>
       </w:r>
-      <w:proofErr w:type="spellStart"/>
       <w:r>
         <w:rPr>
           <w:i/>
@@ -2803,40 +2007,11 @@
         </w:rPr>
         <w:t>makeResponseInfo</w:t>
       </w:r>
-      <w:proofErr w:type="spellEnd"/>
-      <w:r>
-        <w:rPr>
-          <w:lang w:val="it-IT"/>
-        </w:rPr>
-        <w:t xml:space="preserve">. Tale </w:t>
-      </w:r>
-      <w:proofErr w:type="spellStart"/>
-      <w:r>
-        <w:rPr>
-          <w:lang w:val="it-IT"/>
-        </w:rPr>
-        <w:t>JSONObject</w:t>
-      </w:r>
-      <w:proofErr w:type="spellEnd"/>
-      <w:r>
-        <w:rPr>
-          <w:lang w:val="it-IT"/>
-        </w:rPr>
-        <w:t xml:space="preserve"> andrà a costituire il campo informativo del </w:t>
-      </w:r>
-      <w:proofErr w:type="spellStart"/>
-      <w:r>
-        <w:rPr>
-          <w:lang w:val="it-IT"/>
-        </w:rPr>
-        <w:t>TSAMessage</w:t>
-      </w:r>
-      <w:proofErr w:type="spellEnd"/>
-      <w:r>
-        <w:rPr>
-          <w:lang w:val="it-IT"/>
-        </w:rPr>
-        <w:t xml:space="preserve"> di risposta e contiene:</w:t>
+      <w:r>
+        <w:rPr>
+          <w:lang w:val="it-IT"/>
+        </w:rPr>
+        <w:t>. Tale JSONObject andrà a costituire il campo informativo del TSAMessage di risposta e contiene:</w:t>
       </w:r>
     </w:p>
     <w:p>
@@ -2855,63 +2030,7 @@
         <w:rPr>
           <w:lang w:val="it-IT"/>
         </w:rPr>
-        <w:t xml:space="preserve">Il </w:t>
-      </w:r>
-      <w:proofErr w:type="spellStart"/>
-      <w:r>
-        <w:rPr>
-          <w:lang w:val="it-IT"/>
-        </w:rPr>
-        <w:t>Timestamp</w:t>
-      </w:r>
-      <w:proofErr w:type="spellEnd"/>
-      <w:r>
-        <w:rPr>
-          <w:lang w:val="it-IT"/>
-        </w:rPr>
-        <w:t xml:space="preserve">, generato ricorrendo alla classe </w:t>
-      </w:r>
-      <w:proofErr w:type="spellStart"/>
-      <w:r>
-        <w:rPr>
-          <w:lang w:val="it-IT"/>
-        </w:rPr>
-        <w:t>TimeStamp</w:t>
-      </w:r>
-      <w:proofErr w:type="spellEnd"/>
-      <w:r>
-        <w:rPr>
-          <w:lang w:val="it-IT"/>
-        </w:rPr>
-        <w:t xml:space="preserve"> di </w:t>
-      </w:r>
-      <w:proofErr w:type="spellStart"/>
-      <w:r>
-        <w:rPr>
-          <w:lang w:val="it-IT"/>
-        </w:rPr>
-        <w:t>java.sql</w:t>
-      </w:r>
-      <w:proofErr w:type="spellEnd"/>
-      <w:r>
-        <w:rPr>
-          <w:lang w:val="it-IT"/>
-        </w:rPr>
-        <w:t xml:space="preserve">: il </w:t>
-      </w:r>
-      <w:proofErr w:type="spellStart"/>
-      <w:r>
-        <w:rPr>
-          <w:lang w:val="it-IT"/>
-        </w:rPr>
-        <w:t>Timestamp</w:t>
-      </w:r>
-      <w:proofErr w:type="spellEnd"/>
-      <w:r>
-        <w:rPr>
-          <w:lang w:val="it-IT"/>
-        </w:rPr>
-        <w:t xml:space="preserve"> viene generato riferendosi </w:t>
+        <w:t xml:space="preserve">Il Timestamp, generato ricorrendo alla classe TimeStamp di java.sql: il Timestamp viene generato riferendosi </w:t>
       </w:r>
       <w:r>
         <w:rPr>
@@ -2923,16 +2042,8 @@
         <w:rPr>
           <w:lang w:val="it-IT"/>
         </w:rPr>
-        <w:t>*</w:t>
-      </w:r>
-      <w:proofErr w:type="spellStart"/>
-      <w:r>
-        <w:rPr>
-          <w:lang w:val="it-IT"/>
-        </w:rPr>
-        <w:t>serialNumber</w:t>
-      </w:r>
-      <w:proofErr w:type="spellEnd"/>
+        <w:t>*serialNumber</w:t>
+      </w:r>
       <w:r>
         <w:rPr>
           <w:lang w:val="it-IT"/>
@@ -3006,21 +2117,7 @@
         <w:rPr>
           <w:lang w:val="it-IT"/>
         </w:rPr>
-        <w:t xml:space="preserve">Il </w:t>
-      </w:r>
-      <w:proofErr w:type="spellStart"/>
-      <w:r>
-        <w:rPr>
-          <w:lang w:val="it-IT"/>
-        </w:rPr>
-        <w:t>digest</w:t>
-      </w:r>
-      <w:proofErr w:type="spellEnd"/>
-      <w:r>
-        <w:rPr>
-          <w:lang w:val="it-IT"/>
-        </w:rPr>
-        <w:t xml:space="preserve"> calcolato dall’utente sul proprio documento;</w:t>
+        <w:t>Il digest calcolato dall’utente sul proprio documento;</w:t>
       </w:r>
     </w:p>
     <w:p>
@@ -3039,63 +2136,7 @@
         <w:rPr>
           <w:lang w:val="it-IT"/>
         </w:rPr>
-        <w:t xml:space="preserve">Il </w:t>
-      </w:r>
-      <w:proofErr w:type="spellStart"/>
-      <w:r>
-        <w:rPr>
-          <w:lang w:val="it-IT"/>
-        </w:rPr>
-        <w:t>digest</w:t>
-      </w:r>
-      <w:proofErr w:type="spellEnd"/>
-      <w:r>
-        <w:rPr>
-          <w:lang w:val="it-IT"/>
-        </w:rPr>
-        <w:t xml:space="preserve"> calcolato dal TSA, ottenuto concatenando il </w:t>
-      </w:r>
-      <w:proofErr w:type="spellStart"/>
-      <w:r>
-        <w:rPr>
-          <w:lang w:val="it-IT"/>
-        </w:rPr>
-        <w:t>digest</w:t>
-      </w:r>
-      <w:proofErr w:type="spellEnd"/>
-      <w:r>
-        <w:rPr>
-          <w:lang w:val="it-IT"/>
-        </w:rPr>
-        <w:t xml:space="preserve"> dell’utente con il </w:t>
-      </w:r>
-      <w:proofErr w:type="spellStart"/>
-      <w:r>
-        <w:rPr>
-          <w:lang w:val="it-IT"/>
-        </w:rPr>
-        <w:t>Timestamp</w:t>
-      </w:r>
-      <w:proofErr w:type="spellEnd"/>
-      <w:r>
-        <w:rPr>
-          <w:lang w:val="it-IT"/>
-        </w:rPr>
-        <w:t xml:space="preserve"> e applicandovi sopra la stessa funzione di </w:t>
-      </w:r>
-      <w:proofErr w:type="spellStart"/>
-      <w:r>
-        <w:rPr>
-          <w:lang w:val="it-IT"/>
-        </w:rPr>
-        <w:t>hash</w:t>
-      </w:r>
-      <w:proofErr w:type="spellEnd"/>
-      <w:r>
-        <w:rPr>
-          <w:lang w:val="it-IT"/>
-        </w:rPr>
-        <w:t>;</w:t>
+        <w:t>Il digest calcolato dal TSA, ottenuto concatenando il digest dell’utente con il Timestamp e applicandovi sopra la stessa funzione di hash;</w:t>
       </w:r>
     </w:p>
     <w:p>
@@ -3114,21 +2155,7 @@
         <w:rPr>
           <w:lang w:val="it-IT"/>
         </w:rPr>
-        <w:t xml:space="preserve">Il </w:t>
-      </w:r>
-      <w:proofErr w:type="spellStart"/>
-      <w:r>
-        <w:rPr>
-          <w:lang w:val="it-IT"/>
-        </w:rPr>
-        <w:t>timeframe</w:t>
-      </w:r>
-      <w:proofErr w:type="spellEnd"/>
-      <w:r>
-        <w:rPr>
-          <w:lang w:val="it-IT"/>
-        </w:rPr>
-        <w:t>, che sarà usato dall’utente in fase di verifica.</w:t>
+        <w:t>Il timeframe, che sarà usato dall’utente in fase di verifica.</w:t>
       </w:r>
     </w:p>
     <w:p>
@@ -3147,35 +2174,7 @@
         <w:rPr>
           <w:lang w:val="it-IT"/>
         </w:rPr>
-        <w:t xml:space="preserve">Vengono effettuati gli inserimenti all’interno del </w:t>
-      </w:r>
-      <w:proofErr w:type="spellStart"/>
-      <w:r>
-        <w:rPr>
-          <w:lang w:val="it-IT"/>
-        </w:rPr>
-        <w:t>MerkelTree</w:t>
-      </w:r>
-      <w:proofErr w:type="spellEnd"/>
-      <w:r>
-        <w:rPr>
-          <w:lang w:val="it-IT"/>
-        </w:rPr>
-        <w:t xml:space="preserve">. Qualora le richieste risultanti fossero in numero inferiore al massimo consentito, vengono inseriti all’interno dell’albero degli </w:t>
-      </w:r>
-      <w:proofErr w:type="spellStart"/>
-      <w:r>
-        <w:rPr>
-          <w:lang w:val="it-IT"/>
-        </w:rPr>
-        <w:t>hash</w:t>
-      </w:r>
-      <w:proofErr w:type="spellEnd"/>
-      <w:r>
-        <w:rPr>
-          <w:lang w:val="it-IT"/>
-        </w:rPr>
-        <w:t xml:space="preserve"> casuali</w:t>
+        <w:t>Vengono effettuati gli inserimenti all’interno del MerkelTree. Qualora le richieste risultanti fossero in numero inferiore al massimo consentito, vengono inseriti all’interno dell’albero degli hash casuali</w:t>
       </w:r>
       <w:r>
         <w:rPr>
@@ -3187,55 +2186,13 @@
         <w:rPr>
           <w:lang w:val="it-IT"/>
         </w:rPr>
-        <w:t xml:space="preserve"> concatenati con un </w:t>
-      </w:r>
-      <w:proofErr w:type="spellStart"/>
-      <w:r>
-        <w:rPr>
-          <w:lang w:val="it-IT"/>
-        </w:rPr>
-        <w:t>Timestamp</w:t>
-      </w:r>
-      <w:proofErr w:type="spellEnd"/>
-      <w:r>
-        <w:rPr>
-          <w:lang w:val="it-IT"/>
-        </w:rPr>
-        <w:t xml:space="preserve"> comunque generato</w:t>
-      </w:r>
-      <w:r>
-        <w:rPr>
-          <w:lang w:val="it-IT"/>
-        </w:rPr>
-        <w:t xml:space="preserve">, e applicandovi la funzione di </w:t>
-      </w:r>
-      <w:proofErr w:type="spellStart"/>
-      <w:r>
-        <w:rPr>
-          <w:lang w:val="it-IT"/>
-        </w:rPr>
-        <w:t>hash</w:t>
-      </w:r>
-      <w:proofErr w:type="spellEnd"/>
-      <w:r>
-        <w:rPr>
-          <w:lang w:val="it-IT"/>
-        </w:rPr>
-        <w:t xml:space="preserve">. La </w:t>
-      </w:r>
-      <w:proofErr w:type="spellStart"/>
-      <w:r>
-        <w:rPr>
-          <w:lang w:val="it-IT"/>
-        </w:rPr>
-        <w:t>randomness</w:t>
-      </w:r>
-      <w:proofErr w:type="spellEnd"/>
-      <w:r>
-        <w:rPr>
-          <w:lang w:val="it-IT"/>
-        </w:rPr>
-        <w:t xml:space="preserve"> assicura che </w:t>
+        <w:t xml:space="preserve"> concatenati con un Timestamp comunque generato</w:t>
+      </w:r>
+      <w:r>
+        <w:rPr>
+          <w:lang w:val="it-IT"/>
+        </w:rPr>
+        <w:t xml:space="preserve">, e applicandovi la funzione di hash. La randomness assicura che </w:t>
       </w:r>
       <w:r>
         <w:rPr>
@@ -3265,21 +2222,7 @@
         <w:rPr>
           <w:lang w:val="it-IT"/>
         </w:rPr>
-        <w:t xml:space="preserve"> </w:t>
-      </w:r>
-      <w:proofErr w:type="spellStart"/>
-      <w:r>
-        <w:rPr>
-          <w:lang w:val="it-IT"/>
-        </w:rPr>
-        <w:t>timestamp</w:t>
-      </w:r>
-      <w:proofErr w:type="spellEnd"/>
-      <w:r>
-        <w:rPr>
-          <w:lang w:val="it-IT"/>
-        </w:rPr>
-        <w:t xml:space="preserve"> lega i nodi fittizi all’arco temporale in cui essi sono stati generati, uniformandosi a quanto fatto per i nodi validi;</w:t>
+        <w:t xml:space="preserve"> timestamp lega i nodi fittizi all’arco temporale in cui essi sono stati generati, uniformandosi a quanto fatto per i nodi validi;</w:t>
       </w:r>
     </w:p>
     <w:p>
@@ -3300,41 +2243,18 @@
         </w:rPr>
         <w:t xml:space="preserve">Il metodo </w:t>
       </w:r>
-      <w:proofErr w:type="spellStart"/>
-      <w:r>
-        <w:rPr>
-          <w:i/>
-          <w:lang w:val="it-IT"/>
-        </w:rPr>
-        <w:t>computeHashValues</w:t>
-      </w:r>
-      <w:proofErr w:type="spellEnd"/>
-      <w:r>
-        <w:rPr>
-          <w:i/>
-          <w:lang w:val="it-IT"/>
-        </w:rPr>
-        <w:t xml:space="preserve"> </w:t>
-      </w:r>
-      <w:r>
-        <w:rPr>
-          <w:lang w:val="it-IT"/>
-        </w:rPr>
-        <w:t xml:space="preserve">provvede alla costruzione del </w:t>
-      </w:r>
-      <w:proofErr w:type="spellStart"/>
-      <w:r>
-        <w:rPr>
-          <w:lang w:val="it-IT"/>
-        </w:rPr>
-        <w:t>MerkelTree</w:t>
-      </w:r>
-      <w:proofErr w:type="spellEnd"/>
-      <w:r>
-        <w:rPr>
-          <w:lang w:val="it-IT"/>
-        </w:rPr>
-        <w:t xml:space="preserve">, invocandone il metodo opportuno, al calcolo e al salvataggio del </w:t>
+      <w:r>
+        <w:rPr>
+          <w:i/>
+          <w:lang w:val="it-IT"/>
+        </w:rPr>
+        <w:t xml:space="preserve">computeHashValues </w:t>
+      </w:r>
+      <w:r>
+        <w:rPr>
+          <w:lang w:val="it-IT"/>
+        </w:rPr>
+        <w:t xml:space="preserve">provvede alla costruzione del MerkelTree, invocandone il metodo opportuno, al calcolo e al salvataggio del </w:t>
       </w:r>
       <m:oMath>
         <m:sSub>
@@ -3530,79 +2450,14 @@
         <w:rPr>
           <w:lang w:val="it-IT"/>
         </w:rPr>
-        <w:t xml:space="preserve">I due valori vengono salvati in un </w:t>
-      </w:r>
-      <w:proofErr w:type="spellStart"/>
-      <w:r>
-        <w:rPr>
-          <w:lang w:val="it-IT"/>
-        </w:rPr>
-        <w:t>JSONArray</w:t>
-      </w:r>
-      <w:proofErr w:type="spellEnd"/>
-      <w:r>
-        <w:rPr>
-          <w:lang w:val="it-IT"/>
-        </w:rPr>
-        <w:t xml:space="preserve"> attributo della classe: la posizione i-esima del </w:t>
-      </w:r>
-      <w:proofErr w:type="spellStart"/>
-      <w:r>
-        <w:rPr>
-          <w:lang w:val="it-IT"/>
-        </w:rPr>
-        <w:t>JSONArray</w:t>
-      </w:r>
-      <w:proofErr w:type="spellEnd"/>
-      <w:r>
-        <w:rPr>
-          <w:lang w:val="it-IT"/>
-        </w:rPr>
-        <w:t xml:space="preserve"> corrisponde al </w:t>
-      </w:r>
-      <w:proofErr w:type="spellStart"/>
-      <w:r>
-        <w:rPr>
-          <w:lang w:val="it-IT"/>
-        </w:rPr>
-        <w:t>timeframe</w:t>
-      </w:r>
-      <w:proofErr w:type="spellEnd"/>
-      <w:r>
-        <w:rPr>
-          <w:lang w:val="it-IT"/>
-        </w:rPr>
-        <w:t xml:space="preserve"> i-esimo, e il valore corrispondente è un </w:t>
-      </w:r>
-      <w:proofErr w:type="spellStart"/>
-      <w:r>
-        <w:rPr>
-          <w:lang w:val="it-IT"/>
-        </w:rPr>
-        <w:t>JSONObject</w:t>
-      </w:r>
-      <w:proofErr w:type="spellEnd"/>
-      <w:r>
-        <w:rPr>
-          <w:lang w:val="it-IT"/>
-        </w:rPr>
-        <w:t xml:space="preserve"> con i campi </w:t>
-      </w:r>
-      <w:proofErr w:type="spellStart"/>
-      <w:r>
-        <w:rPr>
-          <w:i/>
-          <w:lang w:val="it-IT"/>
-        </w:rPr>
-        <w:t>HashValue</w:t>
-      </w:r>
-      <w:proofErr w:type="spellEnd"/>
-      <w:r>
-        <w:rPr>
-          <w:i/>
-          <w:lang w:val="it-IT"/>
-        </w:rPr>
-        <w:t xml:space="preserve"> </w:t>
+        <w:t xml:space="preserve">I due valori vengono salvati in un JSONArray attributo della classe: la posizione i-esima del JSONArray corrisponde al timeframe i-esimo, e il valore corrispondente è un JSONObject con i campi </w:t>
+      </w:r>
+      <w:r>
+        <w:rPr>
+          <w:i/>
+          <w:lang w:val="it-IT"/>
+        </w:rPr>
+        <w:t xml:space="preserve">HashValue </w:t>
       </w:r>
       <w:r>
         <w:rPr>
@@ -3610,7 +2465,6 @@
         </w:rPr>
         <w:t xml:space="preserve">e </w:t>
       </w:r>
-      <w:proofErr w:type="spellStart"/>
       <w:r>
         <w:rPr>
           <w:i/>
@@ -3618,26 +2472,11 @@
         </w:rPr>
         <w:t>SuperHashValue</w:t>
       </w:r>
-      <w:proofErr w:type="spellEnd"/>
-      <w:r>
-        <w:rPr>
-          <w:lang w:val="it-IT"/>
-        </w:rPr>
-        <w:t xml:space="preserve"> per quel </w:t>
-      </w:r>
-      <w:proofErr w:type="spellStart"/>
-      <w:r>
-        <w:rPr>
-          <w:lang w:val="it-IT"/>
-        </w:rPr>
-        <w:t>timeframe</w:t>
-      </w:r>
-      <w:proofErr w:type="spellEnd"/>
-      <w:r>
-        <w:rPr>
-          <w:lang w:val="it-IT"/>
-        </w:rPr>
-        <w:t xml:space="preserve">. </w:t>
+      <w:r>
+        <w:rPr>
+          <w:lang w:val="it-IT"/>
+        </w:rPr>
+        <w:t xml:space="preserve"> per quel timeframe. </w:t>
       </w:r>
       <w:r>
         <w:rPr>
@@ -3706,35 +2545,7 @@
         <w:rPr>
           <w:lang w:val="it-IT"/>
         </w:rPr>
-        <w:t xml:space="preserve">Vengono calcolate le informazioni necessarie, per ogni nodo foglia del </w:t>
-      </w:r>
-      <w:proofErr w:type="spellStart"/>
-      <w:r>
-        <w:rPr>
-          <w:lang w:val="it-IT"/>
-        </w:rPr>
-        <w:t>MerkleTree</w:t>
-      </w:r>
-      <w:proofErr w:type="spellEnd"/>
-      <w:r>
-        <w:rPr>
-          <w:lang w:val="it-IT"/>
-        </w:rPr>
-        <w:t>, per ricostruire l’</w:t>
-      </w:r>
-      <w:proofErr w:type="spellStart"/>
-      <w:r>
-        <w:rPr>
-          <w:lang w:val="it-IT"/>
-        </w:rPr>
-        <w:t>HashValue</w:t>
-      </w:r>
-      <w:proofErr w:type="spellEnd"/>
-      <w:r>
-        <w:rPr>
-          <w:lang w:val="it-IT"/>
-        </w:rPr>
-        <w:t>;</w:t>
+        <w:t>Vengono calcolate le informazioni necessarie, per ogni nodo foglia del MerkleTree, per ricostruire l’HashValue;</w:t>
       </w:r>
     </w:p>
     <w:p>
@@ -3753,21 +2564,7 @@
         <w:rPr>
           <w:lang w:val="it-IT"/>
         </w:rPr>
-        <w:t xml:space="preserve">Viene salvato su file il </w:t>
-      </w:r>
-      <w:proofErr w:type="spellStart"/>
-      <w:r>
-        <w:rPr>
-          <w:lang w:val="it-IT"/>
-        </w:rPr>
-        <w:t>JSONArray</w:t>
-      </w:r>
-      <w:proofErr w:type="spellEnd"/>
-      <w:r>
-        <w:rPr>
-          <w:lang w:val="it-IT"/>
-        </w:rPr>
-        <w:t xml:space="preserve"> contenente gli HV e SHV fino a quel momento: questo equivale a renderli pubblici;</w:t>
+        <w:t>Viene salvato su file il JSONArray contenente gli HV e SHV fino a quel momento: questo equivale a renderli pubblici;</w:t>
       </w:r>
     </w:p>
     <w:p>
@@ -3786,76 +2583,20 @@
         <w:rPr>
           <w:lang w:val="it-IT"/>
         </w:rPr>
-        <w:t>Le risposte formate al punto 2 non sono complete: manca infatti l’</w:t>
-      </w:r>
-      <w:proofErr w:type="spellStart"/>
-      <w:r>
-        <w:rPr>
-          <w:lang w:val="it-IT"/>
-        </w:rPr>
-        <w:t>HashValue</w:t>
-      </w:r>
-      <w:proofErr w:type="spellEnd"/>
-      <w:r>
-        <w:rPr>
-          <w:lang w:val="it-IT"/>
-        </w:rPr>
-        <w:t xml:space="preserve"> per quel </w:t>
-      </w:r>
-      <w:proofErr w:type="spellStart"/>
-      <w:r>
-        <w:rPr>
-          <w:lang w:val="it-IT"/>
-        </w:rPr>
-        <w:t>timeframe</w:t>
-      </w:r>
-      <w:proofErr w:type="spellEnd"/>
-      <w:r>
-        <w:rPr>
-          <w:lang w:val="it-IT"/>
-        </w:rPr>
-        <w:t xml:space="preserve"> e le informazioni </w:t>
-      </w:r>
-      <w:r>
-        <w:rPr>
-          <w:lang w:val="it-IT"/>
-        </w:rPr>
-        <w:t xml:space="preserve">per poterlo ricostruire e verificare poi che coincidano. Vengono inserite nel </w:t>
-      </w:r>
-      <w:proofErr w:type="spellStart"/>
-      <w:r>
-        <w:rPr>
-          <w:lang w:val="it-IT"/>
-        </w:rPr>
-        <w:t>JSONObject</w:t>
-      </w:r>
-      <w:proofErr w:type="spellEnd"/>
-      <w:r>
-        <w:rPr>
-          <w:lang w:val="it-IT"/>
-        </w:rPr>
-        <w:t xml:space="preserve"> di risposta tali informazioni, e viene invocato il </w:t>
+        <w:t xml:space="preserve">Le risposte formate al punto 2 non sono complete: manca infatti l’HashValue per quel timeframe e le informazioni </w:t>
+      </w:r>
+      <w:r>
+        <w:rPr>
+          <w:lang w:val="it-IT"/>
+        </w:rPr>
+        <w:t xml:space="preserve">per poterlo ricostruire e verificare poi che coincidano. Vengono inserite nel JSONObject di risposta tali informazioni, e viene invocato il </w:t>
       </w:r>
       <w:r>
         <w:rPr>
           <w:lang w:val="it-IT"/>
         </w:rPr>
         <w:lastRenderedPageBreak/>
-        <w:t xml:space="preserve">costruttore di </w:t>
-      </w:r>
-      <w:proofErr w:type="spellStart"/>
-      <w:r>
-        <w:rPr>
-          <w:lang w:val="it-IT"/>
-        </w:rPr>
-        <w:t>TSAMessage</w:t>
-      </w:r>
-      <w:proofErr w:type="spellEnd"/>
-      <w:r>
-        <w:rPr>
-          <w:lang w:val="it-IT"/>
-        </w:rPr>
-        <w:t xml:space="preserve"> che provvede </w:t>
+        <w:t xml:space="preserve">costruttore di TSAMessage che provvede </w:t>
       </w:r>
       <w:r>
         <w:rPr>
@@ -3939,21 +2680,7 @@
         <w:rPr>
           <w:lang w:val="it-IT"/>
         </w:rPr>
-        <w:t xml:space="preserve">e eccezioni vengono gestite visualizzando a schermo lo </w:t>
-      </w:r>
-      <w:proofErr w:type="spellStart"/>
-      <w:r>
-        <w:rPr>
-          <w:lang w:val="it-IT"/>
-        </w:rPr>
-        <w:t>stack</w:t>
-      </w:r>
-      <w:proofErr w:type="spellEnd"/>
-      <w:r>
-        <w:rPr>
-          <w:lang w:val="it-IT"/>
-        </w:rPr>
-        <w:t xml:space="preserve"> trace e chiudendo l’applicazione: ove necessario, prima di chiudere l’applicazione, vengono salvati gli HV e SHV su file in maniera tale da poter ripristinare lo stato della computazione poi. </w:t>
+        <w:t xml:space="preserve">e eccezioni vengono gestite visualizzando a schermo lo stack trace e chiudendo l’applicazione: ove necessario, prima di chiudere l’applicazione, vengono salvati gli HV e SHV su file in maniera tale da poter ripristinare lo stato della computazione poi. </w:t>
       </w:r>
     </w:p>
     <w:p>
@@ -3970,90 +2697,32 @@
           <w:lang w:val="it-IT"/>
         </w:rPr>
       </w:pPr>
-      <w:proofErr w:type="spellStart"/>
-      <w:r>
-        <w:rPr>
-          <w:lang w:val="it-IT"/>
-        </w:rPr>
-        <w:t>Merkle</w:t>
-      </w:r>
-      <w:proofErr w:type="spellEnd"/>
-      <w:r>
-        <w:rPr>
-          <w:lang w:val="it-IT"/>
-        </w:rPr>
-        <w:t xml:space="preserve"> </w:t>
-      </w:r>
-      <w:proofErr w:type="spellStart"/>
-      <w:r>
-        <w:rPr>
-          <w:lang w:val="it-IT"/>
-        </w:rPr>
-        <w:t>Tree</w:t>
-      </w:r>
-      <w:proofErr w:type="spellEnd"/>
-    </w:p>
-    <w:p>
-      <w:pPr>
-        <w:rPr>
-          <w:lang w:val="it-IT"/>
-        </w:rPr>
-      </w:pPr>
-    </w:p>
-    <w:p>
-      <w:pPr>
-        <w:jc w:val="both"/>
-        <w:rPr>
-          <w:lang w:val="it-IT"/>
-        </w:rPr>
-      </w:pPr>
-      <w:r>
-        <w:rPr>
-          <w:lang w:val="it-IT"/>
-        </w:rPr>
-        <w:t xml:space="preserve">Il numero massimo di richieste processabili dal TSA in un dato </w:t>
-      </w:r>
-      <w:proofErr w:type="spellStart"/>
-      <w:r>
-        <w:rPr>
-          <w:lang w:val="it-IT"/>
-        </w:rPr>
-        <w:t>timeframe</w:t>
-      </w:r>
-      <w:proofErr w:type="spellEnd"/>
-      <w:r>
-        <w:rPr>
-          <w:lang w:val="it-IT"/>
-        </w:rPr>
-        <w:t xml:space="preserve"> è pari a 8. Si è pertanto realizzato il </w:t>
-      </w:r>
-      <w:proofErr w:type="spellStart"/>
-      <w:r>
-        <w:rPr>
-          <w:lang w:val="it-IT"/>
-        </w:rPr>
-        <w:t>Merkle</w:t>
-      </w:r>
-      <w:proofErr w:type="spellEnd"/>
-      <w:r>
-        <w:rPr>
-          <w:lang w:val="it-IT"/>
-        </w:rPr>
-        <w:t xml:space="preserve"> </w:t>
-      </w:r>
-      <w:proofErr w:type="spellStart"/>
-      <w:r>
-        <w:rPr>
-          <w:lang w:val="it-IT"/>
-        </w:rPr>
-        <w:t>Tree</w:t>
-      </w:r>
-      <w:proofErr w:type="spellEnd"/>
-      <w:r>
-        <w:rPr>
-          <w:lang w:val="it-IT"/>
-        </w:rPr>
-        <w:t xml:space="preserve"> ricorrendo ad un array </w:t>
+      <w:r>
+        <w:rPr>
+          <w:lang w:val="it-IT"/>
+        </w:rPr>
+        <w:t>Merkle Tree</w:t>
+      </w:r>
+    </w:p>
+    <w:p>
+      <w:pPr>
+        <w:rPr>
+          <w:lang w:val="it-IT"/>
+        </w:rPr>
+      </w:pPr>
+    </w:p>
+    <w:p>
+      <w:pPr>
+        <w:jc w:val="both"/>
+        <w:rPr>
+          <w:lang w:val="it-IT"/>
+        </w:rPr>
+      </w:pPr>
+      <w:r>
+        <w:rPr>
+          <w:lang w:val="it-IT"/>
+        </w:rPr>
+        <w:t xml:space="preserve">Il numero massimo di richieste processabili dal TSA in un dato timeframe è pari a 8. Si è pertanto realizzato il Merkle Tree ricorrendo ad un array </w:t>
       </w:r>
       <w:r>
         <w:rPr>
@@ -4725,21 +3394,7 @@
         <w:rPr>
           <w:lang w:val="it-IT"/>
         </w:rPr>
-        <w:t xml:space="preserve">Passiamo in rassegna le operazioni che la classe </w:t>
-      </w:r>
-      <w:proofErr w:type="spellStart"/>
-      <w:r>
-        <w:rPr>
-          <w:lang w:val="it-IT"/>
-        </w:rPr>
-        <w:t>MerkleTree</w:t>
-      </w:r>
-      <w:proofErr w:type="spellEnd"/>
-      <w:r>
-        <w:rPr>
-          <w:lang w:val="it-IT"/>
-        </w:rPr>
-        <w:t xml:space="preserve"> consente di effettuare:</w:t>
+        <w:t>Passiamo in rassegna le operazioni che la classe MerkleTree consente di effettuare:</w:t>
       </w:r>
     </w:p>
     <w:p>
@@ -4768,25 +3423,8 @@
           <w:i/>
           <w:lang w:val="it-IT"/>
         </w:rPr>
-        <w:t xml:space="preserve">public </w:t>
-      </w:r>
-      <w:proofErr w:type="spellStart"/>
-      <w:r>
-        <w:rPr>
-          <w:i/>
-          <w:lang w:val="it-IT"/>
-        </w:rPr>
-        <w:t>void</w:t>
-      </w:r>
-      <w:proofErr w:type="spellEnd"/>
-      <w:r>
-        <w:rPr>
-          <w:i/>
-          <w:lang w:val="it-IT"/>
-        </w:rPr>
-        <w:t xml:space="preserve"> </w:t>
-      </w:r>
-      <w:proofErr w:type="spellStart"/>
+        <w:t xml:space="preserve">public void </w:t>
+      </w:r>
       <w:r>
         <w:rPr>
           <w:b/>
@@ -4795,61 +3433,12 @@
         </w:rPr>
         <w:t>insert</w:t>
       </w:r>
-      <w:proofErr w:type="spellEnd"/>
-      <w:r>
-        <w:rPr>
-          <w:i/>
-          <w:lang w:val="it-IT"/>
-        </w:rPr>
-        <w:t>(</w:t>
-      </w:r>
-      <w:proofErr w:type="gramStart"/>
-      <w:r>
-        <w:rPr>
-          <w:i/>
-          <w:lang w:val="it-IT"/>
-        </w:rPr>
-        <w:t>byte[</w:t>
-      </w:r>
-      <w:proofErr w:type="gramEnd"/>
-      <w:r>
-        <w:rPr>
-          <w:i/>
-          <w:lang w:val="it-IT"/>
-        </w:rPr>
-        <w:t xml:space="preserve">] </w:t>
-      </w:r>
-      <w:proofErr w:type="spellStart"/>
-      <w:r>
-        <w:rPr>
-          <w:i/>
-          <w:lang w:val="it-IT"/>
-        </w:rPr>
-        <w:t>elem</w:t>
-      </w:r>
-      <w:proofErr w:type="spellEnd"/>
-      <w:r>
-        <w:rPr>
-          <w:i/>
-          <w:lang w:val="it-IT"/>
-        </w:rPr>
-        <w:t xml:space="preserve">, byte[] </w:t>
-      </w:r>
-      <w:proofErr w:type="spellStart"/>
-      <w:r>
-        <w:rPr>
-          <w:i/>
-          <w:lang w:val="it-IT"/>
-        </w:rPr>
-        <w:t>timestamp</w:t>
-      </w:r>
-      <w:proofErr w:type="spellEnd"/>
-      <w:r>
-        <w:rPr>
-          <w:i/>
-          <w:lang w:val="it-IT"/>
-        </w:rPr>
-        <w:t>)</w:t>
+      <w:r>
+        <w:rPr>
+          <w:i/>
+          <w:lang w:val="it-IT"/>
+        </w:rPr>
+        <w:t>(byte[] elem, byte[] timestamp)</w:t>
       </w:r>
       <w:r>
         <w:rPr>
@@ -4862,23 +3451,8 @@
         <w:rPr>
           <w:lang w:val="it-IT"/>
         </w:rPr>
-        <w:t>Il metodo consente di generare i nodi foglia dell’albero e riceve come parametro l’</w:t>
-      </w:r>
-      <w:proofErr w:type="spellStart"/>
-      <w:r>
-        <w:rPr>
-          <w:lang w:val="it-IT"/>
-        </w:rPr>
-        <w:t>hash</w:t>
-      </w:r>
-      <w:proofErr w:type="spellEnd"/>
-      <w:r>
-        <w:rPr>
-          <w:lang w:val="it-IT"/>
-        </w:rPr>
-        <w:t xml:space="preserve"> del documento dell’utente e la marca temporale generata dal server TSA come array di byte. I due array vengono concatenati mediante il metodo </w:t>
-      </w:r>
-      <w:proofErr w:type="spellStart"/>
+        <w:t xml:space="preserve">Il metodo consente di generare i nodi foglia dell’albero e riceve come parametro l’hash del documento dell’utente e la marca temporale generata dal server TSA come array di byte. I due array vengono concatenati mediante il metodo </w:t>
+      </w:r>
       <w:r>
         <w:rPr>
           <w:i/>
@@ -4886,14 +3460,12 @@
         </w:rPr>
         <w:t>arrayConcat</w:t>
       </w:r>
-      <w:proofErr w:type="spellEnd"/>
       <w:r>
         <w:rPr>
           <w:lang w:val="it-IT"/>
         </w:rPr>
         <w:t xml:space="preserve"> di </w:t>
       </w:r>
-      <w:proofErr w:type="spellStart"/>
       <w:r>
         <w:rPr>
           <w:b/>
@@ -4901,7 +3473,6 @@
         </w:rPr>
         <w:t>ByteUtils</w:t>
       </w:r>
-      <w:proofErr w:type="spellEnd"/>
       <w:r>
         <w:rPr>
           <w:lang w:val="it-IT"/>
@@ -4925,21 +3496,7 @@
           <w:lang w:val="it-IT"/>
         </w:rPr>
         <w:lastRenderedPageBreak/>
-        <w:t xml:space="preserve">applicata nuovamente la funzione di </w:t>
-      </w:r>
-      <w:proofErr w:type="spellStart"/>
-      <w:r>
-        <w:rPr>
-          <w:lang w:val="it-IT"/>
-        </w:rPr>
-        <w:t>hash</w:t>
-      </w:r>
-      <w:proofErr w:type="spellEnd"/>
-      <w:r>
-        <w:rPr>
-          <w:lang w:val="it-IT"/>
-        </w:rPr>
-        <w:t xml:space="preserve">, e viene </w:t>
+        <w:t xml:space="preserve">applicata nuovamente la funzione di hash, e viene </w:t>
       </w:r>
       <w:r>
         <w:rPr>
@@ -4966,25 +3523,8 @@
           <w:i/>
           <w:lang w:val="it-IT"/>
         </w:rPr>
-        <w:t xml:space="preserve">public </w:t>
-      </w:r>
-      <w:proofErr w:type="gramStart"/>
-      <w:r>
-        <w:rPr>
-          <w:i/>
-          <w:lang w:val="it-IT"/>
-        </w:rPr>
-        <w:t>byte[</w:t>
-      </w:r>
-      <w:proofErr w:type="gramEnd"/>
-      <w:r>
-        <w:rPr>
-          <w:i/>
-          <w:lang w:val="it-IT"/>
-        </w:rPr>
-        <w:t xml:space="preserve">] </w:t>
-      </w:r>
-      <w:proofErr w:type="spellStart"/>
+        <w:t xml:space="preserve">public byte[] </w:t>
+      </w:r>
       <w:r>
         <w:rPr>
           <w:b/>
@@ -4993,7 +3533,6 @@
         </w:rPr>
         <w:t>buildMerkleTree</w:t>
       </w:r>
-      <w:proofErr w:type="spellEnd"/>
       <w:r>
         <w:rPr>
           <w:i/>
@@ -5012,63 +3551,7 @@
         <w:rPr>
           <w:lang w:val="it-IT"/>
         </w:rPr>
-        <w:t xml:space="preserve">Una volta completato l’inserimento dei nodi foglia si procede alla costruzione dell’interno albero invocando questo metodo. Partendo dalla posizione 0 dell’array, gli </w:t>
-      </w:r>
-      <w:proofErr w:type="spellStart"/>
-      <w:r>
-        <w:rPr>
-          <w:lang w:val="it-IT"/>
-        </w:rPr>
-        <w:t>hash</w:t>
-      </w:r>
-      <w:proofErr w:type="spellEnd"/>
-      <w:r>
-        <w:rPr>
-          <w:lang w:val="it-IT"/>
-        </w:rPr>
-        <w:t xml:space="preserve"> vengono concatenati a due </w:t>
-      </w:r>
-      <w:proofErr w:type="spellStart"/>
-      <w:r>
-        <w:rPr>
-          <w:lang w:val="it-IT"/>
-        </w:rPr>
-        <w:t>due</w:t>
-      </w:r>
-      <w:proofErr w:type="spellEnd"/>
-      <w:r>
-        <w:rPr>
-          <w:lang w:val="it-IT"/>
-        </w:rPr>
-        <w:t xml:space="preserve">, ad essi viene di nuovo applicata la funzione di </w:t>
-      </w:r>
-      <w:proofErr w:type="spellStart"/>
-      <w:r>
-        <w:rPr>
-          <w:lang w:val="it-IT"/>
-        </w:rPr>
-        <w:t>hash</w:t>
-      </w:r>
-      <w:proofErr w:type="spellEnd"/>
-      <w:r>
-        <w:rPr>
-          <w:lang w:val="it-IT"/>
-        </w:rPr>
-        <w:t xml:space="preserve">, e inseriti nelle posizioni da 8 in poi. L’ultima operazione produrrà la radice dell’albero che viene restituita dalla funzione come Root </w:t>
-      </w:r>
-      <w:proofErr w:type="spellStart"/>
-      <w:r>
-        <w:rPr>
-          <w:lang w:val="it-IT"/>
-        </w:rPr>
-        <w:t>Hash</w:t>
-      </w:r>
-      <w:proofErr w:type="spellEnd"/>
-      <w:r>
-        <w:rPr>
-          <w:lang w:val="it-IT"/>
-        </w:rPr>
-        <w:t xml:space="preserve"> Value;</w:t>
+        <w:t>Una volta completato l’inserimento dei nodi foglia si procede alla costruzione dell’interno albero invocando questo metodo. Partendo dalla posizione 0 dell’array, gli hash vengono concatenati a due due, ad essi viene di nuovo applicata la funzione di hash, e inseriti nelle posizioni da 8 in poi. L’ultima operazione produrrà la radice dell’albero che viene restituita dalla funzione come Root Hash Value;</w:t>
       </w:r>
     </w:p>
     <w:p>
@@ -5089,42 +3572,8 @@
           <w:i/>
           <w:lang w:val="it-IT"/>
         </w:rPr>
-        <w:t xml:space="preserve">public </w:t>
-      </w:r>
-      <w:proofErr w:type="spellStart"/>
-      <w:r>
-        <w:rPr>
-          <w:i/>
-          <w:lang w:val="it-IT"/>
-        </w:rPr>
-        <w:t>ArrayList</w:t>
-      </w:r>
-      <w:proofErr w:type="spellEnd"/>
-      <w:r>
-        <w:rPr>
-          <w:i/>
-          <w:lang w:val="it-IT"/>
-        </w:rPr>
-        <w:t>&lt;</w:t>
-      </w:r>
-      <w:proofErr w:type="spellStart"/>
-      <w:r>
-        <w:rPr>
-          <w:i/>
-          <w:lang w:val="it-IT"/>
-        </w:rPr>
-        <w:t>String</w:t>
-      </w:r>
-      <w:proofErr w:type="spellEnd"/>
-      <w:r>
-        <w:rPr>
-          <w:i/>
-          <w:lang w:val="it-IT"/>
-        </w:rPr>
-        <w:t xml:space="preserve">&gt; </w:t>
-      </w:r>
-      <w:proofErr w:type="spellStart"/>
-      <w:proofErr w:type="gramStart"/>
+        <w:t xml:space="preserve">public ArrayList&lt;String&gt; </w:t>
+      </w:r>
       <w:r>
         <w:rPr>
           <w:b/>
@@ -5133,21 +3582,12 @@
         </w:rPr>
         <w:t>buildInfo</w:t>
       </w:r>
-      <w:proofErr w:type="spellEnd"/>
-      <w:r>
-        <w:rPr>
-          <w:i/>
-          <w:lang w:val="it-IT"/>
-        </w:rPr>
-        <w:t>(</w:t>
-      </w:r>
-      <w:proofErr w:type="gramEnd"/>
-      <w:r>
-        <w:rPr>
-          <w:i/>
-          <w:lang w:val="it-IT"/>
-        </w:rPr>
-        <w:t>)</w:t>
+      <w:r>
+        <w:rPr>
+          <w:i/>
+          <w:lang w:val="it-IT"/>
+        </w:rPr>
+        <w:t>()</w:t>
       </w:r>
       <w:r>
         <w:rPr>
@@ -5160,35 +3600,7 @@
         <w:rPr>
           <w:lang w:val="it-IT"/>
         </w:rPr>
-        <w:t xml:space="preserve">Il metodo costruisce, per ciascun nodo foglia, le informazioni necessarie a poter calcolare il Root </w:t>
-      </w:r>
-      <w:proofErr w:type="spellStart"/>
-      <w:r>
-        <w:rPr>
-          <w:lang w:val="it-IT"/>
-        </w:rPr>
-        <w:t>Hash</w:t>
-      </w:r>
-      <w:proofErr w:type="spellEnd"/>
-      <w:r>
-        <w:rPr>
-          <w:lang w:val="it-IT"/>
-        </w:rPr>
-        <w:t xml:space="preserve"> Value. In particolare, noto l’</w:t>
-      </w:r>
-      <w:proofErr w:type="spellStart"/>
-      <w:r>
-        <w:rPr>
-          <w:lang w:val="it-IT"/>
-        </w:rPr>
-        <w:t>hash</w:t>
-      </w:r>
-      <w:proofErr w:type="spellEnd"/>
-      <w:r>
-        <w:rPr>
-          <w:lang w:val="it-IT"/>
-        </w:rPr>
-        <w:t xml:space="preserve"> del nodo </w:t>
+        <w:t xml:space="preserve">Il metodo costruisce, per ciascun nodo foglia, le informazioni necessarie a poter calcolare il Root Hash Value. In particolare, noto l’hash del nodo </w:t>
       </w:r>
       <w:r>
         <w:rPr>
@@ -5224,21 +3636,7 @@
         <w:rPr>
           <w:lang w:val="it-IT"/>
         </w:rPr>
-        <w:t>L’</w:t>
-      </w:r>
-      <w:proofErr w:type="spellStart"/>
-      <w:r>
-        <w:rPr>
-          <w:lang w:val="it-IT"/>
-        </w:rPr>
-        <w:t>hash</w:t>
-      </w:r>
-      <w:proofErr w:type="spellEnd"/>
-      <w:r>
-        <w:rPr>
-          <w:lang w:val="it-IT"/>
-        </w:rPr>
-        <w:t xml:space="preserve"> del fratello;</w:t>
+        <w:t>L’hash del fratello;</w:t>
       </w:r>
     </w:p>
     <w:p>
@@ -5258,21 +3656,7 @@
         <w:rPr>
           <w:lang w:val="it-IT"/>
         </w:rPr>
-        <w:t>L’</w:t>
-      </w:r>
-      <w:proofErr w:type="spellStart"/>
-      <w:r>
-        <w:rPr>
-          <w:lang w:val="it-IT"/>
-        </w:rPr>
-        <w:t>hash</w:t>
-      </w:r>
-      <w:proofErr w:type="spellEnd"/>
-      <w:r>
-        <w:rPr>
-          <w:lang w:val="it-IT"/>
-        </w:rPr>
-        <w:t xml:space="preserve"> del fratello del padre;</w:t>
+        <w:t>L’hash del fratello del padre;</w:t>
       </w:r>
     </w:p>
     <w:p>
@@ -5292,21 +3676,7 @@
         <w:rPr>
           <w:lang w:val="it-IT"/>
         </w:rPr>
-        <w:t>L’</w:t>
-      </w:r>
-      <w:proofErr w:type="spellStart"/>
-      <w:r>
-        <w:rPr>
-          <w:lang w:val="it-IT"/>
-        </w:rPr>
-        <w:t>hash</w:t>
-      </w:r>
-      <w:proofErr w:type="spellEnd"/>
-      <w:r>
-        <w:rPr>
-          <w:lang w:val="it-IT"/>
-        </w:rPr>
-        <w:t xml:space="preserve"> del fratello del nonno.</w:t>
+        <w:t>L’hash del fratello del nonno.</w:t>
       </w:r>
     </w:p>
     <w:p>
@@ -5328,19 +3698,11 @@
           <w:lang w:val="it-IT"/>
         </w:rPr>
       </w:pPr>
-      <w:proofErr w:type="gramStart"/>
-      <w:r>
-        <w:rPr>
-          <w:lang w:val="it-IT"/>
-        </w:rPr>
-        <w:t>E’</w:t>
-      </w:r>
-      <w:proofErr w:type="gramEnd"/>
-      <w:r>
-        <w:rPr>
-          <w:lang w:val="it-IT"/>
-        </w:rPr>
-        <w:t xml:space="preserve"> facile notare che, per come è stato costruito l’array, il fratello di un nodo corrisponde alla posizione successiva all’interno dell’array, se il nodo occupa una posizione pari, altrimenti corrisponde alla posizione precedente; il padre di un nodo invece è dato da </w:t>
+      <w:r>
+        <w:rPr>
+          <w:lang w:val="it-IT"/>
+        </w:rPr>
+        <w:t xml:space="preserve">E’ facile notare che, per come è stato costruito l’array, il fratello di un nodo corrisponde alla posizione successiva all’interno dell’array, se il nodo occupa una posizione pari, altrimenti corrisponde alla posizione precedente; il padre di un nodo invece è dato da </w:t>
       </w:r>
       <m:oMath>
         <m:r>
@@ -5406,21 +3768,7 @@
         <w:rPr>
           <w:lang w:val="it-IT"/>
         </w:rPr>
-        <w:t xml:space="preserve">Ancora, l’ordine di concatenazione dei vari </w:t>
-      </w:r>
-      <w:proofErr w:type="spellStart"/>
-      <w:r>
-        <w:rPr>
-          <w:lang w:val="it-IT"/>
-        </w:rPr>
-        <w:t>hash</w:t>
-      </w:r>
-      <w:proofErr w:type="spellEnd"/>
-      <w:r>
-        <w:rPr>
-          <w:lang w:val="it-IT"/>
-        </w:rPr>
-        <w:t>, segue il seguente pattern:</w:t>
+        <w:t>Ancora, l’ordine di concatenazione dei vari hash, segue il seguente pattern:</w:t>
       </w:r>
     </w:p>
     <w:p>
@@ -5491,22 +3839,12 @@
                 <w:lang w:val="it-IT"/>
               </w:rPr>
             </w:pPr>
-            <w:proofErr w:type="spellStart"/>
-            <w:proofErr w:type="gramStart"/>
             <w:r>
               <w:rPr>
                 <w:lang w:val="it-IT"/>
               </w:rPr>
-              <w:t>dx,dx</w:t>
+              <w:t>dx,dx,dx</w:t>
             </w:r>
-            <w:proofErr w:type="gramEnd"/>
-            <w:r>
-              <w:rPr>
-                <w:lang w:val="it-IT"/>
-              </w:rPr>
-              <w:t>,dx</w:t>
-            </w:r>
-            <w:proofErr w:type="spellEnd"/>
           </w:p>
         </w:tc>
       </w:tr>
@@ -5558,8 +3896,6 @@
                 <w:lang w:val="it-IT"/>
               </w:rPr>
             </w:pPr>
-            <w:proofErr w:type="spellStart"/>
-            <w:proofErr w:type="gramStart"/>
             <w:r>
               <w:rPr>
                 <w:lang w:val="it-IT"/>
@@ -5570,16 +3906,8 @@
               <w:rPr>
                 <w:lang w:val="it-IT"/>
               </w:rPr>
-              <w:t>x,dx</w:t>
+              <w:t>x,dx,dx</w:t>
             </w:r>
-            <w:proofErr w:type="gramEnd"/>
-            <w:r>
-              <w:rPr>
-                <w:lang w:val="it-IT"/>
-              </w:rPr>
-              <w:t>,dx</w:t>
-            </w:r>
-            <w:proofErr w:type="spellEnd"/>
           </w:p>
         </w:tc>
       </w:tr>
@@ -5631,8 +3959,6 @@
                 <w:lang w:val="it-IT"/>
               </w:rPr>
             </w:pPr>
-            <w:proofErr w:type="spellStart"/>
-            <w:proofErr w:type="gramStart"/>
             <w:r>
               <w:rPr>
                 <w:lang w:val="it-IT"/>
@@ -5643,16 +3969,8 @@
               <w:rPr>
                 <w:lang w:val="it-IT"/>
               </w:rPr>
-              <w:t>x,sx</w:t>
+              <w:t>x,sx,dx</w:t>
             </w:r>
-            <w:proofErr w:type="gramEnd"/>
-            <w:r>
-              <w:rPr>
-                <w:lang w:val="it-IT"/>
-              </w:rPr>
-              <w:t>,dx</w:t>
-            </w:r>
-            <w:proofErr w:type="spellEnd"/>
           </w:p>
         </w:tc>
       </w:tr>
@@ -5704,22 +4022,12 @@
                 <w:lang w:val="it-IT"/>
               </w:rPr>
             </w:pPr>
-            <w:proofErr w:type="spellStart"/>
-            <w:proofErr w:type="gramStart"/>
             <w:r>
               <w:rPr>
                 <w:lang w:val="it-IT"/>
               </w:rPr>
-              <w:t>sx,sx</w:t>
+              <w:t>sx,sx,dx</w:t>
             </w:r>
-            <w:proofErr w:type="gramEnd"/>
-            <w:r>
-              <w:rPr>
-                <w:lang w:val="it-IT"/>
-              </w:rPr>
-              <w:t>,dx</w:t>
-            </w:r>
-            <w:proofErr w:type="spellEnd"/>
           </w:p>
         </w:tc>
       </w:tr>
@@ -5771,22 +4079,12 @@
                 <w:lang w:val="it-IT"/>
               </w:rPr>
             </w:pPr>
-            <w:proofErr w:type="spellStart"/>
-            <w:proofErr w:type="gramStart"/>
             <w:r>
               <w:rPr>
                 <w:lang w:val="it-IT"/>
               </w:rPr>
-              <w:t>dx,dx</w:t>
+              <w:t>dx,dx,sx</w:t>
             </w:r>
-            <w:proofErr w:type="gramEnd"/>
-            <w:r>
-              <w:rPr>
-                <w:lang w:val="it-IT"/>
-              </w:rPr>
-              <w:t>,sx</w:t>
-            </w:r>
-            <w:proofErr w:type="spellEnd"/>
           </w:p>
         </w:tc>
       </w:tr>
@@ -5838,8 +4136,6 @@
                 <w:lang w:val="it-IT"/>
               </w:rPr>
             </w:pPr>
-            <w:proofErr w:type="spellStart"/>
-            <w:proofErr w:type="gramStart"/>
             <w:r>
               <w:rPr>
                 <w:lang w:val="it-IT"/>
@@ -5862,16 +4158,8 @@
               <w:rPr>
                 <w:lang w:val="it-IT"/>
               </w:rPr>
-              <w:t>x</w:t>
+              <w:t>x,sx</w:t>
             </w:r>
-            <w:proofErr w:type="gramEnd"/>
-            <w:r>
-              <w:rPr>
-                <w:lang w:val="it-IT"/>
-              </w:rPr>
-              <w:t>,sx</w:t>
-            </w:r>
-            <w:proofErr w:type="spellEnd"/>
           </w:p>
         </w:tc>
       </w:tr>
@@ -5923,8 +4211,6 @@
                 <w:lang w:val="it-IT"/>
               </w:rPr>
             </w:pPr>
-            <w:proofErr w:type="spellStart"/>
-            <w:proofErr w:type="gramStart"/>
             <w:r>
               <w:rPr>
                 <w:lang w:val="it-IT"/>
@@ -5937,14 +4223,12 @@
               </w:rPr>
               <w:t>x,sx</w:t>
             </w:r>
-            <w:proofErr w:type="gramEnd"/>
             <w:r>
               <w:rPr>
                 <w:lang w:val="it-IT"/>
               </w:rPr>
               <w:t>,sx</w:t>
             </w:r>
-            <w:proofErr w:type="spellEnd"/>
           </w:p>
         </w:tc>
       </w:tr>
@@ -5996,22 +4280,12 @@
                 <w:lang w:val="it-IT"/>
               </w:rPr>
             </w:pPr>
-            <w:proofErr w:type="spellStart"/>
-            <w:proofErr w:type="gramStart"/>
             <w:r>
               <w:rPr>
                 <w:lang w:val="it-IT"/>
               </w:rPr>
-              <w:t>sx,sx</w:t>
+              <w:t>sx,sx,sx</w:t>
             </w:r>
-            <w:proofErr w:type="gramEnd"/>
-            <w:r>
-              <w:rPr>
-                <w:lang w:val="it-IT"/>
-              </w:rPr>
-              <w:t>,sx</w:t>
-            </w:r>
-            <w:proofErr w:type="spellEnd"/>
           </w:p>
         </w:tc>
       </w:tr>
@@ -6063,23 +4337,7 @@
           <w:i/>
           <w:lang w:val="en-US"/>
         </w:rPr>
-        <w:t>“hash</w:t>
-      </w:r>
-      <w:proofErr w:type="gramStart"/>
-      <w:r>
-        <w:rPr>
-          <w:i/>
-          <w:lang w:val="en-US"/>
-        </w:rPr>
-        <w:t>1,pos</w:t>
-      </w:r>
-      <w:proofErr w:type="gramEnd"/>
-      <w:r>
-        <w:rPr>
-          <w:i/>
-          <w:lang w:val="en-US"/>
-        </w:rPr>
-        <w:t>1,hash2,pos2,hash3,pos3”</w:t>
+        <w:t>“hash1,pos1,hash2,pos2,hash3,pos3”</w:t>
       </w:r>
     </w:p>
     <w:p>
@@ -6117,87 +4375,20 @@
         <w:rPr>
           <w:lang w:val="it-IT"/>
         </w:rPr>
-        <w:t xml:space="preserve">Dove gli </w:t>
-      </w:r>
-      <w:proofErr w:type="spellStart"/>
-      <w:r>
-        <w:rPr>
-          <w:lang w:val="it-IT"/>
-        </w:rPr>
-        <w:t>hash</w:t>
-      </w:r>
-      <w:proofErr w:type="spellEnd"/>
-      <w:r>
-        <w:rPr>
-          <w:lang w:val="it-IT"/>
-        </w:rPr>
-        <w:t xml:space="preserve"> e le posizioni di concatenazione vengono ottenute ricorrendo ai metodi </w:t>
-      </w:r>
-      <w:proofErr w:type="spellStart"/>
-      <w:r>
-        <w:rPr>
-          <w:i/>
-          <w:lang w:val="it-IT"/>
-        </w:rPr>
-        <w:t>sibling</w:t>
-      </w:r>
-      <w:proofErr w:type="spellEnd"/>
-      <w:r>
-        <w:rPr>
-          <w:i/>
-          <w:lang w:val="it-IT"/>
-        </w:rPr>
-        <w:t xml:space="preserve">, </w:t>
-      </w:r>
-      <w:proofErr w:type="spellStart"/>
-      <w:r>
-        <w:rPr>
-          <w:i/>
-          <w:lang w:val="it-IT"/>
-        </w:rPr>
-        <w:t>parent</w:t>
-      </w:r>
-      <w:proofErr w:type="spellEnd"/>
-      <w:r>
-        <w:rPr>
-          <w:i/>
-          <w:lang w:val="it-IT"/>
-        </w:rPr>
-        <w:t>, evalpos1, evalpos2, evalpos3</w:t>
-      </w:r>
-      <w:r>
-        <w:rPr>
-          <w:lang w:val="it-IT"/>
-        </w:rPr>
-        <w:t xml:space="preserve"> che ricevono in ingresso la posizione del nodo foglia attuale che si sta processando. La stringa così costruita per ogni nodo foglia viene inserita in un </w:t>
-      </w:r>
-      <w:proofErr w:type="spellStart"/>
-      <w:r>
-        <w:rPr>
-          <w:lang w:val="it-IT"/>
-        </w:rPr>
-        <w:t>ArrayList</w:t>
-      </w:r>
-      <w:proofErr w:type="spellEnd"/>
-      <w:r>
-        <w:rPr>
-          <w:lang w:val="it-IT"/>
-        </w:rPr>
-        <w:t xml:space="preserve"> di </w:t>
-      </w:r>
-      <w:proofErr w:type="spellStart"/>
-      <w:r>
-        <w:rPr>
-          <w:lang w:val="it-IT"/>
-        </w:rPr>
-        <w:t>String</w:t>
-      </w:r>
-      <w:proofErr w:type="spellEnd"/>
-      <w:r>
-        <w:rPr>
-          <w:lang w:val="it-IT"/>
-        </w:rPr>
-        <w:t xml:space="preserve"> e restituita dal metodo al chiamante.</w:t>
+        <w:t xml:space="preserve">Dove gli hash e le posizioni di concatenazione vengono ottenute ricorrendo ai metodi </w:t>
+      </w:r>
+      <w:r>
+        <w:rPr>
+          <w:i/>
+          <w:lang w:val="it-IT"/>
+        </w:rPr>
+        <w:t>sibling, parent, evalpos1, evalpos2, evalpos3</w:t>
+      </w:r>
+      <w:r>
+        <w:rPr>
+          <w:lang w:val="it-IT"/>
+        </w:rPr>
+        <w:t xml:space="preserve"> che ricevono in ingresso la posizione del nodo foglia attuale che si sta processando. La stringa così costruita per ogni nodo foglia viene inserita in un ArrayList di String e restituita dal metodo al chiamante.</w:t>
       </w:r>
     </w:p>
     <w:p>
@@ -6214,14 +4405,12 @@
           <w:lang w:val="it-IT"/>
         </w:rPr>
       </w:pPr>
-      <w:proofErr w:type="spellStart"/>
       <w:r>
         <w:rPr>
           <w:lang w:val="it-IT"/>
         </w:rPr>
         <w:t>PublicKeyManager</w:t>
       </w:r>
-      <w:proofErr w:type="spellEnd"/>
     </w:p>
     <w:p>
       <w:pPr>
@@ -6285,7 +4474,6 @@
         </w:rPr>
         <w:t xml:space="preserve">ente; pertanto è stata realizzata la classe </w:t>
       </w:r>
-      <w:proofErr w:type="spellStart"/>
       <w:r>
         <w:rPr>
           <w:b/>
@@ -6294,7 +4482,6 @@
         </w:rPr>
         <w:t>PublicKeyManager</w:t>
       </w:r>
-      <w:proofErr w:type="spellEnd"/>
       <w:r>
         <w:rPr>
           <w:lang w:val="it-IT"/>
@@ -6315,7 +4502,6 @@
         </w:rPr>
         <w:t xml:space="preserve">La classe </w:t>
       </w:r>
-      <w:proofErr w:type="spellStart"/>
       <w:r>
         <w:rPr>
           <w:b/>
@@ -6324,7 +4510,6 @@
         </w:rPr>
         <w:t>PublicKeyManager</w:t>
       </w:r>
-      <w:proofErr w:type="spellEnd"/>
       <w:r>
         <w:rPr>
           <w:lang w:val="it-IT"/>
@@ -6355,8 +4540,6 @@
         </w:rPr>
         <w:t xml:space="preserve"> tramite il metodo </w:t>
       </w:r>
-      <w:proofErr w:type="spellStart"/>
-      <w:proofErr w:type="gramStart"/>
       <w:r>
         <w:rPr>
           <w:b/>
@@ -6365,40 +4548,27 @@
         </w:rPr>
         <w:t>getPublicKey</w:t>
       </w:r>
-      <w:proofErr w:type="spellEnd"/>
-      <w:r>
-        <w:rPr>
-          <w:i/>
-          <w:lang w:val="it-IT"/>
-        </w:rPr>
-        <w:t>(</w:t>
-      </w:r>
-      <w:proofErr w:type="spellStart"/>
-      <w:proofErr w:type="gramEnd"/>
-      <w:r>
-        <w:rPr>
-          <w:i/>
-          <w:lang w:val="it-IT"/>
-        </w:rPr>
-        <w:t>String</w:t>
-      </w:r>
-      <w:proofErr w:type="spellEnd"/>
-      <w:r>
-        <w:rPr>
-          <w:i/>
-          <w:lang w:val="it-IT"/>
-        </w:rPr>
-        <w:t xml:space="preserve"> user, </w:t>
-      </w:r>
-      <w:proofErr w:type="spellStart"/>
-      <w:r>
-        <w:rPr>
-          <w:i/>
-          <w:lang w:val="it-IT"/>
-        </w:rPr>
-        <w:t>String</w:t>
-      </w:r>
-      <w:proofErr w:type="spellEnd"/>
+      <w:r>
+        <w:rPr>
+          <w:i/>
+          <w:lang w:val="it-IT"/>
+        </w:rPr>
+        <w:t>(String user, String keyId</w:t>
+      </w:r>
+      <w:r>
+        <w:rPr>
+          <w:i/>
+          <w:lang w:val="it-IT"/>
+        </w:rPr>
+        <w:t>)</w:t>
+      </w:r>
+      <w:r>
+        <w:rPr>
+          <w:i/>
+          <w:lang w:val="it-IT"/>
+        </w:rPr>
+        <w:t>,</w:t>
+      </w:r>
       <w:r>
         <w:rPr>
           <w:i/>
@@ -6406,36 +4576,6 @@
         </w:rPr>
         <w:t xml:space="preserve"> </w:t>
       </w:r>
-      <w:proofErr w:type="spellStart"/>
-      <w:r>
-        <w:rPr>
-          <w:i/>
-          <w:lang w:val="it-IT"/>
-        </w:rPr>
-        <w:t>keyId</w:t>
-      </w:r>
-      <w:proofErr w:type="spellEnd"/>
-      <w:r>
-        <w:rPr>
-          <w:i/>
-          <w:lang w:val="it-IT"/>
-        </w:rPr>
-        <w:t>)</w:t>
-      </w:r>
-      <w:r>
-        <w:rPr>
-          <w:i/>
-          <w:lang w:val="it-IT"/>
-        </w:rPr>
-        <w:t>,</w:t>
-      </w:r>
-      <w:r>
-        <w:rPr>
-          <w:i/>
-          <w:lang w:val="it-IT"/>
-        </w:rPr>
-        <w:t xml:space="preserve"> </w:t>
-      </w:r>
       <w:r>
         <w:rPr>
           <w:lang w:val="it-IT"/>
@@ -6480,21 +4620,7 @@
         <w:rPr>
           <w:lang w:val="it-IT"/>
         </w:rPr>
-        <w:t xml:space="preserve">Esso è formattato secondo il formato JSON e contiene un </w:t>
-      </w:r>
-      <w:proofErr w:type="spellStart"/>
-      <w:r>
-        <w:rPr>
-          <w:lang w:val="it-IT"/>
-        </w:rPr>
-        <w:t>JSONObject</w:t>
-      </w:r>
-      <w:proofErr w:type="spellEnd"/>
-      <w:r>
-        <w:rPr>
-          <w:lang w:val="it-IT"/>
-        </w:rPr>
-        <w:t xml:space="preserve"> per ogni utente all’interno del quale sono presenti tanti </w:t>
+        <w:t xml:space="preserve">Esso è formattato secondo il formato JSON e contiene un JSONObject per ogni utente all’interno del quale sono presenti tanti </w:t>
       </w:r>
       <w:r>
         <w:rPr>
@@ -6555,53 +4681,34 @@
         <w:rPr>
           <w:lang w:val="it-IT"/>
         </w:rPr>
-        <w:t xml:space="preserve"> </w:t>
-      </w:r>
-      <w:proofErr w:type="spellStart"/>
-      <w:r>
-        <w:rPr>
-          <w:lang w:val="it-IT"/>
-        </w:rPr>
-        <w:t>Key</w:t>
-      </w:r>
-      <w:proofErr w:type="spellEnd"/>
+        <w:t xml:space="preserve"> Key/</w:t>
+      </w:r>
+      <w:r>
+        <w:rPr>
+          <w:i/>
+          <w:lang w:val="it-IT"/>
+        </w:rPr>
+        <w:t>TipoChiave</w:t>
+      </w:r>
       <w:r>
         <w:rPr>
           <w:lang w:val="it-IT"/>
         </w:rPr>
         <w:t>/</w:t>
       </w:r>
-      <w:proofErr w:type="spellStart"/>
-      <w:r>
-        <w:rPr>
-          <w:i/>
-          <w:lang w:val="it-IT"/>
-        </w:rPr>
-        <w:t>TipoChiave</w:t>
-      </w:r>
-      <w:proofErr w:type="spellEnd"/>
+      <w:r>
+        <w:rPr>
+          <w:i/>
+          <w:lang w:val="it-IT"/>
+        </w:rPr>
+        <w:t>DimensioneInBit</w:t>
+      </w:r>
       <w:r>
         <w:rPr>
           <w:lang w:val="it-IT"/>
         </w:rPr>
         <w:t>/</w:t>
       </w:r>
-      <w:proofErr w:type="spellStart"/>
-      <w:r>
-        <w:rPr>
-          <w:i/>
-          <w:lang w:val="it-IT"/>
-        </w:rPr>
-        <w:t>DimensioneInBit</w:t>
-      </w:r>
-      <w:proofErr w:type="spellEnd"/>
-      <w:r>
-        <w:rPr>
-          <w:lang w:val="it-IT"/>
-        </w:rPr>
-        <w:t>/</w:t>
-      </w:r>
-      <w:proofErr w:type="spellStart"/>
       <w:r>
         <w:rPr>
           <w:i/>
@@ -6609,7 +4716,6 @@
         </w:rPr>
         <w:t>TipoDiServizio</w:t>
       </w:r>
-      <w:proofErr w:type="spellEnd"/>
     </w:p>
     <w:p>
       <w:pPr>
@@ -6646,7 +4752,6 @@
           <w:lang w:val="it-IT"/>
         </w:rPr>
       </w:pPr>
-      <w:proofErr w:type="spellStart"/>
       <w:r>
         <w:rPr>
           <w:i/>
@@ -6654,21 +4759,12 @@
         </w:rPr>
         <w:t>TipoChiave</w:t>
       </w:r>
-      <w:proofErr w:type="spellEnd"/>
-      <w:r>
-        <w:rPr>
-          <w:lang w:val="it-IT"/>
-        </w:rPr>
-        <w:t xml:space="preserve"> indica il tipo di chiave a cui ci si riferisce. Es. RSA, DSA </w:t>
-      </w:r>
-      <w:proofErr w:type="spellStart"/>
-      <w:r>
-        <w:rPr>
-          <w:lang w:val="it-IT"/>
-        </w:rPr>
-        <w:t>etc</w:t>
-      </w:r>
-      <w:proofErr w:type="spellEnd"/>
+      <w:r>
+        <w:rPr>
+          <w:lang w:val="it-IT"/>
+        </w:rPr>
+        <w:t xml:space="preserve"> indica il tipo di chiave a cui ci si riferisce. Es. RSA, DSA etc</w:t>
+      </w:r>
     </w:p>
     <w:p>
       <w:pPr>
@@ -6682,7 +4778,6 @@
           <w:lang w:val="it-IT"/>
         </w:rPr>
       </w:pPr>
-      <w:proofErr w:type="spellStart"/>
       <w:r>
         <w:rPr>
           <w:i/>
@@ -6690,7 +4785,6 @@
         </w:rPr>
         <w:t>DimensioneInBit</w:t>
       </w:r>
-      <w:proofErr w:type="spellEnd"/>
       <w:r>
         <w:rPr>
           <w:lang w:val="it-IT"/>
@@ -6710,21 +4804,12 @@
           <w:lang w:val="it-IT"/>
         </w:rPr>
       </w:pPr>
-      <w:proofErr w:type="spellStart"/>
-      <w:r>
-        <w:rPr>
-          <w:i/>
-          <w:lang w:val="it-IT"/>
-        </w:rPr>
-        <w:t>TipoDiServizio</w:t>
-      </w:r>
-      <w:proofErr w:type="spellEnd"/>
-      <w:r>
-        <w:rPr>
-          <w:i/>
-          <w:lang w:val="it-IT"/>
-        </w:rPr>
-        <w:t xml:space="preserve"> </w:t>
+      <w:r>
+        <w:rPr>
+          <w:i/>
+          <w:lang w:val="it-IT"/>
+        </w:rPr>
+        <w:t xml:space="preserve">TipoDiServizio </w:t>
       </w:r>
       <w:r>
         <w:rPr>
@@ -6742,21 +4827,7 @@
         <w:rPr>
           <w:lang w:val="it-IT"/>
         </w:rPr>
-        <w:t xml:space="preserve"> di default è “</w:t>
-      </w:r>
-      <w:proofErr w:type="spellStart"/>
-      <w:r>
-        <w:rPr>
-          <w:lang w:val="it-IT"/>
-        </w:rPr>
-        <w:t>Main</w:t>
-      </w:r>
-      <w:proofErr w:type="spellEnd"/>
-      <w:r>
-        <w:rPr>
-          <w:lang w:val="it-IT"/>
-        </w:rPr>
-        <w:t>”.</w:t>
+        <w:t xml:space="preserve"> di default è “Main”.</w:t>
       </w:r>
     </w:p>
     <w:p>
@@ -6874,7 +4945,6 @@
         </w:rPr>
         <w:t xml:space="preserve"> messo a disposizione, attraverso le classi </w:t>
       </w:r>
-      <w:proofErr w:type="spellStart"/>
       <w:r>
         <w:rPr>
           <w:b/>
@@ -6883,14 +4953,12 @@
         </w:rPr>
         <w:t>KeychainUtils</w:t>
       </w:r>
-      <w:proofErr w:type="spellEnd"/>
       <w:r>
         <w:rPr>
           <w:lang w:val="it-IT"/>
         </w:rPr>
         <w:t xml:space="preserve"> e </w:t>
       </w:r>
-      <w:proofErr w:type="spellStart"/>
       <w:r>
         <w:rPr>
           <w:b/>
@@ -6898,7 +4966,6 @@
         </w:rPr>
         <w:t>Keychain</w:t>
       </w:r>
-      <w:proofErr w:type="spellEnd"/>
       <w:r>
         <w:rPr>
           <w:lang w:val="it-IT"/>
@@ -6923,21 +4990,7 @@
         <w:rPr>
           <w:lang w:val="it-IT"/>
         </w:rPr>
-        <w:t xml:space="preserve">Anche per il </w:t>
-      </w:r>
-      <w:proofErr w:type="spellStart"/>
-      <w:r>
-        <w:rPr>
-          <w:lang w:val="it-IT"/>
-        </w:rPr>
-        <w:t>Keyring</w:t>
-      </w:r>
-      <w:proofErr w:type="spellEnd"/>
-      <w:r>
-        <w:rPr>
-          <w:lang w:val="it-IT"/>
-        </w:rPr>
-        <w:t xml:space="preserve"> è stato utilizzato il formato JSON per la rappresentazione delle informazioni</w:t>
+        <w:t>Anche per il Keyring è stato utilizzato il formato JSON per la rappresentazione delle informazioni</w:t>
       </w:r>
       <w:r>
         <w:rPr>
@@ -6949,21 +5002,7 @@
         <w:rPr>
           <w:lang w:val="it-IT"/>
         </w:rPr>
-        <w:t xml:space="preserve"> costituito da un </w:t>
-      </w:r>
-      <w:proofErr w:type="spellStart"/>
-      <w:r>
-        <w:rPr>
-          <w:lang w:val="it-IT"/>
-        </w:rPr>
-        <w:t>JSONObject</w:t>
-      </w:r>
-      <w:proofErr w:type="spellEnd"/>
-      <w:r>
-        <w:rPr>
-          <w:lang w:val="it-IT"/>
-        </w:rPr>
-        <w:t xml:space="preserve"> i cui campi rappresentano </w:t>
+        <w:t xml:space="preserve"> costituito da un JSONObject i cui campi rappresentano </w:t>
       </w:r>
     </w:p>
     <w:p>
@@ -7006,21 +5045,7 @@
         <w:rPr>
           <w:lang w:val="it-IT"/>
         </w:rPr>
-        <w:t xml:space="preserve">Nel </w:t>
-      </w:r>
-      <w:proofErr w:type="spellStart"/>
-      <w:r>
-        <w:rPr>
-          <w:lang w:val="it-IT"/>
-        </w:rPr>
-        <w:t>main</w:t>
-      </w:r>
-      <w:proofErr w:type="spellEnd"/>
-      <w:r>
-        <w:rPr>
-          <w:lang w:val="it-IT"/>
-        </w:rPr>
-        <w:t xml:space="preserve"> sono state realizzate due funzioni che </w:t>
+        <w:t xml:space="preserve">Nel main sono state realizzate due funzioni che </w:t>
       </w:r>
       <w:r>
         <w:rPr>
@@ -7050,33 +5075,171 @@
           <w:i/>
           <w:lang w:val="it-IT"/>
         </w:rPr>
-        <w:t xml:space="preserve">public </w:t>
-      </w:r>
-      <w:proofErr w:type="spellStart"/>
-      <w:r>
-        <w:rPr>
-          <w:i/>
-          <w:lang w:val="it-IT"/>
-        </w:rPr>
-        <w:t>static</w:t>
-      </w:r>
-      <w:proofErr w:type="spellEnd"/>
-      <w:r>
-        <w:rPr>
+        <w:t xml:space="preserve">public static void </w:t>
+      </w:r>
+      <w:r>
+        <w:rPr>
+          <w:b/>
+          <w:i/>
+          <w:lang w:val="it-IT"/>
+        </w:rPr>
+        <w:t>alterHashValuesFile</w:t>
+      </w:r>
+      <w:r>
+        <w:rPr>
+          <w:i/>
+          <w:lang w:val="it-IT"/>
+        </w:rPr>
+        <w:t>(String fieldToAlter, String regex, String replace, String hashFile, int timeframe)</w:t>
+      </w:r>
+    </w:p>
+    <w:p>
+      <w:pPr>
+        <w:rPr>
+          <w:lang w:val="it-IT"/>
+        </w:rPr>
+      </w:pPr>
+    </w:p>
+    <w:p>
+      <w:pPr>
+        <w:rPr>
+          <w:i/>
+          <w:lang w:val="it-IT"/>
+        </w:rPr>
+      </w:pPr>
+      <w:r>
+        <w:rPr>
+          <w:i/>
+          <w:lang w:val="it-IT"/>
+        </w:rPr>
+        <w:t xml:space="preserve">public static void </w:t>
+      </w:r>
+      <w:r>
+        <w:rPr>
+          <w:b/>
+          <w:i/>
+          <w:lang w:val="it-IT"/>
+        </w:rPr>
+        <w:t>alterUserTimestamp</w:t>
+      </w:r>
+      <w:r>
+        <w:rPr>
+          <w:i/>
+          <w:lang w:val="it-IT"/>
+        </w:rPr>
+        <w:t>(String fieldToAlter, String regex, String replace, String marcaFile)</w:t>
+      </w:r>
+    </w:p>
+    <w:p>
+      <w:pPr>
+        <w:jc w:val="both"/>
+        <w:rPr>
+          <w:lang w:val="it-IT"/>
+        </w:rPr>
+      </w:pPr>
+    </w:p>
+    <w:p>
+      <w:pPr>
+        <w:jc w:val="both"/>
+        <w:rPr>
+          <w:lang w:val="it-IT"/>
+        </w:rPr>
+      </w:pPr>
+      <w:r>
+        <w:rPr>
+          <w:lang w:val="it-IT"/>
+        </w:rPr>
+        <w:t xml:space="preserve">Tali funzioni sono da intendersi simulative del fatto che il server TSA ha collocato nella marca, o nella catena di HV e SHV, delle informazioni </w:t>
+      </w:r>
+      <w:r>
+        <w:rPr>
+          <w:lang w:val="it-IT"/>
+        </w:rPr>
+        <w:t>false</w:t>
+      </w:r>
+      <w:r>
+        <w:rPr>
+          <w:lang w:val="it-IT"/>
+        </w:rPr>
+        <w:t xml:space="preserve">, che l’utente può immediatamente riscontrare. </w:t>
+      </w:r>
+    </w:p>
+    <w:p>
+      <w:pPr>
+        <w:jc w:val="both"/>
+        <w:rPr>
+          <w:lang w:val="it-IT"/>
+        </w:rPr>
+      </w:pPr>
+      <w:r>
+        <w:rPr>
+          <w:lang w:val="it-IT"/>
+        </w:rPr>
+        <w:t>Dall’alterazione effettiva della marca, o perché intercettata e modificata sul percorso di rete tra utente e server TSA, o perché corrotta per qualche motivo localmente sul pc dell’utente, ci si protegge verificando che la firma apposta dalla TSA sia valida</w:t>
+      </w:r>
+      <w:r>
+        <w:rPr>
+          <w:lang w:val="it-IT"/>
+        </w:rPr>
+        <w:t xml:space="preserve"> (si suppone per semplicità che la chiave di firma DSA del server TSA non cambi mai).</w:t>
+      </w:r>
+    </w:p>
+    <w:p>
+      <w:pPr>
+        <w:jc w:val="both"/>
+        <w:rPr>
+          <w:lang w:val="it-IT"/>
+        </w:rPr>
+      </w:pPr>
+      <w:r>
+        <w:rPr>
+          <w:lang w:val="it-IT"/>
+        </w:rPr>
+        <w:t xml:space="preserve">Pertanto, il metodo </w:t>
+      </w:r>
+      <w:r>
+        <w:rPr>
+          <w:b/>
+          <w:i/>
+          <w:lang w:val="it-IT"/>
+        </w:rPr>
+        <w:t>verifyTSASign</w:t>
+      </w:r>
+      <w:r>
+        <w:rPr>
+          <w:b/>
           <w:i/>
           <w:lang w:val="it-IT"/>
         </w:rPr>
         <w:t xml:space="preserve"> </w:t>
       </w:r>
-      <w:proofErr w:type="spellStart"/>
-      <w:r>
-        <w:rPr>
-          <w:i/>
-          <w:lang w:val="it-IT"/>
-        </w:rPr>
-        <w:t>void</w:t>
-      </w:r>
-      <w:proofErr w:type="spellEnd"/>
+      <w:r>
+        <w:rPr>
+          <w:lang w:val="it-IT"/>
+        </w:rPr>
+        <w:t xml:space="preserve">di </w:t>
+      </w:r>
+      <w:r>
+        <w:rPr>
+          <w:i/>
+          <w:lang w:val="it-IT"/>
+        </w:rPr>
+        <w:t>TimestampManager</w:t>
+      </w:r>
+      <w:r>
+        <w:rPr>
+          <w:lang w:val="it-IT"/>
+        </w:rPr>
+        <w:t xml:space="preserve">, va chiamato a rigore nei metodi </w:t>
+      </w:r>
+      <w:r>
+        <w:rPr>
+          <w:b/>
+          <w:i/>
+          <w:lang w:val="it-IT"/>
+        </w:rPr>
+        <w:t>verifyOnline</w:t>
+      </w:r>
       <w:r>
         <w:rPr>
           <w:i/>
@@ -7084,590 +5247,67 @@
         </w:rPr>
         <w:t xml:space="preserve"> </w:t>
       </w:r>
-      <w:proofErr w:type="spellStart"/>
-      <w:proofErr w:type="gramStart"/>
+      <w:r>
+        <w:rPr>
+          <w:lang w:val="it-IT"/>
+        </w:rPr>
+        <w:t>e</w:t>
+      </w:r>
+      <w:r>
+        <w:rPr>
+          <w:i/>
+          <w:lang w:val="it-IT"/>
+        </w:rPr>
+        <w:t xml:space="preserve"> </w:t>
+      </w:r>
       <w:r>
         <w:rPr>
           <w:b/>
           <w:i/>
           <w:lang w:val="it-IT"/>
         </w:rPr>
-        <w:t>alterHashValuesFile</w:t>
-      </w:r>
-      <w:proofErr w:type="spellEnd"/>
-      <w:r>
-        <w:rPr>
-          <w:i/>
-          <w:lang w:val="it-IT"/>
-        </w:rPr>
-        <w:t>(</w:t>
-      </w:r>
-      <w:proofErr w:type="spellStart"/>
-      <w:proofErr w:type="gramEnd"/>
-      <w:r>
-        <w:rPr>
-          <w:i/>
-          <w:lang w:val="it-IT"/>
-        </w:rPr>
-        <w:t>String</w:t>
-      </w:r>
-      <w:proofErr w:type="spellEnd"/>
-      <w:r>
-        <w:rPr>
-          <w:i/>
-          <w:lang w:val="it-IT"/>
-        </w:rPr>
-        <w:t xml:space="preserve"> </w:t>
-      </w:r>
-      <w:proofErr w:type="spellStart"/>
-      <w:r>
-        <w:rPr>
-          <w:i/>
-          <w:lang w:val="it-IT"/>
-        </w:rPr>
-        <w:t>fieldToAlter</w:t>
-      </w:r>
-      <w:proofErr w:type="spellEnd"/>
-      <w:r>
-        <w:rPr>
-          <w:i/>
-          <w:lang w:val="it-IT"/>
-        </w:rPr>
-        <w:t xml:space="preserve">, </w:t>
-      </w:r>
-      <w:proofErr w:type="spellStart"/>
-      <w:r>
-        <w:rPr>
-          <w:i/>
-          <w:lang w:val="it-IT"/>
-        </w:rPr>
-        <w:t>String</w:t>
-      </w:r>
-      <w:proofErr w:type="spellEnd"/>
-      <w:r>
-        <w:rPr>
-          <w:i/>
-          <w:lang w:val="it-IT"/>
-        </w:rPr>
-        <w:t xml:space="preserve"> </w:t>
-      </w:r>
-      <w:proofErr w:type="spellStart"/>
-      <w:r>
-        <w:rPr>
-          <w:i/>
-          <w:lang w:val="it-IT"/>
-        </w:rPr>
-        <w:t>regex</w:t>
-      </w:r>
-      <w:proofErr w:type="spellEnd"/>
-      <w:r>
-        <w:rPr>
-          <w:i/>
-          <w:lang w:val="it-IT"/>
-        </w:rPr>
-        <w:t xml:space="preserve">, </w:t>
-      </w:r>
-      <w:proofErr w:type="spellStart"/>
-      <w:r>
-        <w:rPr>
-          <w:i/>
-          <w:lang w:val="it-IT"/>
-        </w:rPr>
-        <w:t>String</w:t>
-      </w:r>
-      <w:proofErr w:type="spellEnd"/>
-      <w:r>
-        <w:rPr>
-          <w:i/>
-          <w:lang w:val="it-IT"/>
-        </w:rPr>
-        <w:t xml:space="preserve"> </w:t>
-      </w:r>
-      <w:proofErr w:type="spellStart"/>
-      <w:r>
-        <w:rPr>
-          <w:i/>
-          <w:lang w:val="it-IT"/>
-        </w:rPr>
-        <w:t>replace</w:t>
-      </w:r>
-      <w:proofErr w:type="spellEnd"/>
-      <w:r>
-        <w:rPr>
-          <w:i/>
-          <w:lang w:val="it-IT"/>
-        </w:rPr>
-        <w:t xml:space="preserve">, </w:t>
-      </w:r>
-      <w:proofErr w:type="spellStart"/>
-      <w:r>
-        <w:rPr>
-          <w:i/>
-          <w:lang w:val="it-IT"/>
-        </w:rPr>
-        <w:t>String</w:t>
-      </w:r>
-      <w:proofErr w:type="spellEnd"/>
-      <w:r>
-        <w:rPr>
-          <w:i/>
-          <w:lang w:val="it-IT"/>
-        </w:rPr>
-        <w:t xml:space="preserve"> </w:t>
-      </w:r>
-      <w:proofErr w:type="spellStart"/>
-      <w:r>
-        <w:rPr>
-          <w:i/>
-          <w:lang w:val="it-IT"/>
-        </w:rPr>
-        <w:t>hashFile</w:t>
-      </w:r>
-      <w:proofErr w:type="spellEnd"/>
-      <w:r>
-        <w:rPr>
-          <w:i/>
-          <w:lang w:val="it-IT"/>
-        </w:rPr>
-        <w:t xml:space="preserve">, </w:t>
-      </w:r>
-      <w:proofErr w:type="spellStart"/>
-      <w:r>
-        <w:rPr>
-          <w:i/>
-          <w:lang w:val="it-IT"/>
-        </w:rPr>
-        <w:t>int</w:t>
-      </w:r>
-      <w:proofErr w:type="spellEnd"/>
-      <w:r>
-        <w:rPr>
-          <w:i/>
-          <w:lang w:val="it-IT"/>
-        </w:rPr>
-        <w:t xml:space="preserve"> </w:t>
-      </w:r>
-      <w:proofErr w:type="spellStart"/>
-      <w:r>
-        <w:rPr>
-          <w:i/>
-          <w:lang w:val="it-IT"/>
-        </w:rPr>
-        <w:t>timeframe</w:t>
-      </w:r>
-      <w:proofErr w:type="spellEnd"/>
-      <w:r>
-        <w:rPr>
-          <w:i/>
-          <w:lang w:val="it-IT"/>
-        </w:rPr>
-        <w:t>)</w:t>
-      </w:r>
-    </w:p>
-    <w:p>
-      <w:pPr>
-        <w:rPr>
-          <w:lang w:val="it-IT"/>
-        </w:rPr>
-      </w:pPr>
-    </w:p>
-    <w:p>
-      <w:pPr>
-        <w:rPr>
-          <w:i/>
-          <w:lang w:val="it-IT"/>
-        </w:rPr>
-      </w:pPr>
-      <w:r>
-        <w:rPr>
-          <w:i/>
-          <w:lang w:val="it-IT"/>
-        </w:rPr>
-        <w:t xml:space="preserve">public </w:t>
-      </w:r>
-      <w:proofErr w:type="spellStart"/>
-      <w:r>
-        <w:rPr>
-          <w:i/>
-          <w:lang w:val="it-IT"/>
-        </w:rPr>
-        <w:t>static</w:t>
-      </w:r>
-      <w:proofErr w:type="spellEnd"/>
-      <w:r>
-        <w:rPr>
-          <w:i/>
-          <w:lang w:val="it-IT"/>
-        </w:rPr>
-        <w:t xml:space="preserve"> </w:t>
-      </w:r>
-      <w:proofErr w:type="spellStart"/>
-      <w:r>
-        <w:rPr>
-          <w:i/>
-          <w:lang w:val="it-IT"/>
-        </w:rPr>
-        <w:t>void</w:t>
-      </w:r>
-      <w:proofErr w:type="spellEnd"/>
-      <w:r>
-        <w:rPr>
-          <w:i/>
-          <w:lang w:val="it-IT"/>
-        </w:rPr>
-        <w:t xml:space="preserve"> </w:t>
-      </w:r>
-      <w:proofErr w:type="spellStart"/>
-      <w:proofErr w:type="gramStart"/>
+        <w:t>verifyOffline</w:t>
+      </w:r>
+      <w:r>
+        <w:rPr>
+          <w:lang w:val="it-IT"/>
+        </w:rPr>
+        <w:t>: ovviamente, questo non avrebbe consentito di simulare lo scenario in cui la TSA falsifica le informazioni, per cui tale metodo è stato reso pubblico e chiamato dal main di test.</w:t>
+      </w:r>
+    </w:p>
+    <w:p>
+      <w:pPr>
+        <w:jc w:val="both"/>
+        <w:rPr>
+          <w:lang w:val="it-IT"/>
+        </w:rPr>
+      </w:pPr>
+      <w:r>
+        <w:rPr>
+          <w:lang w:val="it-IT"/>
+        </w:rPr>
+        <w:t xml:space="preserve">Infine, </w:t>
+      </w:r>
+      <w:r>
+        <w:rPr>
+          <w:lang w:val="it-IT"/>
+        </w:rPr>
+        <w:t xml:space="preserve">nel metodo </w:t>
+      </w:r>
       <w:r>
         <w:rPr>
           <w:b/>
           <w:i/>
           <w:lang w:val="it-IT"/>
         </w:rPr>
-        <w:t>alterUserTimestamp</w:t>
-      </w:r>
-      <w:proofErr w:type="spellEnd"/>
-      <w:r>
-        <w:rPr>
-          <w:i/>
-          <w:lang w:val="it-IT"/>
-        </w:rPr>
-        <w:t>(</w:t>
-      </w:r>
-      <w:proofErr w:type="spellStart"/>
-      <w:proofErr w:type="gramEnd"/>
-      <w:r>
-        <w:rPr>
-          <w:i/>
-          <w:lang w:val="it-IT"/>
-        </w:rPr>
-        <w:t>String</w:t>
-      </w:r>
-      <w:proofErr w:type="spellEnd"/>
-      <w:r>
-        <w:rPr>
-          <w:i/>
-          <w:lang w:val="it-IT"/>
-        </w:rPr>
-        <w:t xml:space="preserve"> </w:t>
-      </w:r>
-      <w:proofErr w:type="spellStart"/>
-      <w:r>
-        <w:rPr>
-          <w:i/>
-          <w:lang w:val="it-IT"/>
-        </w:rPr>
-        <w:t>fieldToAlter</w:t>
-      </w:r>
-      <w:proofErr w:type="spellEnd"/>
-      <w:r>
-        <w:rPr>
-          <w:i/>
-          <w:lang w:val="it-IT"/>
-        </w:rPr>
-        <w:t xml:space="preserve">, </w:t>
-      </w:r>
-      <w:proofErr w:type="spellStart"/>
-      <w:r>
-        <w:rPr>
-          <w:i/>
-          <w:lang w:val="it-IT"/>
-        </w:rPr>
-        <w:t>String</w:t>
-      </w:r>
-      <w:proofErr w:type="spellEnd"/>
-      <w:r>
-        <w:rPr>
-          <w:i/>
-          <w:lang w:val="it-IT"/>
-        </w:rPr>
-        <w:t xml:space="preserve"> </w:t>
-      </w:r>
-      <w:proofErr w:type="spellStart"/>
-      <w:r>
-        <w:rPr>
-          <w:i/>
-          <w:lang w:val="it-IT"/>
-        </w:rPr>
-        <w:t>regex</w:t>
-      </w:r>
-      <w:proofErr w:type="spellEnd"/>
-      <w:r>
-        <w:rPr>
-          <w:i/>
-          <w:lang w:val="it-IT"/>
-        </w:rPr>
-        <w:t xml:space="preserve">, </w:t>
-      </w:r>
-      <w:proofErr w:type="spellStart"/>
-      <w:r>
-        <w:rPr>
-          <w:i/>
-          <w:lang w:val="it-IT"/>
-        </w:rPr>
-        <w:t>String</w:t>
-      </w:r>
-      <w:proofErr w:type="spellEnd"/>
-      <w:r>
-        <w:rPr>
-          <w:i/>
-          <w:lang w:val="it-IT"/>
-        </w:rPr>
-        <w:t xml:space="preserve"> </w:t>
-      </w:r>
-      <w:proofErr w:type="spellStart"/>
-      <w:r>
-        <w:rPr>
-          <w:i/>
-          <w:lang w:val="it-IT"/>
-        </w:rPr>
-        <w:t>replace</w:t>
-      </w:r>
-      <w:proofErr w:type="spellEnd"/>
-      <w:r>
-        <w:rPr>
-          <w:i/>
-          <w:lang w:val="it-IT"/>
-        </w:rPr>
-        <w:t xml:space="preserve">, </w:t>
-      </w:r>
-      <w:proofErr w:type="spellStart"/>
-      <w:r>
-        <w:rPr>
-          <w:i/>
-          <w:lang w:val="it-IT"/>
-        </w:rPr>
-        <w:t>String</w:t>
-      </w:r>
-      <w:proofErr w:type="spellEnd"/>
-      <w:r>
-        <w:rPr>
-          <w:i/>
-          <w:lang w:val="it-IT"/>
-        </w:rPr>
-        <w:t xml:space="preserve"> </w:t>
-      </w:r>
-      <w:proofErr w:type="spellStart"/>
-      <w:r>
-        <w:rPr>
-          <w:i/>
-          <w:lang w:val="it-IT"/>
-        </w:rPr>
-        <w:t>marcaFile</w:t>
-      </w:r>
-      <w:proofErr w:type="spellEnd"/>
-      <w:r>
-        <w:rPr>
-          <w:i/>
-          <w:lang w:val="it-IT"/>
-        </w:rPr>
-        <w:t>)</w:t>
-      </w:r>
-    </w:p>
-    <w:p>
-      <w:pPr>
-        <w:jc w:val="both"/>
-        <w:rPr>
-          <w:lang w:val="it-IT"/>
-        </w:rPr>
-      </w:pPr>
-    </w:p>
-    <w:p>
-      <w:pPr>
-        <w:jc w:val="both"/>
-        <w:rPr>
-          <w:lang w:val="it-IT"/>
-        </w:rPr>
-      </w:pPr>
-      <w:r>
-        <w:rPr>
-          <w:lang w:val="it-IT"/>
-        </w:rPr>
-        <w:t xml:space="preserve">Tali funzioni sono da intendersi simulative del fatto che il server TSA ha collocato nella marca, o nella catena di HV e SHV, delle informazioni </w:t>
-      </w:r>
-      <w:r>
-        <w:rPr>
-          <w:lang w:val="it-IT"/>
-        </w:rPr>
-        <w:t>false</w:t>
-      </w:r>
-      <w:r>
-        <w:rPr>
-          <w:lang w:val="it-IT"/>
-        </w:rPr>
-        <w:t xml:space="preserve">, che l’utente può immediatamente riscontrare. </w:t>
-      </w:r>
-    </w:p>
-    <w:p>
-      <w:pPr>
-        <w:jc w:val="both"/>
-        <w:rPr>
-          <w:lang w:val="it-IT"/>
-        </w:rPr>
-      </w:pPr>
-      <w:r>
-        <w:rPr>
-          <w:lang w:val="it-IT"/>
-        </w:rPr>
-        <w:t>Dall’alterazione effettiva della marca, o perché intercettata e modificata sul percorso di rete tra utente e server TSA, o perché corrotta per qualche motivo localmente sul pc dell’utente, ci si protegge verificando che la firma apposta dalla TSA sia valida</w:t>
-      </w:r>
-      <w:r>
-        <w:rPr>
-          <w:lang w:val="it-IT"/>
-        </w:rPr>
-        <w:t xml:space="preserve"> (si suppone per semplicità che la chiave di firma DSA del server TSA non cambi mai).</w:t>
-      </w:r>
-    </w:p>
-    <w:p>
-      <w:pPr>
-        <w:jc w:val="both"/>
-        <w:rPr>
-          <w:lang w:val="it-IT"/>
-        </w:rPr>
-      </w:pPr>
-      <w:r>
-        <w:rPr>
-          <w:lang w:val="it-IT"/>
-        </w:rPr>
-        <w:t xml:space="preserve">Pertanto, il metodo </w:t>
-      </w:r>
-      <w:proofErr w:type="spellStart"/>
-      <w:r>
-        <w:rPr>
-          <w:b/>
-          <w:i/>
-          <w:lang w:val="it-IT"/>
-        </w:rPr>
-        <w:t>verifyTSASign</w:t>
-      </w:r>
-      <w:proofErr w:type="spellEnd"/>
-      <w:r>
-        <w:rPr>
-          <w:b/>
-          <w:i/>
-          <w:lang w:val="it-IT"/>
-        </w:rPr>
-        <w:t xml:space="preserve"> </w:t>
-      </w:r>
-      <w:r>
-        <w:rPr>
-          <w:lang w:val="it-IT"/>
-        </w:rPr>
-        <w:t xml:space="preserve">di </w:t>
-      </w:r>
-      <w:proofErr w:type="spellStart"/>
-      <w:r>
-        <w:rPr>
-          <w:i/>
-          <w:lang w:val="it-IT"/>
-        </w:rPr>
-        <w:t>TimestampManager</w:t>
-      </w:r>
-      <w:proofErr w:type="spellEnd"/>
-      <w:r>
-        <w:rPr>
-          <w:lang w:val="it-IT"/>
-        </w:rPr>
-        <w:t xml:space="preserve">, va chiamato a rigore nei metodi </w:t>
-      </w:r>
-      <w:proofErr w:type="spellStart"/>
-      <w:r>
-        <w:rPr>
-          <w:b/>
-          <w:i/>
-          <w:lang w:val="it-IT"/>
-        </w:rPr>
-        <w:t>verifyOnline</w:t>
-      </w:r>
-      <w:proofErr w:type="spellEnd"/>
-      <w:r>
-        <w:rPr>
-          <w:i/>
-          <w:lang w:val="it-IT"/>
-        </w:rPr>
-        <w:t xml:space="preserve"> </w:t>
-      </w:r>
-      <w:r>
-        <w:rPr>
-          <w:lang w:val="it-IT"/>
-        </w:rPr>
-        <w:t>e</w:t>
-      </w:r>
-      <w:r>
-        <w:rPr>
-          <w:i/>
-          <w:lang w:val="it-IT"/>
-        </w:rPr>
-        <w:t xml:space="preserve"> </w:t>
-      </w:r>
-      <w:proofErr w:type="spellStart"/>
-      <w:r>
-        <w:rPr>
-          <w:b/>
-          <w:i/>
-          <w:lang w:val="it-IT"/>
-        </w:rPr>
-        <w:t>verifyOffline</w:t>
-      </w:r>
-      <w:proofErr w:type="spellEnd"/>
-      <w:r>
-        <w:rPr>
-          <w:lang w:val="it-IT"/>
-        </w:rPr>
-        <w:t xml:space="preserve">: ovviamente, questo non avrebbe consentito di simulare lo scenario in cui la TSA falsifica le informazioni, per cui tale metodo è stato reso pubblico e chiamato dal </w:t>
-      </w:r>
-      <w:proofErr w:type="spellStart"/>
-      <w:r>
-        <w:rPr>
-          <w:lang w:val="it-IT"/>
-        </w:rPr>
-        <w:t>main</w:t>
-      </w:r>
-      <w:proofErr w:type="spellEnd"/>
-      <w:r>
-        <w:rPr>
-          <w:lang w:val="it-IT"/>
-        </w:rPr>
-        <w:t xml:space="preserve"> di test.</w:t>
-      </w:r>
-    </w:p>
-    <w:p>
-      <w:pPr>
-        <w:jc w:val="both"/>
-        <w:rPr>
-          <w:lang w:val="it-IT"/>
-        </w:rPr>
-      </w:pPr>
-      <w:r>
-        <w:rPr>
-          <w:lang w:val="it-IT"/>
-        </w:rPr>
-        <w:t xml:space="preserve">Infine, </w:t>
-      </w:r>
-      <w:r>
-        <w:rPr>
-          <w:lang w:val="it-IT"/>
-        </w:rPr>
-        <w:t xml:space="preserve">nel metodo </w:t>
-      </w:r>
-      <w:proofErr w:type="spellStart"/>
-      <w:r>
-        <w:rPr>
-          <w:b/>
-          <w:i/>
-          <w:lang w:val="it-IT"/>
-        </w:rPr>
         <w:t>generateRequest</w:t>
       </w:r>
-      <w:proofErr w:type="spellEnd"/>
       <w:r>
         <w:rPr>
           <w:lang w:val="it-IT"/>
         </w:rPr>
         <w:t xml:space="preserve"> di </w:t>
       </w:r>
-      <w:proofErr w:type="spellStart"/>
       <w:r>
         <w:rPr>
           <w:i/>
@@ -7675,61 +5315,58 @@
         </w:rPr>
         <w:t>TimeStampManager</w:t>
       </w:r>
-      <w:proofErr w:type="spellEnd"/>
-      <w:r>
-        <w:rPr>
-          <w:lang w:val="it-IT"/>
-        </w:rPr>
-        <w:t xml:space="preserve"> è presente una sezione di codice commentata: </w:t>
-      </w:r>
-      <w:proofErr w:type="spellStart"/>
-      <w:r>
-        <w:rPr>
-          <w:lang w:val="it-IT"/>
-        </w:rPr>
-        <w:t>decommentandola</w:t>
-      </w:r>
-      <w:proofErr w:type="spellEnd"/>
-      <w:r>
-        <w:rPr>
-          <w:lang w:val="it-IT"/>
-        </w:rPr>
-        <w:t xml:space="preserve"> si simula il caso in cui la richiesta ricevuta dal server TSA è corrotta (viene fatto per semplicità generando una chiave RSA a caso per la TSA). Correttamente la richiesta viene ignorata e la TSA procede nella sua computazione. </w:t>
-      </w:r>
+      <w:r>
+        <w:rPr>
+          <w:lang w:val="it-IT"/>
+        </w:rPr>
+        <w:t xml:space="preserve"> è presente una sezione di codice commentata: decommentandola si simula il caso in cui la richiesta ricevuta dal server TSA è corrotta (viene fatto per semplicità generando una chiave RSA a caso per la TSA). Correttamente la richiesta viene ignorata e la TSA procede nella sua computazione.</w:t>
+      </w:r>
+    </w:p>
+    <w:p>
+      <w:pPr>
+        <w:jc w:val="both"/>
+        <w:rPr>
+          <w:lang w:val="it-IT"/>
+        </w:rPr>
+      </w:pPr>
       <w:r>
         <w:rPr>
           <w:lang w:val="it-IT"/>
         </w:rPr>
         <w:lastRenderedPageBreak/>
-        <w:t xml:space="preserve">Ovviamente si noti che alla prima esecuzione del </w:t>
-      </w:r>
-      <w:proofErr w:type="spellStart"/>
-      <w:r>
-        <w:rPr>
-          <w:lang w:val="it-IT"/>
-        </w:rPr>
-        <w:t>main</w:t>
-      </w:r>
-      <w:proofErr w:type="spellEnd"/>
-      <w:r>
-        <w:rPr>
-          <w:lang w:val="it-IT"/>
-        </w:rPr>
-        <w:t xml:space="preserve"> con tale sezione di codice non commentata, verranno generate delle eccezioni perché le marche afferenti a quelle richieste non saranno presenti (come dovrebbe essere); viceversa, se si decide di </w:t>
-      </w:r>
-      <w:proofErr w:type="spellStart"/>
-      <w:r>
-        <w:rPr>
-          <w:lang w:val="it-IT"/>
-        </w:rPr>
-        <w:t>decommentare</w:t>
-      </w:r>
-      <w:proofErr w:type="spellEnd"/>
-      <w:r>
-        <w:rPr>
-          <w:lang w:val="it-IT"/>
-        </w:rPr>
-        <w:t xml:space="preserve"> in una esecuzione successiva alla prima, il test andrà a lavorare con le marche vecchie, che non vengono da esso cancellate.</w:t>
+        <w:t>S</w:t>
+      </w:r>
+      <w:r>
+        <w:rPr>
+          <w:lang w:val="it-IT"/>
+        </w:rPr>
+        <w:t xml:space="preserve">i noti che alla prima esecuzione del main con tale sezione di codice non commentata, </w:t>
+      </w:r>
+      <w:r>
+        <w:rPr>
+          <w:lang w:val="it-IT"/>
+        </w:rPr>
+        <w:t>le richieste rigettate saranno ignorate (è stato fatto con dei blocchi try-catch)</w:t>
+      </w:r>
+      <w:r>
+        <w:rPr>
+          <w:lang w:val="it-IT"/>
+        </w:rPr>
+        <w:t xml:space="preserve"> perché le marche afferenti a quelle richieste non saranno presenti (come dovrebbe essere); viceversa, se si decide di decommentare in una esecuzione successiva alla prima, il test andrà a lavorare con le </w:t>
+      </w:r>
+      <w:r>
+        <w:rPr>
+          <w:lang w:val="it-IT"/>
+        </w:rPr>
+        <w:t xml:space="preserve">eventuali </w:t>
+      </w:r>
+      <w:bookmarkStart w:id="2" w:name="_GoBack"/>
+      <w:bookmarkEnd w:id="2"/>
+      <w:r>
+        <w:rPr>
+          <w:lang w:val="it-IT"/>
+        </w:rPr>
+        <w:t>marche vecchie, che non vengono da esso cancellate.</w:t>
       </w:r>
     </w:p>
     <w:p>

</xml_diff>